<commit_message>
Starting to migrate data source to Alpha Vantage
</commit_message>
<xml_diff>
--- a/report.docx
+++ b/report.docx
@@ -69,7 +69,7 @@
             </w:rPr>
             <w:fldChar w:fldCharType="separate"/>
           </w:r>
-          <w:hyperlink w:anchor="_Toc532124915" w:history="1">
+          <w:hyperlink w:anchor="_Toc532206776" w:history="1">
             <w:r>
               <w:rPr>
                 <w:rStyle w:val="Hyperlink"/>
@@ -96,7 +96,7 @@
                 <w:noProof/>
                 <w:webHidden/>
               </w:rPr>
-              <w:instrText xml:space="preserve"> PAGEREF _Toc532124915 \h </w:instrText>
+              <w:instrText xml:space="preserve"> PAGEREF _Toc532206776 \h </w:instrText>
             </w:r>
             <w:r>
               <w:rPr>
@@ -139,7 +139,7 @@
               <w:lang w:eastAsia="en-GB"/>
             </w:rPr>
           </w:pPr>
-          <w:hyperlink w:anchor="_Toc532124916" w:history="1">
+          <w:hyperlink w:anchor="_Toc532206777" w:history="1">
             <w:r>
               <w:rPr>
                 <w:rStyle w:val="Hyperlink"/>
@@ -166,7 +166,7 @@
                 <w:noProof/>
                 <w:webHidden/>
               </w:rPr>
-              <w:instrText xml:space="preserve"> PAGEREF _Toc532124916 \h </w:instrText>
+              <w:instrText xml:space="preserve"> PAGEREF _Toc532206777 \h </w:instrText>
             </w:r>
             <w:r>
               <w:rPr>
@@ -209,7 +209,7 @@
               <w:lang w:eastAsia="en-GB"/>
             </w:rPr>
           </w:pPr>
-          <w:hyperlink w:anchor="_Toc532124917" w:history="1">
+          <w:hyperlink w:anchor="_Toc532206778" w:history="1">
             <w:r>
               <w:rPr>
                 <w:rStyle w:val="Hyperlink"/>
@@ -236,7 +236,7 @@
                 <w:noProof/>
                 <w:webHidden/>
               </w:rPr>
-              <w:instrText xml:space="preserve"> PAGEREF _Toc532124917 \h </w:instrText>
+              <w:instrText xml:space="preserve"> PAGEREF _Toc532206778 \h </w:instrText>
             </w:r>
             <w:r>
               <w:rPr>
@@ -256,7 +256,7 @@
                 <w:noProof/>
                 <w:webHidden/>
               </w:rPr>
-              <w:t>2</w:t>
+              <w:t>3</w:t>
             </w:r>
             <w:r>
               <w:rPr>
@@ -279,7 +279,7 @@
               <w:lang w:eastAsia="en-GB"/>
             </w:rPr>
           </w:pPr>
-          <w:hyperlink w:anchor="_Toc532124918" w:history="1">
+          <w:hyperlink w:anchor="_Toc532206779" w:history="1">
             <w:r>
               <w:rPr>
                 <w:rStyle w:val="Hyperlink"/>
@@ -306,7 +306,7 @@
                 <w:noProof/>
                 <w:webHidden/>
               </w:rPr>
-              <w:instrText xml:space="preserve"> PAGEREF _Toc532124918 \h </w:instrText>
+              <w:instrText xml:space="preserve"> PAGEREF _Toc532206779 \h </w:instrText>
             </w:r>
             <w:r>
               <w:rPr>
@@ -326,7 +326,7 @@
                 <w:noProof/>
                 <w:webHidden/>
               </w:rPr>
-              <w:t>2</w:t>
+              <w:t>3</w:t>
             </w:r>
             <w:r>
               <w:rPr>
@@ -349,7 +349,7 @@
               <w:lang w:eastAsia="en-GB"/>
             </w:rPr>
           </w:pPr>
-          <w:hyperlink w:anchor="_Toc532124919" w:history="1">
+          <w:hyperlink w:anchor="_Toc532206780" w:history="1">
             <w:r>
               <w:rPr>
                 <w:rStyle w:val="Hyperlink"/>
@@ -376,7 +376,7 @@
                 <w:noProof/>
                 <w:webHidden/>
               </w:rPr>
-              <w:instrText xml:space="preserve"> PAGEREF _Toc532124919 \h </w:instrText>
+              <w:instrText xml:space="preserve"> PAGEREF _Toc532206780 \h </w:instrText>
             </w:r>
             <w:r>
               <w:rPr>
@@ -396,7 +396,7 @@
                 <w:noProof/>
                 <w:webHidden/>
               </w:rPr>
-              <w:t>2</w:t>
+              <w:t>3</w:t>
             </w:r>
             <w:r>
               <w:rPr>
@@ -419,7 +419,7 @@
               <w:lang w:eastAsia="en-GB"/>
             </w:rPr>
           </w:pPr>
-          <w:hyperlink w:anchor="_Toc532124920" w:history="1">
+          <w:hyperlink w:anchor="_Toc532206781" w:history="1">
             <w:r>
               <w:rPr>
                 <w:rStyle w:val="Hyperlink"/>
@@ -446,7 +446,7 @@
                 <w:noProof/>
                 <w:webHidden/>
               </w:rPr>
-              <w:instrText xml:space="preserve"> PAGEREF _Toc532124920 \h </w:instrText>
+              <w:instrText xml:space="preserve"> PAGEREF _Toc532206781 \h </w:instrText>
             </w:r>
             <w:r>
               <w:rPr>
@@ -466,7 +466,7 @@
                 <w:noProof/>
                 <w:webHidden/>
               </w:rPr>
-              <w:t>2</w:t>
+              <w:t>3</w:t>
             </w:r>
             <w:r>
               <w:rPr>
@@ -489,7 +489,7 @@
               <w:lang w:eastAsia="en-GB"/>
             </w:rPr>
           </w:pPr>
-          <w:hyperlink w:anchor="_Toc532124921" w:history="1">
+          <w:hyperlink w:anchor="_Toc532206782" w:history="1">
             <w:r>
               <w:rPr>
                 <w:rStyle w:val="Hyperlink"/>
@@ -516,7 +516,7 @@
                 <w:noProof/>
                 <w:webHidden/>
               </w:rPr>
-              <w:instrText xml:space="preserve"> PAGEREF _Toc532124921 \h </w:instrText>
+              <w:instrText xml:space="preserve"> PAGEREF _Toc532206782 \h </w:instrText>
             </w:r>
             <w:r>
               <w:rPr>
@@ -536,7 +536,7 @@
                 <w:noProof/>
                 <w:webHidden/>
               </w:rPr>
-              <w:t>2</w:t>
+              <w:t>3</w:t>
             </w:r>
             <w:r>
               <w:rPr>
@@ -559,7 +559,7 @@
               <w:lang w:eastAsia="en-GB"/>
             </w:rPr>
           </w:pPr>
-          <w:hyperlink w:anchor="_Toc532124922" w:history="1">
+          <w:hyperlink w:anchor="_Toc532206783" w:history="1">
             <w:r>
               <w:rPr>
                 <w:rStyle w:val="Hyperlink"/>
@@ -586,7 +586,7 @@
                 <w:noProof/>
                 <w:webHidden/>
               </w:rPr>
-              <w:instrText xml:space="preserve"> PAGEREF _Toc532124922 \h </w:instrText>
+              <w:instrText xml:space="preserve"> PAGEREF _Toc532206783 \h </w:instrText>
             </w:r>
             <w:r>
               <w:rPr>
@@ -606,7 +606,7 @@
                 <w:noProof/>
                 <w:webHidden/>
               </w:rPr>
-              <w:t>2</w:t>
+              <w:t>3</w:t>
             </w:r>
             <w:r>
               <w:rPr>
@@ -629,7 +629,7 @@
               <w:lang w:eastAsia="en-GB"/>
             </w:rPr>
           </w:pPr>
-          <w:hyperlink w:anchor="_Toc532124923" w:history="1">
+          <w:hyperlink w:anchor="_Toc532206784" w:history="1">
             <w:r>
               <w:rPr>
                 <w:rStyle w:val="Hyperlink"/>
@@ -656,7 +656,7 @@
                 <w:noProof/>
                 <w:webHidden/>
               </w:rPr>
-              <w:instrText xml:space="preserve"> PAGEREF _Toc532124923 \h </w:instrText>
+              <w:instrText xml:space="preserve"> PAGEREF _Toc532206784 \h </w:instrText>
             </w:r>
             <w:r>
               <w:rPr>
@@ -676,7 +676,7 @@
                 <w:noProof/>
                 <w:webHidden/>
               </w:rPr>
-              <w:t>2</w:t>
+              <w:t>3</w:t>
             </w:r>
             <w:r>
               <w:rPr>
@@ -699,7 +699,7 @@
               <w:lang w:eastAsia="en-GB"/>
             </w:rPr>
           </w:pPr>
-          <w:hyperlink w:anchor="_Toc532124924" w:history="1">
+          <w:hyperlink w:anchor="_Toc532206785" w:history="1">
             <w:r>
               <w:rPr>
                 <w:rStyle w:val="Hyperlink"/>
@@ -726,7 +726,7 @@
                 <w:noProof/>
                 <w:webHidden/>
               </w:rPr>
-              <w:instrText xml:space="preserve"> PAGEREF _Toc532124924 \h </w:instrText>
+              <w:instrText xml:space="preserve"> PAGEREF _Toc532206785 \h </w:instrText>
             </w:r>
             <w:r>
               <w:rPr>
@@ -746,7 +746,7 @@
                 <w:noProof/>
                 <w:webHidden/>
               </w:rPr>
-              <w:t>2</w:t>
+              <w:t>3</w:t>
             </w:r>
             <w:r>
               <w:rPr>
@@ -769,7 +769,7 @@
               <w:lang w:eastAsia="en-GB"/>
             </w:rPr>
           </w:pPr>
-          <w:hyperlink w:anchor="_Toc532124925" w:history="1">
+          <w:hyperlink w:anchor="_Toc532206786" w:history="1">
             <w:r>
               <w:rPr>
                 <w:rStyle w:val="Hyperlink"/>
@@ -796,7 +796,7 @@
                 <w:noProof/>
                 <w:webHidden/>
               </w:rPr>
-              <w:instrText xml:space="preserve"> PAGEREF _Toc532124925 \h </w:instrText>
+              <w:instrText xml:space="preserve"> PAGEREF _Toc532206786 \h </w:instrText>
             </w:r>
             <w:r>
               <w:rPr>
@@ -816,7 +816,7 @@
                 <w:noProof/>
                 <w:webHidden/>
               </w:rPr>
-              <w:t>3</w:t>
+              <w:t>4</w:t>
             </w:r>
             <w:r>
               <w:rPr>
@@ -839,7 +839,7 @@
               <w:lang w:eastAsia="en-GB"/>
             </w:rPr>
           </w:pPr>
-          <w:hyperlink w:anchor="_Toc532124926" w:history="1">
+          <w:hyperlink w:anchor="_Toc532206787" w:history="1">
             <w:r>
               <w:rPr>
                 <w:rStyle w:val="Hyperlink"/>
@@ -866,7 +866,7 @@
                 <w:noProof/>
                 <w:webHidden/>
               </w:rPr>
-              <w:instrText xml:space="preserve"> PAGEREF _Toc532124926 \h </w:instrText>
+              <w:instrText xml:space="preserve"> PAGEREF _Toc532206787 \h </w:instrText>
             </w:r>
             <w:r>
               <w:rPr>
@@ -886,7 +886,7 @@
                 <w:noProof/>
                 <w:webHidden/>
               </w:rPr>
-              <w:t>3</w:t>
+              <w:t>4</w:t>
             </w:r>
             <w:r>
               <w:rPr>
@@ -909,7 +909,7 @@
               <w:lang w:eastAsia="en-GB"/>
             </w:rPr>
           </w:pPr>
-          <w:hyperlink w:anchor="_Toc532124927" w:history="1">
+          <w:hyperlink w:anchor="_Toc532206788" w:history="1">
             <w:r>
               <w:rPr>
                 <w:rStyle w:val="Hyperlink"/>
@@ -936,7 +936,7 @@
                 <w:noProof/>
                 <w:webHidden/>
               </w:rPr>
-              <w:instrText xml:space="preserve"> PAGEREF _Toc532124927 \h </w:instrText>
+              <w:instrText xml:space="preserve"> PAGEREF _Toc532206788 \h </w:instrText>
             </w:r>
             <w:r>
               <w:rPr>
@@ -956,7 +956,7 @@
                 <w:noProof/>
                 <w:webHidden/>
               </w:rPr>
-              <w:t>3</w:t>
+              <w:t>4</w:t>
             </w:r>
             <w:r>
               <w:rPr>
@@ -979,7 +979,7 @@
               <w:lang w:eastAsia="en-GB"/>
             </w:rPr>
           </w:pPr>
-          <w:hyperlink w:anchor="_Toc532124928" w:history="1">
+          <w:hyperlink w:anchor="_Toc532206789" w:history="1">
             <w:r>
               <w:rPr>
                 <w:rStyle w:val="Hyperlink"/>
@@ -1006,7 +1006,7 @@
                 <w:noProof/>
                 <w:webHidden/>
               </w:rPr>
-              <w:instrText xml:space="preserve"> PAGEREF _Toc532124928 \h </w:instrText>
+              <w:instrText xml:space="preserve"> PAGEREF _Toc532206789 \h </w:instrText>
             </w:r>
             <w:r>
               <w:rPr>
@@ -1049,7 +1049,7 @@
               <w:lang w:eastAsia="en-GB"/>
             </w:rPr>
           </w:pPr>
-          <w:hyperlink w:anchor="_Toc532124929" w:history="1">
+          <w:hyperlink w:anchor="_Toc532206790" w:history="1">
             <w:r>
               <w:rPr>
                 <w:rStyle w:val="Hyperlink"/>
@@ -1076,7 +1076,7 @@
                 <w:noProof/>
                 <w:webHidden/>
               </w:rPr>
-              <w:instrText xml:space="preserve"> PAGEREF _Toc532124929 \h </w:instrText>
+              <w:instrText xml:space="preserve"> PAGEREF _Toc532206790 \h </w:instrText>
             </w:r>
             <w:r>
               <w:rPr>
@@ -1119,7 +1119,7 @@
               <w:lang w:eastAsia="en-GB"/>
             </w:rPr>
           </w:pPr>
-          <w:hyperlink w:anchor="_Toc532124930" w:history="1">
+          <w:hyperlink w:anchor="_Toc532206791" w:history="1">
             <w:r>
               <w:rPr>
                 <w:rStyle w:val="Hyperlink"/>
@@ -1146,7 +1146,279 @@
                 <w:noProof/>
                 <w:webHidden/>
               </w:rPr>
-              <w:instrText xml:space="preserve"> PAGEREF _Toc532124930 \h </w:instrText>
+              <w:instrText xml:space="preserve"> PAGEREF _Toc532206791 \h </w:instrText>
+            </w:r>
+            <w:r>
+              <w:rPr>
+                <w:noProof/>
+                <w:webHidden/>
+              </w:rPr>
+            </w:r>
+            <w:r>
+              <w:rPr>
+                <w:noProof/>
+                <w:webHidden/>
+              </w:rPr>
+              <w:fldChar w:fldCharType="separate"/>
+            </w:r>
+            <w:r>
+              <w:rPr>
+                <w:noProof/>
+                <w:webHidden/>
+              </w:rPr>
+              <w:t>4</w:t>
+            </w:r>
+            <w:r>
+              <w:rPr>
+                <w:noProof/>
+                <w:webHidden/>
+              </w:rPr>
+              <w:fldChar w:fldCharType="end"/>
+            </w:r>
+          </w:hyperlink>
+        </w:p>
+        <w:p>
+          <w:pPr>
+            <w:pStyle w:val="TOC3"/>
+            <w:tabs>
+              <w:tab w:val="right" w:leader="dot" w:pos="8296"/>
+            </w:tabs>
+            <w:rPr>
+              <w:noProof/>
+            </w:rPr>
+          </w:pPr>
+          <w:hyperlink w:anchor="_Toc532206792" w:history="1">
+            <w:r>
+              <w:rPr>
+                <w:rStyle w:val="Hyperlink"/>
+                <w:noProof/>
+              </w:rPr>
+              <w:t>Univariate one-step forecasting LSTM</w:t>
+            </w:r>
+            <w:r>
+              <w:rPr>
+                <w:noProof/>
+                <w:webHidden/>
+              </w:rPr>
+              <w:tab/>
+            </w:r>
+            <w:r>
+              <w:rPr>
+                <w:noProof/>
+                <w:webHidden/>
+              </w:rPr>
+              <w:fldChar w:fldCharType="begin"/>
+            </w:r>
+            <w:r>
+              <w:rPr>
+                <w:noProof/>
+                <w:webHidden/>
+              </w:rPr>
+              <w:instrText xml:space="preserve"> PAGEREF _Toc532206792 \h </w:instrText>
+            </w:r>
+            <w:r>
+              <w:rPr>
+                <w:noProof/>
+                <w:webHidden/>
+              </w:rPr>
+            </w:r>
+            <w:r>
+              <w:rPr>
+                <w:noProof/>
+                <w:webHidden/>
+              </w:rPr>
+              <w:fldChar w:fldCharType="separate"/>
+            </w:r>
+            <w:r>
+              <w:rPr>
+                <w:noProof/>
+                <w:webHidden/>
+              </w:rPr>
+              <w:t>4</w:t>
+            </w:r>
+            <w:r>
+              <w:rPr>
+                <w:noProof/>
+                <w:webHidden/>
+              </w:rPr>
+              <w:fldChar w:fldCharType="end"/>
+            </w:r>
+          </w:hyperlink>
+        </w:p>
+        <w:p>
+          <w:pPr>
+            <w:pStyle w:val="TOC3"/>
+            <w:tabs>
+              <w:tab w:val="right" w:leader="dot" w:pos="8296"/>
+            </w:tabs>
+            <w:rPr>
+              <w:noProof/>
+            </w:rPr>
+          </w:pPr>
+          <w:hyperlink w:anchor="_Toc532206793" w:history="1">
+            <w:r>
+              <w:rPr>
+                <w:rStyle w:val="Hyperlink"/>
+                <w:noProof/>
+              </w:rPr>
+              <w:t>Univariate multi-step forecasting LSTM</w:t>
+            </w:r>
+            <w:r>
+              <w:rPr>
+                <w:noProof/>
+                <w:webHidden/>
+              </w:rPr>
+              <w:tab/>
+            </w:r>
+            <w:r>
+              <w:rPr>
+                <w:noProof/>
+                <w:webHidden/>
+              </w:rPr>
+              <w:fldChar w:fldCharType="begin"/>
+            </w:r>
+            <w:r>
+              <w:rPr>
+                <w:noProof/>
+                <w:webHidden/>
+              </w:rPr>
+              <w:instrText xml:space="preserve"> PAGEREF _Toc532206793 \h </w:instrText>
+            </w:r>
+            <w:r>
+              <w:rPr>
+                <w:noProof/>
+                <w:webHidden/>
+              </w:rPr>
+            </w:r>
+            <w:r>
+              <w:rPr>
+                <w:noProof/>
+                <w:webHidden/>
+              </w:rPr>
+              <w:fldChar w:fldCharType="separate"/>
+            </w:r>
+            <w:r>
+              <w:rPr>
+                <w:noProof/>
+                <w:webHidden/>
+              </w:rPr>
+              <w:t>4</w:t>
+            </w:r>
+            <w:r>
+              <w:rPr>
+                <w:noProof/>
+                <w:webHidden/>
+              </w:rPr>
+              <w:fldChar w:fldCharType="end"/>
+            </w:r>
+          </w:hyperlink>
+        </w:p>
+        <w:p>
+          <w:pPr>
+            <w:pStyle w:val="TOC3"/>
+            <w:tabs>
+              <w:tab w:val="right" w:leader="dot" w:pos="8296"/>
+            </w:tabs>
+            <w:rPr>
+              <w:noProof/>
+            </w:rPr>
+          </w:pPr>
+          <w:hyperlink w:anchor="_Toc532206794" w:history="1">
+            <w:r>
+              <w:rPr>
+                <w:rStyle w:val="Hyperlink"/>
+                <w:noProof/>
+              </w:rPr>
+              <w:t>Multivariate one-step forecasting LSTM</w:t>
+            </w:r>
+            <w:r>
+              <w:rPr>
+                <w:noProof/>
+                <w:webHidden/>
+              </w:rPr>
+              <w:tab/>
+            </w:r>
+            <w:r>
+              <w:rPr>
+                <w:noProof/>
+                <w:webHidden/>
+              </w:rPr>
+              <w:fldChar w:fldCharType="begin"/>
+            </w:r>
+            <w:r>
+              <w:rPr>
+                <w:noProof/>
+                <w:webHidden/>
+              </w:rPr>
+              <w:instrText xml:space="preserve"> PAGEREF _Toc532206794 \h </w:instrText>
+            </w:r>
+            <w:r>
+              <w:rPr>
+                <w:noProof/>
+                <w:webHidden/>
+              </w:rPr>
+            </w:r>
+            <w:r>
+              <w:rPr>
+                <w:noProof/>
+                <w:webHidden/>
+              </w:rPr>
+              <w:fldChar w:fldCharType="separate"/>
+            </w:r>
+            <w:r>
+              <w:rPr>
+                <w:noProof/>
+                <w:webHidden/>
+              </w:rPr>
+              <w:t>4</w:t>
+            </w:r>
+            <w:r>
+              <w:rPr>
+                <w:noProof/>
+                <w:webHidden/>
+              </w:rPr>
+              <w:fldChar w:fldCharType="end"/>
+            </w:r>
+          </w:hyperlink>
+        </w:p>
+        <w:p>
+          <w:pPr>
+            <w:pStyle w:val="TOC3"/>
+            <w:tabs>
+              <w:tab w:val="right" w:leader="dot" w:pos="8296"/>
+            </w:tabs>
+            <w:rPr>
+              <w:noProof/>
+            </w:rPr>
+          </w:pPr>
+          <w:hyperlink w:anchor="_Toc532206795" w:history="1">
+            <w:r>
+              <w:rPr>
+                <w:rStyle w:val="Hyperlink"/>
+                <w:noProof/>
+              </w:rPr>
+              <w:t>Multivariate multi-step forecasting LSTM</w:t>
+            </w:r>
+            <w:r>
+              <w:rPr>
+                <w:noProof/>
+                <w:webHidden/>
+              </w:rPr>
+              <w:tab/>
+            </w:r>
+            <w:r>
+              <w:rPr>
+                <w:noProof/>
+                <w:webHidden/>
+              </w:rPr>
+              <w:fldChar w:fldCharType="begin"/>
+            </w:r>
+            <w:r>
+              <w:rPr>
+                <w:noProof/>
+                <w:webHidden/>
+              </w:rPr>
+              <w:instrText xml:space="preserve"> PAGEREF _Toc532206795 \h </w:instrText>
             </w:r>
             <w:r>
               <w:rPr>
@@ -1189,7 +1461,7 @@
               <w:lang w:eastAsia="en-GB"/>
             </w:rPr>
           </w:pPr>
-          <w:hyperlink w:anchor="_Toc532124931" w:history="1">
+          <w:hyperlink w:anchor="_Toc532206796" w:history="1">
             <w:r>
               <w:rPr>
                 <w:rStyle w:val="Hyperlink"/>
@@ -1216,7 +1488,7 @@
                 <w:noProof/>
                 <w:webHidden/>
               </w:rPr>
-              <w:instrText xml:space="preserve"> PAGEREF _Toc532124931 \h </w:instrText>
+              <w:instrText xml:space="preserve"> PAGEREF _Toc532206796 \h </w:instrText>
             </w:r>
             <w:r>
               <w:rPr>
@@ -1259,7 +1531,7 @@
               <w:lang w:eastAsia="en-GB"/>
             </w:rPr>
           </w:pPr>
-          <w:hyperlink w:anchor="_Toc532124932" w:history="1">
+          <w:hyperlink w:anchor="_Toc532206797" w:history="1">
             <w:r>
               <w:rPr>
                 <w:rStyle w:val="Hyperlink"/>
@@ -1286,7 +1558,7 @@
                 <w:noProof/>
                 <w:webHidden/>
               </w:rPr>
-              <w:instrText xml:space="preserve"> PAGEREF _Toc532124932 \h </w:instrText>
+              <w:instrText xml:space="preserve"> PAGEREF _Toc532206797 \h </w:instrText>
             </w:r>
             <w:r>
               <w:rPr>
@@ -1329,7 +1601,7 @@
               <w:lang w:eastAsia="en-GB"/>
             </w:rPr>
           </w:pPr>
-          <w:hyperlink w:anchor="_Toc532124933" w:history="1">
+          <w:hyperlink w:anchor="_Toc532206798" w:history="1">
             <w:r>
               <w:rPr>
                 <w:rStyle w:val="Hyperlink"/>
@@ -1356,7 +1628,7 @@
                 <w:noProof/>
                 <w:webHidden/>
               </w:rPr>
-              <w:instrText xml:space="preserve"> PAGEREF _Toc532124933 \h </w:instrText>
+              <w:instrText xml:space="preserve"> PAGEREF _Toc532206798 \h </w:instrText>
             </w:r>
             <w:r>
               <w:rPr>
@@ -1399,7 +1671,7 @@
               <w:lang w:eastAsia="en-GB"/>
             </w:rPr>
           </w:pPr>
-          <w:hyperlink w:anchor="_Toc532124934" w:history="1">
+          <w:hyperlink w:anchor="_Toc532206799" w:history="1">
             <w:r>
               <w:rPr>
                 <w:rStyle w:val="Hyperlink"/>
@@ -1426,7 +1698,7 @@
                 <w:noProof/>
                 <w:webHidden/>
               </w:rPr>
-              <w:instrText xml:space="preserve"> PAGEREF _Toc532124934 \h </w:instrText>
+              <w:instrText xml:space="preserve"> PAGEREF _Toc532206799 \h </w:instrText>
             </w:r>
             <w:r>
               <w:rPr>
@@ -1446,7 +1718,7 @@
                 <w:noProof/>
                 <w:webHidden/>
               </w:rPr>
-              <w:t>4</w:t>
+              <w:t>5</w:t>
             </w:r>
             <w:r>
               <w:rPr>
@@ -1469,7 +1741,7 @@
               <w:lang w:eastAsia="en-GB"/>
             </w:rPr>
           </w:pPr>
-          <w:hyperlink w:anchor="_Toc532124935" w:history="1">
+          <w:hyperlink w:anchor="_Toc532206800" w:history="1">
             <w:r>
               <w:rPr>
                 <w:rStyle w:val="Hyperlink"/>
@@ -1496,7 +1768,7 @@
                 <w:noProof/>
                 <w:webHidden/>
               </w:rPr>
-              <w:instrText xml:space="preserve"> PAGEREF _Toc532124935 \h </w:instrText>
+              <w:instrText xml:space="preserve"> PAGEREF _Toc532206800 \h </w:instrText>
             </w:r>
             <w:r>
               <w:rPr>
@@ -1516,7 +1788,7 @@
                 <w:noProof/>
                 <w:webHidden/>
               </w:rPr>
-              <w:t>4</w:t>
+              <w:t>5</w:t>
             </w:r>
             <w:r>
               <w:rPr>
@@ -1539,7 +1811,7 @@
               <w:lang w:eastAsia="en-GB"/>
             </w:rPr>
           </w:pPr>
-          <w:hyperlink w:anchor="_Toc532124936" w:history="1">
+          <w:hyperlink w:anchor="_Toc532206801" w:history="1">
             <w:r>
               <w:rPr>
                 <w:rStyle w:val="Hyperlink"/>
@@ -1566,7 +1838,7 @@
                 <w:noProof/>
                 <w:webHidden/>
               </w:rPr>
-              <w:instrText xml:space="preserve"> PAGEREF _Toc532124936 \h </w:instrText>
+              <w:instrText xml:space="preserve"> PAGEREF _Toc532206801 \h </w:instrText>
             </w:r>
             <w:r>
               <w:rPr>
@@ -1586,7 +1858,7 @@
                 <w:noProof/>
                 <w:webHidden/>
               </w:rPr>
-              <w:t>4</w:t>
+              <w:t>5</w:t>
             </w:r>
             <w:r>
               <w:rPr>
@@ -1609,7 +1881,7 @@
               <w:lang w:eastAsia="en-GB"/>
             </w:rPr>
           </w:pPr>
-          <w:hyperlink w:anchor="_Toc532124937" w:history="1">
+          <w:hyperlink w:anchor="_Toc532206802" w:history="1">
             <w:r>
               <w:rPr>
                 <w:rStyle w:val="Hyperlink"/>
@@ -1636,7 +1908,7 @@
                 <w:noProof/>
                 <w:webHidden/>
               </w:rPr>
-              <w:instrText xml:space="preserve"> PAGEREF _Toc532124937 \h </w:instrText>
+              <w:instrText xml:space="preserve"> PAGEREF _Toc532206802 \h </w:instrText>
             </w:r>
             <w:r>
               <w:rPr>
@@ -1656,7 +1928,7 @@
                 <w:noProof/>
                 <w:webHidden/>
               </w:rPr>
-              <w:t>4</w:t>
+              <w:t>5</w:t>
             </w:r>
             <w:r>
               <w:rPr>
@@ -1679,7 +1951,7 @@
               <w:lang w:eastAsia="en-GB"/>
             </w:rPr>
           </w:pPr>
-          <w:hyperlink w:anchor="_Toc532124938" w:history="1">
+          <w:hyperlink w:anchor="_Toc532206803" w:history="1">
             <w:r>
               <w:rPr>
                 <w:rStyle w:val="Hyperlink"/>
@@ -1706,7 +1978,7 @@
                 <w:noProof/>
                 <w:webHidden/>
               </w:rPr>
-              <w:instrText xml:space="preserve"> PAGEREF _Toc532124938 \h </w:instrText>
+              <w:instrText xml:space="preserve"> PAGEREF _Toc532206803 \h </w:instrText>
             </w:r>
             <w:r>
               <w:rPr>
@@ -1726,7 +1998,7 @@
                 <w:noProof/>
                 <w:webHidden/>
               </w:rPr>
-              <w:t>4</w:t>
+              <w:t>5</w:t>
             </w:r>
             <w:r>
               <w:rPr>
@@ -1749,7 +2021,7 @@
               <w:lang w:eastAsia="en-GB"/>
             </w:rPr>
           </w:pPr>
-          <w:hyperlink w:anchor="_Toc532124939" w:history="1">
+          <w:hyperlink w:anchor="_Toc532206804" w:history="1">
             <w:r>
               <w:rPr>
                 <w:rStyle w:val="Hyperlink"/>
@@ -1776,7 +2048,7 @@
                 <w:noProof/>
                 <w:webHidden/>
               </w:rPr>
-              <w:instrText xml:space="preserve"> PAGEREF _Toc532124939 \h </w:instrText>
+              <w:instrText xml:space="preserve"> PAGEREF _Toc532206804 \h </w:instrText>
             </w:r>
             <w:r>
               <w:rPr>
@@ -1796,7 +2068,143 @@
                 <w:noProof/>
                 <w:webHidden/>
               </w:rPr>
-              <w:t>4</w:t>
+              <w:t>5</w:t>
+            </w:r>
+            <w:r>
+              <w:rPr>
+                <w:noProof/>
+                <w:webHidden/>
+              </w:rPr>
+              <w:fldChar w:fldCharType="end"/>
+            </w:r>
+          </w:hyperlink>
+        </w:p>
+        <w:p>
+          <w:pPr>
+            <w:pStyle w:val="TOC3"/>
+            <w:tabs>
+              <w:tab w:val="right" w:leader="dot" w:pos="8296"/>
+            </w:tabs>
+            <w:rPr>
+              <w:noProof/>
+            </w:rPr>
+          </w:pPr>
+          <w:hyperlink w:anchor="_Toc532206805" w:history="1">
+            <w:r>
+              <w:rPr>
+                <w:rStyle w:val="Hyperlink"/>
+                <w:noProof/>
+              </w:rPr>
+              <w:t>Univariate Time Series</w:t>
+            </w:r>
+            <w:r>
+              <w:rPr>
+                <w:noProof/>
+                <w:webHidden/>
+              </w:rPr>
+              <w:tab/>
+            </w:r>
+            <w:r>
+              <w:rPr>
+                <w:noProof/>
+                <w:webHidden/>
+              </w:rPr>
+              <w:fldChar w:fldCharType="begin"/>
+            </w:r>
+            <w:r>
+              <w:rPr>
+                <w:noProof/>
+                <w:webHidden/>
+              </w:rPr>
+              <w:instrText xml:space="preserve"> PAGEREF _Toc532206805 \h </w:instrText>
+            </w:r>
+            <w:r>
+              <w:rPr>
+                <w:noProof/>
+                <w:webHidden/>
+              </w:rPr>
+            </w:r>
+            <w:r>
+              <w:rPr>
+                <w:noProof/>
+                <w:webHidden/>
+              </w:rPr>
+              <w:fldChar w:fldCharType="separate"/>
+            </w:r>
+            <w:r>
+              <w:rPr>
+                <w:noProof/>
+                <w:webHidden/>
+              </w:rPr>
+              <w:t>5</w:t>
+            </w:r>
+            <w:r>
+              <w:rPr>
+                <w:noProof/>
+                <w:webHidden/>
+              </w:rPr>
+              <w:fldChar w:fldCharType="end"/>
+            </w:r>
+          </w:hyperlink>
+        </w:p>
+        <w:p>
+          <w:pPr>
+            <w:pStyle w:val="TOC3"/>
+            <w:tabs>
+              <w:tab w:val="right" w:leader="dot" w:pos="8296"/>
+            </w:tabs>
+            <w:rPr>
+              <w:noProof/>
+            </w:rPr>
+          </w:pPr>
+          <w:hyperlink w:anchor="_Toc532206806" w:history="1">
+            <w:r>
+              <w:rPr>
+                <w:rStyle w:val="Hyperlink"/>
+                <w:noProof/>
+              </w:rPr>
+              <w:t>Multivariate Time Series</w:t>
+            </w:r>
+            <w:r>
+              <w:rPr>
+                <w:noProof/>
+                <w:webHidden/>
+              </w:rPr>
+              <w:tab/>
+            </w:r>
+            <w:r>
+              <w:rPr>
+                <w:noProof/>
+                <w:webHidden/>
+              </w:rPr>
+              <w:fldChar w:fldCharType="begin"/>
+            </w:r>
+            <w:r>
+              <w:rPr>
+                <w:noProof/>
+                <w:webHidden/>
+              </w:rPr>
+              <w:instrText xml:space="preserve"> PAGEREF _Toc532206806 \h </w:instrText>
+            </w:r>
+            <w:r>
+              <w:rPr>
+                <w:noProof/>
+                <w:webHidden/>
+              </w:rPr>
+            </w:r>
+            <w:r>
+              <w:rPr>
+                <w:noProof/>
+                <w:webHidden/>
+              </w:rPr>
+              <w:fldChar w:fldCharType="separate"/>
+            </w:r>
+            <w:r>
+              <w:rPr>
+                <w:noProof/>
+                <w:webHidden/>
+              </w:rPr>
+              <w:t>5</w:t>
             </w:r>
             <w:r>
               <w:rPr>
@@ -1819,7 +2227,7 @@
               <w:lang w:eastAsia="en-GB"/>
             </w:rPr>
           </w:pPr>
-          <w:hyperlink w:anchor="_Toc532124940" w:history="1">
+          <w:hyperlink w:anchor="_Toc532206807" w:history="1">
             <w:r>
               <w:rPr>
                 <w:rStyle w:val="Hyperlink"/>
@@ -1846,7 +2254,7 @@
                 <w:noProof/>
                 <w:webHidden/>
               </w:rPr>
-              <w:instrText xml:space="preserve"> PAGEREF _Toc532124940 \h </w:instrText>
+              <w:instrText xml:space="preserve"> PAGEREF _Toc532206807 \h </w:instrText>
             </w:r>
             <w:r>
               <w:rPr>
@@ -1866,7 +2274,143 @@
                 <w:noProof/>
                 <w:webHidden/>
               </w:rPr>
-              <w:t>4</w:t>
+              <w:t>5</w:t>
+            </w:r>
+            <w:r>
+              <w:rPr>
+                <w:noProof/>
+                <w:webHidden/>
+              </w:rPr>
+              <w:fldChar w:fldCharType="end"/>
+            </w:r>
+          </w:hyperlink>
+        </w:p>
+        <w:p>
+          <w:pPr>
+            <w:pStyle w:val="TOC3"/>
+            <w:tabs>
+              <w:tab w:val="right" w:leader="dot" w:pos="8296"/>
+            </w:tabs>
+            <w:rPr>
+              <w:noProof/>
+            </w:rPr>
+          </w:pPr>
+          <w:hyperlink w:anchor="_Toc532206808" w:history="1">
+            <w:r>
+              <w:rPr>
+                <w:rStyle w:val="Hyperlink"/>
+                <w:noProof/>
+              </w:rPr>
+              <w:t>Univariate Time Series</w:t>
+            </w:r>
+            <w:r>
+              <w:rPr>
+                <w:noProof/>
+                <w:webHidden/>
+              </w:rPr>
+              <w:tab/>
+            </w:r>
+            <w:r>
+              <w:rPr>
+                <w:noProof/>
+                <w:webHidden/>
+              </w:rPr>
+              <w:fldChar w:fldCharType="begin"/>
+            </w:r>
+            <w:r>
+              <w:rPr>
+                <w:noProof/>
+                <w:webHidden/>
+              </w:rPr>
+              <w:instrText xml:space="preserve"> PAGEREF _Toc532206808 \h </w:instrText>
+            </w:r>
+            <w:r>
+              <w:rPr>
+                <w:noProof/>
+                <w:webHidden/>
+              </w:rPr>
+            </w:r>
+            <w:r>
+              <w:rPr>
+                <w:noProof/>
+                <w:webHidden/>
+              </w:rPr>
+              <w:fldChar w:fldCharType="separate"/>
+            </w:r>
+            <w:r>
+              <w:rPr>
+                <w:noProof/>
+                <w:webHidden/>
+              </w:rPr>
+              <w:t>5</w:t>
+            </w:r>
+            <w:r>
+              <w:rPr>
+                <w:noProof/>
+                <w:webHidden/>
+              </w:rPr>
+              <w:fldChar w:fldCharType="end"/>
+            </w:r>
+          </w:hyperlink>
+        </w:p>
+        <w:p>
+          <w:pPr>
+            <w:pStyle w:val="TOC3"/>
+            <w:tabs>
+              <w:tab w:val="right" w:leader="dot" w:pos="8296"/>
+            </w:tabs>
+            <w:rPr>
+              <w:noProof/>
+            </w:rPr>
+          </w:pPr>
+          <w:hyperlink w:anchor="_Toc532206809" w:history="1">
+            <w:r>
+              <w:rPr>
+                <w:rStyle w:val="Hyperlink"/>
+                <w:noProof/>
+              </w:rPr>
+              <w:t>Multivariate Time Series</w:t>
+            </w:r>
+            <w:r>
+              <w:rPr>
+                <w:noProof/>
+                <w:webHidden/>
+              </w:rPr>
+              <w:tab/>
+            </w:r>
+            <w:r>
+              <w:rPr>
+                <w:noProof/>
+                <w:webHidden/>
+              </w:rPr>
+              <w:fldChar w:fldCharType="begin"/>
+            </w:r>
+            <w:r>
+              <w:rPr>
+                <w:noProof/>
+                <w:webHidden/>
+              </w:rPr>
+              <w:instrText xml:space="preserve"> PAGEREF _Toc532206809 \h </w:instrText>
+            </w:r>
+            <w:r>
+              <w:rPr>
+                <w:noProof/>
+                <w:webHidden/>
+              </w:rPr>
+            </w:r>
+            <w:r>
+              <w:rPr>
+                <w:noProof/>
+                <w:webHidden/>
+              </w:rPr>
+              <w:fldChar w:fldCharType="separate"/>
+            </w:r>
+            <w:r>
+              <w:rPr>
+                <w:noProof/>
+                <w:webHidden/>
+              </w:rPr>
+              <w:t>5</w:t>
             </w:r>
             <w:r>
               <w:rPr>
@@ -1889,7 +2433,7 @@
               <w:lang w:eastAsia="en-GB"/>
             </w:rPr>
           </w:pPr>
-          <w:hyperlink w:anchor="_Toc532124941" w:history="1">
+          <w:hyperlink w:anchor="_Toc532206810" w:history="1">
             <w:r>
               <w:rPr>
                 <w:rStyle w:val="Hyperlink"/>
@@ -1916,7 +2460,7 @@
                 <w:noProof/>
                 <w:webHidden/>
               </w:rPr>
-              <w:instrText xml:space="preserve"> PAGEREF _Toc532124941 \h </w:instrText>
+              <w:instrText xml:space="preserve"> PAGEREF _Toc532206810 \h </w:instrText>
             </w:r>
             <w:r>
               <w:rPr>
@@ -1936,7 +2480,7 @@
                 <w:noProof/>
                 <w:webHidden/>
               </w:rPr>
-              <w:t>4</w:t>
+              <w:t>5</w:t>
             </w:r>
             <w:r>
               <w:rPr>
@@ -1959,7 +2503,7 @@
               <w:lang w:eastAsia="en-GB"/>
             </w:rPr>
           </w:pPr>
-          <w:hyperlink w:anchor="_Toc532124942" w:history="1">
+          <w:hyperlink w:anchor="_Toc532206811" w:history="1">
             <w:r>
               <w:rPr>
                 <w:rStyle w:val="Hyperlink"/>
@@ -1986,7 +2530,7 @@
                 <w:noProof/>
                 <w:webHidden/>
               </w:rPr>
-              <w:instrText xml:space="preserve"> PAGEREF _Toc532124942 \h </w:instrText>
+              <w:instrText xml:space="preserve"> PAGEREF _Toc532206811 \h </w:instrText>
             </w:r>
             <w:r>
               <w:rPr>
@@ -2006,7 +2550,349 @@
                 <w:noProof/>
                 <w:webHidden/>
               </w:rPr>
-              <w:t>4</w:t>
+              <w:t>5</w:t>
+            </w:r>
+            <w:r>
+              <w:rPr>
+                <w:noProof/>
+                <w:webHidden/>
+              </w:rPr>
+              <w:fldChar w:fldCharType="end"/>
+            </w:r>
+          </w:hyperlink>
+          <w:bookmarkStart w:id="0" w:name="_GoBack"/>
+          <w:bookmarkEnd w:id="0"/>
+        </w:p>
+        <w:p>
+          <w:pPr>
+            <w:pStyle w:val="TOC3"/>
+            <w:tabs>
+              <w:tab w:val="right" w:leader="dot" w:pos="8296"/>
+            </w:tabs>
+            <w:rPr>
+              <w:noProof/>
+            </w:rPr>
+          </w:pPr>
+          <w:hyperlink w:anchor="_Toc532206812" w:history="1">
+            <w:r>
+              <w:rPr>
+                <w:rStyle w:val="Hyperlink"/>
+                <w:noProof/>
+              </w:rPr>
+              <w:t>APE (absolute percentage error)</w:t>
+            </w:r>
+            <w:r>
+              <w:rPr>
+                <w:noProof/>
+                <w:webHidden/>
+              </w:rPr>
+              <w:tab/>
+            </w:r>
+            <w:r>
+              <w:rPr>
+                <w:noProof/>
+                <w:webHidden/>
+              </w:rPr>
+              <w:fldChar w:fldCharType="begin"/>
+            </w:r>
+            <w:r>
+              <w:rPr>
+                <w:noProof/>
+                <w:webHidden/>
+              </w:rPr>
+              <w:instrText xml:space="preserve"> PAGEREF _Toc532206812 \h </w:instrText>
+            </w:r>
+            <w:r>
+              <w:rPr>
+                <w:noProof/>
+                <w:webHidden/>
+              </w:rPr>
+            </w:r>
+            <w:r>
+              <w:rPr>
+                <w:noProof/>
+                <w:webHidden/>
+              </w:rPr>
+              <w:fldChar w:fldCharType="separate"/>
+            </w:r>
+            <w:r>
+              <w:rPr>
+                <w:noProof/>
+                <w:webHidden/>
+              </w:rPr>
+              <w:t>5</w:t>
+            </w:r>
+            <w:r>
+              <w:rPr>
+                <w:noProof/>
+                <w:webHidden/>
+              </w:rPr>
+              <w:fldChar w:fldCharType="end"/>
+            </w:r>
+          </w:hyperlink>
+        </w:p>
+        <w:p>
+          <w:pPr>
+            <w:pStyle w:val="TOC3"/>
+            <w:tabs>
+              <w:tab w:val="right" w:leader="dot" w:pos="8296"/>
+            </w:tabs>
+            <w:rPr>
+              <w:noProof/>
+            </w:rPr>
+          </w:pPr>
+          <w:hyperlink w:anchor="_Toc532206813" w:history="1">
+            <w:r>
+              <w:rPr>
+                <w:rStyle w:val="Hyperlink"/>
+                <w:noProof/>
+              </w:rPr>
+              <w:t>AAE (average percentage error)</w:t>
+            </w:r>
+            <w:r>
+              <w:rPr>
+                <w:noProof/>
+                <w:webHidden/>
+              </w:rPr>
+              <w:tab/>
+            </w:r>
+            <w:r>
+              <w:rPr>
+                <w:noProof/>
+                <w:webHidden/>
+              </w:rPr>
+              <w:fldChar w:fldCharType="begin"/>
+            </w:r>
+            <w:r>
+              <w:rPr>
+                <w:noProof/>
+                <w:webHidden/>
+              </w:rPr>
+              <w:instrText xml:space="preserve"> PAGEREF _Toc532206813 \h </w:instrText>
+            </w:r>
+            <w:r>
+              <w:rPr>
+                <w:noProof/>
+                <w:webHidden/>
+              </w:rPr>
+            </w:r>
+            <w:r>
+              <w:rPr>
+                <w:noProof/>
+                <w:webHidden/>
+              </w:rPr>
+              <w:fldChar w:fldCharType="separate"/>
+            </w:r>
+            <w:r>
+              <w:rPr>
+                <w:noProof/>
+                <w:webHidden/>
+              </w:rPr>
+              <w:t>5</w:t>
+            </w:r>
+            <w:r>
+              <w:rPr>
+                <w:noProof/>
+                <w:webHidden/>
+              </w:rPr>
+              <w:fldChar w:fldCharType="end"/>
+            </w:r>
+          </w:hyperlink>
+        </w:p>
+        <w:p>
+          <w:pPr>
+            <w:pStyle w:val="TOC3"/>
+            <w:tabs>
+              <w:tab w:val="right" w:leader="dot" w:pos="8296"/>
+            </w:tabs>
+            <w:rPr>
+              <w:noProof/>
+            </w:rPr>
+          </w:pPr>
+          <w:hyperlink w:anchor="_Toc532206814" w:history="1">
+            <w:r>
+              <w:rPr>
+                <w:rStyle w:val="Hyperlink"/>
+                <w:noProof/>
+              </w:rPr>
+              <w:t>ARPE (average relative percentage error)</w:t>
+            </w:r>
+            <w:r>
+              <w:rPr>
+                <w:noProof/>
+                <w:webHidden/>
+              </w:rPr>
+              <w:tab/>
+            </w:r>
+            <w:r>
+              <w:rPr>
+                <w:noProof/>
+                <w:webHidden/>
+              </w:rPr>
+              <w:fldChar w:fldCharType="begin"/>
+            </w:r>
+            <w:r>
+              <w:rPr>
+                <w:noProof/>
+                <w:webHidden/>
+              </w:rPr>
+              <w:instrText xml:space="preserve"> PAGEREF _Toc532206814 \h </w:instrText>
+            </w:r>
+            <w:r>
+              <w:rPr>
+                <w:noProof/>
+                <w:webHidden/>
+              </w:rPr>
+            </w:r>
+            <w:r>
+              <w:rPr>
+                <w:noProof/>
+                <w:webHidden/>
+              </w:rPr>
+              <w:fldChar w:fldCharType="separate"/>
+            </w:r>
+            <w:r>
+              <w:rPr>
+                <w:noProof/>
+                <w:webHidden/>
+              </w:rPr>
+              <w:t>5</w:t>
+            </w:r>
+            <w:r>
+              <w:rPr>
+                <w:noProof/>
+                <w:webHidden/>
+              </w:rPr>
+              <w:fldChar w:fldCharType="end"/>
+            </w:r>
+          </w:hyperlink>
+        </w:p>
+        <w:p>
+          <w:pPr>
+            <w:pStyle w:val="TOC3"/>
+            <w:tabs>
+              <w:tab w:val="right" w:leader="dot" w:pos="8296"/>
+            </w:tabs>
+            <w:rPr>
+              <w:noProof/>
+            </w:rPr>
+          </w:pPr>
+          <w:hyperlink w:anchor="_Toc532206815" w:history="1">
+            <w:r>
+              <w:rPr>
+                <w:rStyle w:val="Hyperlink"/>
+                <w:noProof/>
+              </w:rPr>
+              <w:t>RMSE (root mean squared error)</w:t>
+            </w:r>
+            <w:r>
+              <w:rPr>
+                <w:noProof/>
+                <w:webHidden/>
+              </w:rPr>
+              <w:tab/>
+            </w:r>
+            <w:r>
+              <w:rPr>
+                <w:noProof/>
+                <w:webHidden/>
+              </w:rPr>
+              <w:fldChar w:fldCharType="begin"/>
+            </w:r>
+            <w:r>
+              <w:rPr>
+                <w:noProof/>
+                <w:webHidden/>
+              </w:rPr>
+              <w:instrText xml:space="preserve"> PAGEREF _Toc532206815 \h </w:instrText>
+            </w:r>
+            <w:r>
+              <w:rPr>
+                <w:noProof/>
+                <w:webHidden/>
+              </w:rPr>
+            </w:r>
+            <w:r>
+              <w:rPr>
+                <w:noProof/>
+                <w:webHidden/>
+              </w:rPr>
+              <w:fldChar w:fldCharType="separate"/>
+            </w:r>
+            <w:r>
+              <w:rPr>
+                <w:noProof/>
+                <w:webHidden/>
+              </w:rPr>
+              <w:t>5</w:t>
+            </w:r>
+            <w:r>
+              <w:rPr>
+                <w:noProof/>
+                <w:webHidden/>
+              </w:rPr>
+              <w:fldChar w:fldCharType="end"/>
+            </w:r>
+          </w:hyperlink>
+        </w:p>
+        <w:p>
+          <w:pPr>
+            <w:pStyle w:val="TOC3"/>
+            <w:tabs>
+              <w:tab w:val="right" w:leader="dot" w:pos="8296"/>
+            </w:tabs>
+            <w:rPr>
+              <w:noProof/>
+            </w:rPr>
+          </w:pPr>
+          <w:hyperlink w:anchor="_Toc532206816" w:history="1">
+            <w:r>
+              <w:rPr>
+                <w:rStyle w:val="Hyperlink"/>
+                <w:noProof/>
+              </w:rPr>
+              <w:t>MCC (Matthews correlation coefficient)</w:t>
+            </w:r>
+            <w:r>
+              <w:rPr>
+                <w:noProof/>
+                <w:webHidden/>
+              </w:rPr>
+              <w:tab/>
+            </w:r>
+            <w:r>
+              <w:rPr>
+                <w:noProof/>
+                <w:webHidden/>
+              </w:rPr>
+              <w:fldChar w:fldCharType="begin"/>
+            </w:r>
+            <w:r>
+              <w:rPr>
+                <w:noProof/>
+                <w:webHidden/>
+              </w:rPr>
+              <w:instrText xml:space="preserve"> PAGEREF _Toc532206816 \h </w:instrText>
+            </w:r>
+            <w:r>
+              <w:rPr>
+                <w:noProof/>
+                <w:webHidden/>
+              </w:rPr>
+            </w:r>
+            <w:r>
+              <w:rPr>
+                <w:noProof/>
+                <w:webHidden/>
+              </w:rPr>
+              <w:fldChar w:fldCharType="separate"/>
+            </w:r>
+            <w:r>
+              <w:rPr>
+                <w:noProof/>
+                <w:webHidden/>
+              </w:rPr>
+              <w:t>5</w:t>
             </w:r>
             <w:r>
               <w:rPr>
@@ -2029,7 +2915,7 @@
               <w:lang w:eastAsia="en-GB"/>
             </w:rPr>
           </w:pPr>
-          <w:hyperlink w:anchor="_Toc532124943" w:history="1">
+          <w:hyperlink w:anchor="_Toc532206817" w:history="1">
             <w:r>
               <w:rPr>
                 <w:rStyle w:val="Hyperlink"/>
@@ -2056,7 +2942,7 @@
                 <w:noProof/>
                 <w:webHidden/>
               </w:rPr>
-              <w:instrText xml:space="preserve"> PAGEREF _Toc532124943 \h </w:instrText>
+              <w:instrText xml:space="preserve"> PAGEREF _Toc532206817 \h </w:instrText>
             </w:r>
             <w:r>
               <w:rPr>
@@ -2076,7 +2962,143 @@
                 <w:noProof/>
                 <w:webHidden/>
               </w:rPr>
-              <w:t>4</w:t>
+              <w:t>5</w:t>
+            </w:r>
+            <w:r>
+              <w:rPr>
+                <w:noProof/>
+                <w:webHidden/>
+              </w:rPr>
+              <w:fldChar w:fldCharType="end"/>
+            </w:r>
+          </w:hyperlink>
+        </w:p>
+        <w:p>
+          <w:pPr>
+            <w:pStyle w:val="TOC3"/>
+            <w:tabs>
+              <w:tab w:val="right" w:leader="dot" w:pos="8296"/>
+            </w:tabs>
+            <w:rPr>
+              <w:noProof/>
+            </w:rPr>
+          </w:pPr>
+          <w:hyperlink w:anchor="_Toc532206818" w:history="1">
+            <w:r>
+              <w:rPr>
+                <w:rStyle w:val="Hyperlink"/>
+                <w:noProof/>
+              </w:rPr>
+              <w:t>Univariate Time Series</w:t>
+            </w:r>
+            <w:r>
+              <w:rPr>
+                <w:noProof/>
+                <w:webHidden/>
+              </w:rPr>
+              <w:tab/>
+            </w:r>
+            <w:r>
+              <w:rPr>
+                <w:noProof/>
+                <w:webHidden/>
+              </w:rPr>
+              <w:fldChar w:fldCharType="begin"/>
+            </w:r>
+            <w:r>
+              <w:rPr>
+                <w:noProof/>
+                <w:webHidden/>
+              </w:rPr>
+              <w:instrText xml:space="preserve"> PAGEREF _Toc532206818 \h </w:instrText>
+            </w:r>
+            <w:r>
+              <w:rPr>
+                <w:noProof/>
+                <w:webHidden/>
+              </w:rPr>
+            </w:r>
+            <w:r>
+              <w:rPr>
+                <w:noProof/>
+                <w:webHidden/>
+              </w:rPr>
+              <w:fldChar w:fldCharType="separate"/>
+            </w:r>
+            <w:r>
+              <w:rPr>
+                <w:noProof/>
+                <w:webHidden/>
+              </w:rPr>
+              <w:t>5</w:t>
+            </w:r>
+            <w:r>
+              <w:rPr>
+                <w:noProof/>
+                <w:webHidden/>
+              </w:rPr>
+              <w:fldChar w:fldCharType="end"/>
+            </w:r>
+          </w:hyperlink>
+        </w:p>
+        <w:p>
+          <w:pPr>
+            <w:pStyle w:val="TOC3"/>
+            <w:tabs>
+              <w:tab w:val="right" w:leader="dot" w:pos="8296"/>
+            </w:tabs>
+            <w:rPr>
+              <w:noProof/>
+            </w:rPr>
+          </w:pPr>
+          <w:hyperlink w:anchor="_Toc532206819" w:history="1">
+            <w:r>
+              <w:rPr>
+                <w:rStyle w:val="Hyperlink"/>
+                <w:noProof/>
+              </w:rPr>
+              <w:t>Multivariate Time Series</w:t>
+            </w:r>
+            <w:r>
+              <w:rPr>
+                <w:noProof/>
+                <w:webHidden/>
+              </w:rPr>
+              <w:tab/>
+            </w:r>
+            <w:r>
+              <w:rPr>
+                <w:noProof/>
+                <w:webHidden/>
+              </w:rPr>
+              <w:fldChar w:fldCharType="begin"/>
+            </w:r>
+            <w:r>
+              <w:rPr>
+                <w:noProof/>
+                <w:webHidden/>
+              </w:rPr>
+              <w:instrText xml:space="preserve"> PAGEREF _Toc532206819 \h </w:instrText>
+            </w:r>
+            <w:r>
+              <w:rPr>
+                <w:noProof/>
+                <w:webHidden/>
+              </w:rPr>
+            </w:r>
+            <w:r>
+              <w:rPr>
+                <w:noProof/>
+                <w:webHidden/>
+              </w:rPr>
+              <w:fldChar w:fldCharType="separate"/>
+            </w:r>
+            <w:r>
+              <w:rPr>
+                <w:noProof/>
+                <w:webHidden/>
+              </w:rPr>
+              <w:t>5</w:t>
             </w:r>
             <w:r>
               <w:rPr>
@@ -2099,7 +3121,7 @@
               <w:lang w:eastAsia="en-GB"/>
             </w:rPr>
           </w:pPr>
-          <w:hyperlink w:anchor="_Toc532124944" w:history="1">
+          <w:hyperlink w:anchor="_Toc532206820" w:history="1">
             <w:r>
               <w:rPr>
                 <w:rStyle w:val="Hyperlink"/>
@@ -2126,7 +3148,143 @@
                 <w:noProof/>
                 <w:webHidden/>
               </w:rPr>
-              <w:instrText xml:space="preserve"> PAGEREF _Toc532124944 \h </w:instrText>
+              <w:instrText xml:space="preserve"> PAGEREF _Toc532206820 \h </w:instrText>
+            </w:r>
+            <w:r>
+              <w:rPr>
+                <w:noProof/>
+                <w:webHidden/>
+              </w:rPr>
+            </w:r>
+            <w:r>
+              <w:rPr>
+                <w:noProof/>
+                <w:webHidden/>
+              </w:rPr>
+              <w:fldChar w:fldCharType="separate"/>
+            </w:r>
+            <w:r>
+              <w:rPr>
+                <w:noProof/>
+                <w:webHidden/>
+              </w:rPr>
+              <w:t>5</w:t>
+            </w:r>
+            <w:r>
+              <w:rPr>
+                <w:noProof/>
+                <w:webHidden/>
+              </w:rPr>
+              <w:fldChar w:fldCharType="end"/>
+            </w:r>
+          </w:hyperlink>
+        </w:p>
+        <w:p>
+          <w:pPr>
+            <w:pStyle w:val="TOC3"/>
+            <w:tabs>
+              <w:tab w:val="right" w:leader="dot" w:pos="8296"/>
+            </w:tabs>
+            <w:rPr>
+              <w:noProof/>
+            </w:rPr>
+          </w:pPr>
+          <w:hyperlink w:anchor="_Toc532206821" w:history="1">
+            <w:r>
+              <w:rPr>
+                <w:rStyle w:val="Hyperlink"/>
+                <w:noProof/>
+              </w:rPr>
+              <w:t>Univariate Time Series</w:t>
+            </w:r>
+            <w:r>
+              <w:rPr>
+                <w:noProof/>
+                <w:webHidden/>
+              </w:rPr>
+              <w:tab/>
+            </w:r>
+            <w:r>
+              <w:rPr>
+                <w:noProof/>
+                <w:webHidden/>
+              </w:rPr>
+              <w:fldChar w:fldCharType="begin"/>
+            </w:r>
+            <w:r>
+              <w:rPr>
+                <w:noProof/>
+                <w:webHidden/>
+              </w:rPr>
+              <w:instrText xml:space="preserve"> PAGEREF _Toc532206821 \h </w:instrText>
+            </w:r>
+            <w:r>
+              <w:rPr>
+                <w:noProof/>
+                <w:webHidden/>
+              </w:rPr>
+            </w:r>
+            <w:r>
+              <w:rPr>
+                <w:noProof/>
+                <w:webHidden/>
+              </w:rPr>
+              <w:fldChar w:fldCharType="separate"/>
+            </w:r>
+            <w:r>
+              <w:rPr>
+                <w:noProof/>
+                <w:webHidden/>
+              </w:rPr>
+              <w:t>5</w:t>
+            </w:r>
+            <w:r>
+              <w:rPr>
+                <w:noProof/>
+                <w:webHidden/>
+              </w:rPr>
+              <w:fldChar w:fldCharType="end"/>
+            </w:r>
+          </w:hyperlink>
+        </w:p>
+        <w:p>
+          <w:pPr>
+            <w:pStyle w:val="TOC3"/>
+            <w:tabs>
+              <w:tab w:val="right" w:leader="dot" w:pos="8296"/>
+            </w:tabs>
+            <w:rPr>
+              <w:noProof/>
+            </w:rPr>
+          </w:pPr>
+          <w:hyperlink w:anchor="_Toc532206822" w:history="1">
+            <w:r>
+              <w:rPr>
+                <w:rStyle w:val="Hyperlink"/>
+                <w:noProof/>
+              </w:rPr>
+              <w:t>Multivariate Time Series</w:t>
+            </w:r>
+            <w:r>
+              <w:rPr>
+                <w:noProof/>
+                <w:webHidden/>
+              </w:rPr>
+              <w:tab/>
+            </w:r>
+            <w:r>
+              <w:rPr>
+                <w:noProof/>
+                <w:webHidden/>
+              </w:rPr>
+              <w:fldChar w:fldCharType="begin"/>
+            </w:r>
+            <w:r>
+              <w:rPr>
+                <w:noProof/>
+                <w:webHidden/>
+              </w:rPr>
+              <w:instrText xml:space="preserve"> PAGEREF _Toc532206822 \h </w:instrText>
             </w:r>
             <w:r>
               <w:rPr>
@@ -2169,7 +3327,7 @@
               <w:lang w:eastAsia="en-GB"/>
             </w:rPr>
           </w:pPr>
-          <w:hyperlink w:anchor="_Toc532124945" w:history="1">
+          <w:hyperlink w:anchor="_Toc532206823" w:history="1">
             <w:r>
               <w:rPr>
                 <w:rStyle w:val="Hyperlink"/>
@@ -2196,7 +3354,7 @@
                 <w:noProof/>
                 <w:webHidden/>
               </w:rPr>
-              <w:instrText xml:space="preserve"> PAGEREF _Toc532124945 \h </w:instrText>
+              <w:instrText xml:space="preserve"> PAGEREF _Toc532206823 \h </w:instrText>
             </w:r>
             <w:r>
               <w:rPr>
@@ -2239,7 +3397,7 @@
               <w:lang w:eastAsia="en-GB"/>
             </w:rPr>
           </w:pPr>
-          <w:hyperlink w:anchor="_Toc532124946" w:history="1">
+          <w:hyperlink w:anchor="_Toc532206824" w:history="1">
             <w:r>
               <w:rPr>
                 <w:rStyle w:val="Hyperlink"/>
@@ -2266,7 +3424,7 @@
                 <w:noProof/>
                 <w:webHidden/>
               </w:rPr>
-              <w:instrText xml:space="preserve"> PAGEREF _Toc532124946 \h </w:instrText>
+              <w:instrText xml:space="preserve"> PAGEREF _Toc532206824 \h </w:instrText>
             </w:r>
             <w:r>
               <w:rPr>
@@ -2309,7 +3467,7 @@
               <w:lang w:eastAsia="en-GB"/>
             </w:rPr>
           </w:pPr>
-          <w:hyperlink w:anchor="_Toc532124947" w:history="1">
+          <w:hyperlink w:anchor="_Toc532206825" w:history="1">
             <w:r>
               <w:rPr>
                 <w:rStyle w:val="Hyperlink"/>
@@ -2336,7 +3494,7 @@
                 <w:noProof/>
                 <w:webHidden/>
               </w:rPr>
-              <w:instrText xml:space="preserve"> PAGEREF _Toc532124947 \h </w:instrText>
+              <w:instrText xml:space="preserve"> PAGEREF _Toc532206825 \h </w:instrText>
             </w:r>
             <w:r>
               <w:rPr>
@@ -2379,7 +3537,7 @@
               <w:lang w:eastAsia="en-GB"/>
             </w:rPr>
           </w:pPr>
-          <w:hyperlink w:anchor="_Toc532124948" w:history="1">
+          <w:hyperlink w:anchor="_Toc532206826" w:history="1">
             <w:r>
               <w:rPr>
                 <w:rStyle w:val="Hyperlink"/>
@@ -2406,7 +3564,7 @@
                 <w:noProof/>
                 <w:webHidden/>
               </w:rPr>
-              <w:instrText xml:space="preserve"> PAGEREF _Toc532124948 \h </w:instrText>
+              <w:instrText xml:space="preserve"> PAGEREF _Toc532206826 \h </w:instrText>
             </w:r>
             <w:r>
               <w:rPr>
@@ -2449,7 +3607,7 @@
               <w:lang w:eastAsia="en-GB"/>
             </w:rPr>
           </w:pPr>
-          <w:hyperlink w:anchor="_Toc532124949" w:history="1">
+          <w:hyperlink w:anchor="_Toc532206827" w:history="1">
             <w:r>
               <w:rPr>
                 <w:rStyle w:val="Hyperlink"/>
@@ -2476,7 +3634,7 @@
                 <w:noProof/>
                 <w:webHidden/>
               </w:rPr>
-              <w:instrText xml:space="preserve"> PAGEREF _Toc532124949 \h </w:instrText>
+              <w:instrText xml:space="preserve"> PAGEREF _Toc532206827 \h </w:instrText>
             </w:r>
             <w:r>
               <w:rPr>
@@ -2496,7 +3654,7 @@
                 <w:noProof/>
                 <w:webHidden/>
               </w:rPr>
-              <w:t>5</w:t>
+              <w:t>6</w:t>
             </w:r>
             <w:r>
               <w:rPr>
@@ -2539,22 +3697,20 @@
       <w:pPr>
         <w:pStyle w:val="Heading1"/>
       </w:pPr>
-      <w:bookmarkStart w:id="0" w:name="_Toc532124915"/>
+      <w:bookmarkStart w:id="1" w:name="_Toc532206776"/>
       <w:r>
         <w:t xml:space="preserve">1 </w:t>
       </w:r>
       <w:r>
         <w:t>Introduction</w:t>
       </w:r>
-      <w:bookmarkStart w:id="1" w:name="_GoBack"/>
-      <w:bookmarkEnd w:id="0"/>
       <w:bookmarkEnd w:id="1"/>
     </w:p>
     <w:p>
       <w:pPr>
         <w:pStyle w:val="Heading2"/>
       </w:pPr>
-      <w:bookmarkStart w:id="2" w:name="_Toc532124916"/>
+      <w:bookmarkStart w:id="2" w:name="_Toc532206777"/>
       <w:r>
         <w:t>Objective</w:t>
       </w:r>
@@ -2653,6 +3809,7 @@
         </w:numPr>
       </w:pPr>
       <w:r>
+        <w:lastRenderedPageBreak/>
         <w:t>If certain (undervalued) companies outperformed analyst expectation in the past</w:t>
       </w:r>
     </w:p>
@@ -2705,7 +3862,7 @@
       <w:pPr>
         <w:pStyle w:val="Heading2"/>
       </w:pPr>
-      <w:bookmarkStart w:id="3" w:name="_Toc532124917"/>
+      <w:bookmarkStart w:id="3" w:name="_Toc532206778"/>
       <w:r>
         <w:t>Tools</w:t>
       </w:r>
@@ -2715,7 +3872,7 @@
       <w:pPr>
         <w:pStyle w:val="Heading2"/>
       </w:pPr>
-      <w:bookmarkStart w:id="4" w:name="_Toc532124918"/>
+      <w:bookmarkStart w:id="4" w:name="_Toc532206779"/>
       <w:r>
         <w:t>Structure of the paper</w:t>
       </w:r>
@@ -2725,7 +3882,7 @@
       <w:pPr>
         <w:pStyle w:val="Heading1"/>
       </w:pPr>
-      <w:bookmarkStart w:id="5" w:name="_Toc532124919"/>
+      <w:bookmarkStart w:id="5" w:name="_Toc532206780"/>
       <w:r>
         <w:t xml:space="preserve">2 </w:t>
       </w:r>
@@ -2738,7 +3895,7 @@
       <w:pPr>
         <w:pStyle w:val="Heading2"/>
       </w:pPr>
-      <w:bookmarkStart w:id="6" w:name="_Toc532124920"/>
+      <w:bookmarkStart w:id="6" w:name="_Toc532206781"/>
       <w:r>
         <w:t>Sentiment Analysis (Twitter)</w:t>
       </w:r>
@@ -2748,7 +3905,7 @@
       <w:pPr>
         <w:pStyle w:val="Heading2"/>
       </w:pPr>
-      <w:bookmarkStart w:id="7" w:name="_Toc532124921"/>
+      <w:bookmarkStart w:id="7" w:name="_Toc532206782"/>
       <w:r>
         <w:t>Technical Analysis</w:t>
       </w:r>
@@ -2758,7 +3915,7 @@
       <w:pPr>
         <w:pStyle w:val="Heading2"/>
       </w:pPr>
-      <w:bookmarkStart w:id="8" w:name="_Toc532124922"/>
+      <w:bookmarkStart w:id="8" w:name="_Toc532206783"/>
       <w:r>
         <w:t>Fundamental Analysis</w:t>
       </w:r>
@@ -2768,7 +3925,7 @@
       <w:pPr>
         <w:pStyle w:val="Heading2"/>
       </w:pPr>
-      <w:bookmarkStart w:id="9" w:name="_Toc532124923"/>
+      <w:bookmarkStart w:id="9" w:name="_Toc532206784"/>
       <w:r>
         <w:t>LSTM best model for stock prediction</w:t>
       </w:r>
@@ -2778,7 +3935,7 @@
       <w:pPr>
         <w:pStyle w:val="Heading2"/>
       </w:pPr>
-      <w:bookmarkStart w:id="10" w:name="_Toc532124924"/>
+      <w:bookmarkStart w:id="10" w:name="_Toc532206785"/>
       <w:r>
         <w:t xml:space="preserve">Previous Work </w:t>
       </w:r>
@@ -2797,7 +3954,6 @@
     </w:p>
     <w:p>
       <w:r>
-        <w:lastRenderedPageBreak/>
         <w:t>Feedforward network’s outputs are independent of each other thus cannot capture the dependencies</w:t>
       </w:r>
     </w:p>
@@ -3074,7 +4230,7 @@
       <w:pPr>
         <w:pStyle w:val="Heading1"/>
       </w:pPr>
-      <w:bookmarkStart w:id="11" w:name="_Toc532124925"/>
+      <w:bookmarkStart w:id="11" w:name="_Toc532206786"/>
       <w:r>
         <w:t xml:space="preserve">3 </w:t>
       </w:r>
@@ -3087,7 +4243,7 @@
       <w:pPr>
         <w:pStyle w:val="Heading2"/>
       </w:pPr>
-      <w:bookmarkStart w:id="12" w:name="_Toc532124926"/>
+      <w:bookmarkStart w:id="12" w:name="_Toc532206787"/>
       <w:r>
         <w:t>Time</w:t>
       </w:r>
@@ -3209,7 +4365,7 @@
       <w:pPr>
         <w:pStyle w:val="Heading2"/>
       </w:pPr>
-      <w:bookmarkStart w:id="13" w:name="_Toc532124927"/>
+      <w:bookmarkStart w:id="13" w:name="_Toc532206788"/>
       <w:r>
         <w:t>Time</w:t>
       </w:r>
@@ -3251,467 +4407,453 @@
       <w:pPr>
         <w:pStyle w:val="Heading1"/>
       </w:pPr>
-      <w:bookmarkStart w:id="14" w:name="_Toc532124928"/>
+      <w:bookmarkStart w:id="14" w:name="_Toc532206789"/>
+      <w:r>
+        <w:t>4 System Design</w:t>
+      </w:r>
+      <w:bookmarkEnd w:id="14"/>
+    </w:p>
+    <w:p>
+      <w:pPr>
+        <w:pStyle w:val="Heading2"/>
+      </w:pPr>
+      <w:bookmarkStart w:id="15" w:name="_Toc532206790"/>
+      <w:r>
+        <w:t>Object Oriented Programming</w:t>
+      </w:r>
+      <w:bookmarkEnd w:id="15"/>
+    </w:p>
+    <w:p>
+      <w:pPr>
+        <w:pStyle w:val="Heading2"/>
+      </w:pPr>
+      <w:bookmarkStart w:id="16" w:name="_Toc532206791"/>
+      <w:r>
+        <w:t>LSTM Model</w:t>
+      </w:r>
+      <w:bookmarkEnd w:id="16"/>
+    </w:p>
+    <w:p>
+      <w:pPr>
+        <w:pStyle w:val="Heading3"/>
+      </w:pPr>
+      <w:bookmarkStart w:id="17" w:name="_Toc532206792"/>
+      <w:r>
+        <w:t>Univariate one-step forecasting LSTM</w:t>
+      </w:r>
+      <w:bookmarkEnd w:id="17"/>
+    </w:p>
+    <w:p>
+      <w:pPr>
+        <w:pStyle w:val="Heading3"/>
+      </w:pPr>
+      <w:bookmarkStart w:id="18" w:name="_Toc532206793"/>
+      <w:r>
+        <w:t>Univariate multi-step forecasting LSTM</w:t>
+      </w:r>
+      <w:bookmarkEnd w:id="18"/>
+    </w:p>
+    <w:p>
+      <w:pPr>
+        <w:pStyle w:val="Heading3"/>
+      </w:pPr>
+      <w:bookmarkStart w:id="19" w:name="_Toc532206794"/>
+      <w:r>
+        <w:t>Multivariate one-step forecasting LSTM</w:t>
+      </w:r>
+      <w:bookmarkEnd w:id="19"/>
+    </w:p>
+    <w:p>
+      <w:pPr>
+        <w:pStyle w:val="Heading3"/>
+      </w:pPr>
+      <w:bookmarkStart w:id="20" w:name="_Toc532206795"/>
+      <w:r>
+        <w:t>Multivariate multi-step forecasting LSTM</w:t>
+      </w:r>
+      <w:bookmarkEnd w:id="20"/>
+    </w:p>
+    <w:p>
+      <w:pPr>
+        <w:pStyle w:val="Heading2"/>
+      </w:pPr>
+      <w:bookmarkStart w:id="21" w:name="_Toc532206796"/>
+      <w:r>
+        <w:t>Realtime</w:t>
+      </w:r>
+      <w:bookmarkEnd w:id="21"/>
+    </w:p>
+    <w:p/>
+    <w:p>
+      <w:pPr>
+        <w:pStyle w:val="Heading1"/>
+      </w:pPr>
+      <w:bookmarkStart w:id="22" w:name="_Toc532206797"/>
+      <w:r>
+        <w:t>5</w:t>
+      </w:r>
+      <w:r>
+        <w:t xml:space="preserve"> </w:t>
+      </w:r>
+      <w:r>
+        <w:t xml:space="preserve">Stock price prediction </w:t>
+      </w:r>
+      <w:r>
+        <w:t>Implementation</w:t>
+      </w:r>
+      <w:bookmarkEnd w:id="22"/>
+    </w:p>
+    <w:p>
+      <w:pPr>
+        <w:pStyle w:val="Heading2"/>
+      </w:pPr>
+      <w:bookmarkStart w:id="23" w:name="_Toc532206798"/>
+      <w:r>
+        <w:t>Parameter optimisation</w:t>
+      </w:r>
+      <w:bookmarkEnd w:id="23"/>
+    </w:p>
+    <w:p>
+      <w:r>
+        <w:t>Hypothesis, more data = better, test it</w:t>
+      </w:r>
+    </w:p>
+    <w:p>
+      <w:pPr>
+        <w:pStyle w:val="Heading2"/>
+      </w:pPr>
+      <w:bookmarkStart w:id="24" w:name="_Toc532206799"/>
       <w:r>
         <w:lastRenderedPageBreak/>
-        <w:t>4 System Design</w:t>
-      </w:r>
-      <w:bookmarkEnd w:id="14"/>
+        <w:t>Training</w:t>
+      </w:r>
+      <w:bookmarkEnd w:id="24"/>
     </w:p>
     <w:p>
       <w:pPr>
         <w:pStyle w:val="Heading2"/>
       </w:pPr>
-      <w:bookmarkStart w:id="15" w:name="_Toc532124929"/>
-      <w:r>
-        <w:t>Object Oriented Programming</w:t>
-      </w:r>
-      <w:bookmarkEnd w:id="15"/>
+      <w:bookmarkStart w:id="25" w:name="_Toc532206800"/>
+      <w:r>
+        <w:t xml:space="preserve">Data </w:t>
+      </w:r>
+      <w:proofErr w:type="spellStart"/>
+      <w:r>
+        <w:t>Preprocessing</w:t>
+      </w:r>
+      <w:proofErr w:type="spellEnd"/>
+      <w:r>
+        <w:t xml:space="preserve"> for Supervised Learning in LSTM</w:t>
+      </w:r>
+      <w:bookmarkEnd w:id="25"/>
     </w:p>
     <w:p>
       <w:pPr>
         <w:pStyle w:val="Heading2"/>
       </w:pPr>
-      <w:bookmarkStart w:id="16" w:name="_Toc532124930"/>
-      <w:r>
-        <w:t>LSTM Model</w:t>
-      </w:r>
-      <w:bookmarkEnd w:id="16"/>
-    </w:p>
-    <w:p>
-      <w:pPr>
-        <w:pStyle w:val="ListParagraph"/>
-        <w:numPr>
-          <w:ilvl w:val="0"/>
-          <w:numId w:val="15"/>
-        </w:numPr>
-      </w:pPr>
-      <w:r>
-        <w:t>Univariate one-step forecasting LSTM</w:t>
-      </w:r>
-    </w:p>
-    <w:p>
-      <w:pPr>
-        <w:pStyle w:val="ListParagraph"/>
-        <w:numPr>
-          <w:ilvl w:val="0"/>
-          <w:numId w:val="15"/>
-        </w:numPr>
-      </w:pPr>
-      <w:r>
-        <w:t>Univariate multi-step forecasting LSTM</w:t>
-      </w:r>
-    </w:p>
-    <w:p>
-      <w:pPr>
-        <w:pStyle w:val="ListParagraph"/>
-        <w:numPr>
-          <w:ilvl w:val="0"/>
-          <w:numId w:val="15"/>
-        </w:numPr>
-      </w:pPr>
-      <w:r>
-        <w:t>Multivariate one-step forecasting LSTM</w:t>
-      </w:r>
-    </w:p>
-    <w:p>
-      <w:pPr>
-        <w:pStyle w:val="ListParagraph"/>
-        <w:numPr>
-          <w:ilvl w:val="0"/>
-          <w:numId w:val="15"/>
-        </w:numPr>
-      </w:pPr>
-      <w:r>
-        <w:t>Multivariate multi-step forecasting LSTM</w:t>
-      </w:r>
+      <w:bookmarkStart w:id="26" w:name="_Toc532206801"/>
+      <w:r>
+        <w:t>Correlation with technical indicators</w:t>
+      </w:r>
+      <w:bookmarkEnd w:id="26"/>
     </w:p>
     <w:p>
       <w:pPr>
         <w:pStyle w:val="Heading2"/>
       </w:pPr>
-      <w:bookmarkStart w:id="17" w:name="_Toc532124931"/>
-      <w:r>
-        <w:t>Realtime</w:t>
-      </w:r>
-      <w:bookmarkEnd w:id="17"/>
+      <w:bookmarkStart w:id="27" w:name="_Toc532206802"/>
+      <w:r>
+        <w:t>Correlation with fundamental indicators</w:t>
+      </w:r>
+      <w:bookmarkEnd w:id="27"/>
+    </w:p>
+    <w:p>
+      <w:pPr>
+        <w:pStyle w:val="Heading2"/>
+      </w:pPr>
+      <w:bookmarkStart w:id="28" w:name="_Toc532206803"/>
+      <w:r>
+        <w:t>Prediction Visualisation</w:t>
+      </w:r>
+      <w:bookmarkEnd w:id="28"/>
+    </w:p>
+    <w:p>
+      <w:pPr>
+        <w:pStyle w:val="Heading2"/>
+      </w:pPr>
+      <w:bookmarkStart w:id="29" w:name="_Toc532206804"/>
+      <w:r>
+        <w:t>One step Forecasting</w:t>
+      </w:r>
+      <w:bookmarkEnd w:id="29"/>
+    </w:p>
+    <w:p>
+      <w:pPr>
+        <w:pStyle w:val="Heading3"/>
+      </w:pPr>
+      <w:bookmarkStart w:id="30" w:name="_Toc532206805"/>
+      <w:r>
+        <w:t>Univariate Time Series</w:t>
+      </w:r>
+      <w:bookmarkEnd w:id="30"/>
+    </w:p>
+    <w:p>
+      <w:pPr>
+        <w:pStyle w:val="Heading3"/>
+      </w:pPr>
+      <w:bookmarkStart w:id="31" w:name="_Toc532206806"/>
+      <w:r>
+        <w:t>Multivariate Time Series</w:t>
+      </w:r>
+      <w:bookmarkEnd w:id="31"/>
+    </w:p>
+    <w:p>
+      <w:pPr>
+        <w:pStyle w:val="Heading2"/>
+      </w:pPr>
+      <w:bookmarkStart w:id="32" w:name="_Toc532206807"/>
+      <w:r>
+        <w:t>Multi-step result</w:t>
+      </w:r>
+      <w:bookmarkEnd w:id="32"/>
+    </w:p>
+    <w:p>
+      <w:pPr>
+        <w:pStyle w:val="Heading3"/>
+      </w:pPr>
+      <w:bookmarkStart w:id="33" w:name="_Toc532206808"/>
+      <w:r>
+        <w:t>Univariate Time Series</w:t>
+      </w:r>
+      <w:bookmarkEnd w:id="33"/>
+    </w:p>
+    <w:p>
+      <w:pPr>
+        <w:pStyle w:val="Heading3"/>
+      </w:pPr>
+      <w:bookmarkStart w:id="34" w:name="_Toc532206809"/>
+      <w:r>
+        <w:t>Multivariate Time Series</w:t>
+      </w:r>
+      <w:bookmarkEnd w:id="34"/>
     </w:p>
     <w:p/>
     <w:p>
       <w:pPr>
         <w:pStyle w:val="Heading1"/>
       </w:pPr>
-      <w:bookmarkStart w:id="18" w:name="_Toc532124932"/>
-      <w:r>
-        <w:t>5</w:t>
+      <w:bookmarkStart w:id="35" w:name="_Toc532206810"/>
+      <w:r>
+        <w:t>6</w:t>
       </w:r>
       <w:r>
         <w:t xml:space="preserve"> </w:t>
       </w:r>
       <w:r>
-        <w:t xml:space="preserve">Stock price prediction </w:t>
-      </w:r>
-      <w:r>
-        <w:t>Implementation</w:t>
-      </w:r>
-      <w:bookmarkEnd w:id="18"/>
+        <w:t>Evaluation</w:t>
+      </w:r>
+      <w:bookmarkEnd w:id="35"/>
     </w:p>
     <w:p>
       <w:pPr>
         <w:pStyle w:val="Heading2"/>
       </w:pPr>
-      <w:bookmarkStart w:id="19" w:name="_Toc532124933"/>
-      <w:r>
-        <w:t>Parameter optimisation</w:t>
-      </w:r>
-      <w:bookmarkEnd w:id="19"/>
-    </w:p>
-    <w:p>
-      <w:r>
-        <w:t>Hypothesis, more data = better, test it</w:t>
+      <w:bookmarkStart w:id="36" w:name="_Toc532206811"/>
+      <w:r>
+        <w:t>Metrics</w:t>
+      </w:r>
+      <w:bookmarkEnd w:id="36"/>
+    </w:p>
+    <w:p>
+      <w:pPr>
+        <w:pStyle w:val="Heading3"/>
+      </w:pPr>
+      <w:bookmarkStart w:id="37" w:name="_Toc532206812"/>
+      <w:r>
+        <w:t>APE</w:t>
+      </w:r>
+      <w:r>
+        <w:t xml:space="preserve"> (abso</w:t>
+      </w:r>
+      <w:r>
+        <w:t>lute percentage error</w:t>
+      </w:r>
+      <w:r>
+        <w:t>)</w:t>
+      </w:r>
+      <w:bookmarkEnd w:id="37"/>
+    </w:p>
+    <w:p>
+      <w:pPr>
+        <w:pStyle w:val="Heading3"/>
+      </w:pPr>
+      <w:bookmarkStart w:id="38" w:name="_Toc532206813"/>
+      <w:r>
+        <w:t>AAE</w:t>
+      </w:r>
+      <w:r>
+        <w:t xml:space="preserve"> (average</w:t>
+      </w:r>
+      <w:r>
+        <w:t xml:space="preserve"> percentage error</w:t>
+      </w:r>
+      <w:r>
+        <w:t>)</w:t>
+      </w:r>
+      <w:bookmarkEnd w:id="38"/>
+    </w:p>
+    <w:p>
+      <w:pPr>
+        <w:pStyle w:val="Heading3"/>
+      </w:pPr>
+      <w:bookmarkStart w:id="39" w:name="_Toc532206814"/>
+      <w:r>
+        <w:t>ARPE</w:t>
+      </w:r>
+      <w:r>
+        <w:t xml:space="preserve"> (</w:t>
+      </w:r>
+      <w:r>
+        <w:t>average relative percentage error</w:t>
+      </w:r>
+      <w:r>
+        <w:t>)</w:t>
+      </w:r>
+      <w:bookmarkEnd w:id="39"/>
+    </w:p>
+    <w:p>
+      <w:pPr>
+        <w:pStyle w:val="Heading3"/>
+      </w:pPr>
+      <w:bookmarkStart w:id="40" w:name="_Toc532206815"/>
+      <w:r>
+        <w:t>RMSE</w:t>
+      </w:r>
+      <w:r>
+        <w:t xml:space="preserve"> (root mean squared error)</w:t>
+      </w:r>
+      <w:bookmarkEnd w:id="40"/>
+    </w:p>
+    <w:p>
+      <w:pPr>
+        <w:pStyle w:val="Heading3"/>
+      </w:pPr>
+      <w:bookmarkStart w:id="41" w:name="_Toc532206816"/>
+      <w:r>
+        <w:t>MCC (</w:t>
+      </w:r>
+      <w:r>
+        <w:t>Matthews correlation coefficient</w:t>
+      </w:r>
+      <w:r>
+        <w:t>)</w:t>
+      </w:r>
+      <w:bookmarkEnd w:id="41"/>
+    </w:p>
+    <w:p>
+      <w:r>
+        <w:t>Training and Testing set</w:t>
       </w:r>
     </w:p>
     <w:p>
       <w:pPr>
         <w:pStyle w:val="Heading2"/>
       </w:pPr>
-      <w:bookmarkStart w:id="20" w:name="_Toc532124934"/>
-      <w:r>
-        <w:t>Training</w:t>
-      </w:r>
-      <w:bookmarkEnd w:id="20"/>
+      <w:bookmarkStart w:id="42" w:name="_Toc532206817"/>
+      <w:r>
+        <w:t xml:space="preserve">One step </w:t>
+      </w:r>
+      <w:r>
+        <w:t>Forecasting</w:t>
+      </w:r>
+      <w:bookmarkEnd w:id="42"/>
+    </w:p>
+    <w:p>
+      <w:pPr>
+        <w:pStyle w:val="Heading3"/>
+      </w:pPr>
+      <w:bookmarkStart w:id="43" w:name="_Toc532206818"/>
+      <w:r>
+        <w:t>Univariate Time Series</w:t>
+      </w:r>
+      <w:bookmarkEnd w:id="43"/>
+    </w:p>
+    <w:p>
+      <w:pPr>
+        <w:pStyle w:val="Heading3"/>
+      </w:pPr>
+      <w:bookmarkStart w:id="44" w:name="_Toc532206819"/>
+      <w:r>
+        <w:t>Multivariate Time Series</w:t>
+      </w:r>
+      <w:bookmarkEnd w:id="44"/>
     </w:p>
     <w:p>
       <w:pPr>
         <w:pStyle w:val="Heading2"/>
       </w:pPr>
-      <w:bookmarkStart w:id="21" w:name="_Toc532124935"/>
-      <w:r>
-        <w:t xml:space="preserve">Data </w:t>
-      </w:r>
-      <w:proofErr w:type="spellStart"/>
-      <w:r>
-        <w:t>Preprocessing</w:t>
-      </w:r>
-      <w:proofErr w:type="spellEnd"/>
-      <w:r>
-        <w:t xml:space="preserve"> for Supervised Learning in LSTM</w:t>
-      </w:r>
-      <w:bookmarkEnd w:id="21"/>
+      <w:bookmarkStart w:id="45" w:name="_Toc532206820"/>
+      <w:r>
+        <w:t>Multi-step result</w:t>
+      </w:r>
+      <w:bookmarkEnd w:id="45"/>
+    </w:p>
+    <w:p>
+      <w:pPr>
+        <w:pStyle w:val="Heading3"/>
+        <w:rPr>
+          <w:rStyle w:val="SubtleEmphasis"/>
+          <w:i w:val="0"/>
+          <w:iCs w:val="0"/>
+          <w:color w:val="1F3763" w:themeColor="accent1" w:themeShade="7F"/>
+        </w:rPr>
+      </w:pPr>
+      <w:bookmarkStart w:id="46" w:name="_Toc532206821"/>
+      <w:r>
+        <w:rPr>
+          <w:rStyle w:val="SubtleEmphasis"/>
+          <w:i w:val="0"/>
+          <w:iCs w:val="0"/>
+          <w:color w:val="1F3763" w:themeColor="accent1" w:themeShade="7F"/>
+        </w:rPr>
+        <w:t>Univariate Time Series</w:t>
+      </w:r>
+      <w:bookmarkEnd w:id="46"/>
+    </w:p>
+    <w:p>
+      <w:pPr>
+        <w:pStyle w:val="Heading3"/>
+        <w:rPr>
+          <w:rStyle w:val="SubtleEmphasis"/>
+          <w:i w:val="0"/>
+          <w:iCs w:val="0"/>
+          <w:color w:val="1F3763" w:themeColor="accent1" w:themeShade="7F"/>
+        </w:rPr>
+      </w:pPr>
+      <w:bookmarkStart w:id="47" w:name="_Toc532206822"/>
+      <w:r>
+        <w:rPr>
+          <w:rStyle w:val="SubtleEmphasis"/>
+          <w:i w:val="0"/>
+          <w:iCs w:val="0"/>
+          <w:color w:val="1F3763" w:themeColor="accent1" w:themeShade="7F"/>
+        </w:rPr>
+        <w:t>Multivariate Time Series</w:t>
+      </w:r>
+      <w:bookmarkEnd w:id="47"/>
     </w:p>
     <w:p>
       <w:pPr>
         <w:pStyle w:val="Heading2"/>
       </w:pPr>
-      <w:bookmarkStart w:id="22" w:name="_Toc532124936"/>
-      <w:r>
-        <w:t>Correlation with technical indicators</w:t>
-      </w:r>
-      <w:bookmarkEnd w:id="22"/>
-    </w:p>
-    <w:p>
-      <w:pPr>
-        <w:pStyle w:val="Heading2"/>
-      </w:pPr>
-      <w:bookmarkStart w:id="23" w:name="_Toc532124937"/>
-      <w:r>
-        <w:t>Correlation with fundamental indicators</w:t>
-      </w:r>
-      <w:bookmarkEnd w:id="23"/>
-    </w:p>
-    <w:p>
-      <w:pPr>
-        <w:pStyle w:val="Heading2"/>
-      </w:pPr>
-      <w:bookmarkStart w:id="24" w:name="_Toc532124938"/>
-      <w:r>
-        <w:t>Prediction Visualisation</w:t>
-      </w:r>
-      <w:bookmarkEnd w:id="24"/>
-    </w:p>
-    <w:p>
-      <w:pPr>
-        <w:pStyle w:val="Heading2"/>
-      </w:pPr>
-      <w:bookmarkStart w:id="25" w:name="_Toc532124939"/>
-      <w:r>
-        <w:t>One step Forecasting</w:t>
-      </w:r>
-      <w:bookmarkEnd w:id="25"/>
-    </w:p>
-    <w:p>
-      <w:pPr>
-        <w:pStyle w:val="ListParagraph"/>
-        <w:numPr>
-          <w:ilvl w:val="0"/>
-          <w:numId w:val="13"/>
-        </w:numPr>
-      </w:pPr>
-      <w:r>
-        <w:t>Univariate Time Series</w:t>
-      </w:r>
-    </w:p>
-    <w:p>
-      <w:pPr>
-        <w:pStyle w:val="ListParagraph"/>
-        <w:numPr>
-          <w:ilvl w:val="0"/>
-          <w:numId w:val="13"/>
-        </w:numPr>
-      </w:pPr>
-      <w:r>
-        <w:t>Multivariate Time Series</w:t>
-      </w:r>
-    </w:p>
-    <w:p>
-      <w:pPr>
-        <w:pStyle w:val="Heading2"/>
-      </w:pPr>
-      <w:bookmarkStart w:id="26" w:name="_Toc532124940"/>
-      <w:r>
-        <w:t>Multi-step result</w:t>
-      </w:r>
-      <w:bookmarkEnd w:id="26"/>
-    </w:p>
-    <w:p>
-      <w:pPr>
-        <w:pStyle w:val="ListParagraph"/>
-        <w:numPr>
-          <w:ilvl w:val="0"/>
-          <w:numId w:val="14"/>
-        </w:numPr>
-      </w:pPr>
-      <w:r>
-        <w:t>Univariate Time Series</w:t>
-      </w:r>
-    </w:p>
-    <w:p>
-      <w:pPr>
-        <w:pStyle w:val="ListParagraph"/>
-        <w:numPr>
-          <w:ilvl w:val="0"/>
-          <w:numId w:val="14"/>
-        </w:numPr>
-      </w:pPr>
-      <w:r>
-        <w:t>Multivariate Time Series</w:t>
-      </w:r>
-    </w:p>
-    <w:p/>
-    <w:p>
-      <w:pPr>
-        <w:pStyle w:val="Heading1"/>
-      </w:pPr>
-      <w:bookmarkStart w:id="27" w:name="_Toc532124941"/>
-      <w:r>
-        <w:t>6</w:t>
-      </w:r>
-      <w:r>
-        <w:t xml:space="preserve"> </w:t>
-      </w:r>
-      <w:r>
-        <w:t>Evaluation</w:t>
-      </w:r>
-      <w:bookmarkEnd w:id="27"/>
-    </w:p>
-    <w:p>
-      <w:pPr>
-        <w:pStyle w:val="Heading2"/>
-      </w:pPr>
-      <w:bookmarkStart w:id="28" w:name="_Toc532124942"/>
-      <w:r>
-        <w:t>Metrics</w:t>
-      </w:r>
-      <w:bookmarkEnd w:id="28"/>
-    </w:p>
-    <w:p>
-      <w:pPr>
-        <w:pStyle w:val="ListParagraph"/>
-        <w:numPr>
-          <w:ilvl w:val="0"/>
-          <w:numId w:val="7"/>
-        </w:numPr>
-      </w:pPr>
-      <w:r>
-        <w:t>APE</w:t>
-      </w:r>
-      <w:r>
-        <w:t xml:space="preserve"> (abso</w:t>
-      </w:r>
-      <w:r>
-        <w:t>lute percentage error</w:t>
-      </w:r>
-      <w:r>
-        <w:t>)</w:t>
-      </w:r>
-    </w:p>
-    <w:p>
-      <w:pPr>
-        <w:pStyle w:val="ListParagraph"/>
-        <w:numPr>
-          <w:ilvl w:val="0"/>
-          <w:numId w:val="7"/>
-        </w:numPr>
-      </w:pPr>
-      <w:r>
-        <w:t>AAE</w:t>
-      </w:r>
-      <w:r>
-        <w:t xml:space="preserve"> (average</w:t>
-      </w:r>
-      <w:r>
-        <w:t xml:space="preserve"> percentage error</w:t>
-      </w:r>
-      <w:r>
-        <w:t>)</w:t>
-      </w:r>
-    </w:p>
-    <w:p>
-      <w:pPr>
-        <w:pStyle w:val="ListParagraph"/>
-        <w:numPr>
-          <w:ilvl w:val="0"/>
-          <w:numId w:val="7"/>
-        </w:numPr>
-      </w:pPr>
-      <w:r>
-        <w:t>ARPE</w:t>
-      </w:r>
-      <w:r>
-        <w:t xml:space="preserve"> (</w:t>
-      </w:r>
-      <w:r>
-        <w:t>average relative percentage error</w:t>
-      </w:r>
-      <w:r>
-        <w:t>)</w:t>
-      </w:r>
-    </w:p>
-    <w:p>
-      <w:pPr>
-        <w:pStyle w:val="ListParagraph"/>
-        <w:numPr>
-          <w:ilvl w:val="0"/>
-          <w:numId w:val="7"/>
-        </w:numPr>
-      </w:pPr>
-      <w:r>
-        <w:t>RMSE</w:t>
-      </w:r>
-      <w:r>
-        <w:t xml:space="preserve"> (root mean squared error)</w:t>
-      </w:r>
-    </w:p>
-    <w:p>
-      <w:pPr>
-        <w:pStyle w:val="ListParagraph"/>
-        <w:numPr>
-          <w:ilvl w:val="0"/>
-          <w:numId w:val="7"/>
-        </w:numPr>
-      </w:pPr>
-      <w:r>
-        <w:t>MCC (</w:t>
-      </w:r>
-      <w:r>
-        <w:t>Matthews correlation coefficient</w:t>
-      </w:r>
-      <w:r>
-        <w:t>)</w:t>
-      </w:r>
-    </w:p>
-    <w:p>
-      <w:r>
-        <w:t>Training and Testing set</w:t>
-      </w:r>
-    </w:p>
-    <w:p>
-      <w:pPr>
-        <w:pStyle w:val="Heading2"/>
-      </w:pPr>
-      <w:bookmarkStart w:id="29" w:name="_Toc532124943"/>
-      <w:r>
-        <w:t xml:space="preserve">One step </w:t>
-      </w:r>
-      <w:r>
-        <w:t>Forecasting</w:t>
-      </w:r>
-      <w:bookmarkEnd w:id="29"/>
-    </w:p>
-    <w:p>
-      <w:pPr>
-        <w:pStyle w:val="ListParagraph"/>
-        <w:numPr>
-          <w:ilvl w:val="0"/>
-          <w:numId w:val="13"/>
-        </w:numPr>
-      </w:pPr>
-      <w:r>
-        <w:t>Univariate Time Series</w:t>
-      </w:r>
-    </w:p>
-    <w:p>
-      <w:pPr>
-        <w:pStyle w:val="ListParagraph"/>
-        <w:numPr>
-          <w:ilvl w:val="0"/>
-          <w:numId w:val="13"/>
-        </w:numPr>
-      </w:pPr>
-      <w:r>
-        <w:t>Multivariate Time Series</w:t>
-      </w:r>
-    </w:p>
-    <w:p>
-      <w:pPr>
-        <w:pStyle w:val="Heading2"/>
-      </w:pPr>
-      <w:bookmarkStart w:id="30" w:name="_Toc532124944"/>
-      <w:r>
-        <w:lastRenderedPageBreak/>
-        <w:t>Multi-step result</w:t>
-      </w:r>
-      <w:bookmarkEnd w:id="30"/>
-    </w:p>
-    <w:p>
-      <w:pPr>
-        <w:pStyle w:val="ListParagraph"/>
-        <w:numPr>
-          <w:ilvl w:val="0"/>
-          <w:numId w:val="14"/>
-        </w:numPr>
-      </w:pPr>
-      <w:r>
-        <w:t>Univariate Time Series</w:t>
-      </w:r>
-    </w:p>
-    <w:p>
-      <w:pPr>
-        <w:pStyle w:val="ListParagraph"/>
-        <w:numPr>
-          <w:ilvl w:val="0"/>
-          <w:numId w:val="14"/>
-        </w:numPr>
-      </w:pPr>
-      <w:r>
-        <w:t>Multivariate Time Series</w:t>
-      </w:r>
-    </w:p>
-    <w:p>
-      <w:pPr>
-        <w:pStyle w:val="Heading2"/>
-      </w:pPr>
-      <w:bookmarkStart w:id="31" w:name="_Toc532124945"/>
+      <w:bookmarkStart w:id="48" w:name="_Toc532206823"/>
       <w:r>
         <w:t>Comparing b</w:t>
       </w:r>
       <w:r>
-        <w:t>aseline result</w:t>
-      </w:r>
-      <w:r>
-        <w:t xml:space="preserve"> using various metric</w:t>
-      </w:r>
-      <w:bookmarkEnd w:id="31"/>
+        <w:t>aseline result using various metric</w:t>
+      </w:r>
+      <w:bookmarkEnd w:id="48"/>
     </w:p>
     <w:p>
       <w:pPr>
@@ -3761,7 +4903,7 @@
       <w:pPr>
         <w:pStyle w:val="Heading1"/>
       </w:pPr>
-      <w:bookmarkStart w:id="32" w:name="_Toc532124946"/>
+      <w:bookmarkStart w:id="49" w:name="_Toc532206824"/>
       <w:r>
         <w:t>7</w:t>
       </w:r>
@@ -3774,13 +4916,13 @@
       <w:r>
         <w:t xml:space="preserve"> and Future Work</w:t>
       </w:r>
-      <w:bookmarkEnd w:id="32"/>
+      <w:bookmarkEnd w:id="49"/>
     </w:p>
     <w:p>
       <w:pPr>
         <w:pStyle w:val="Heading2"/>
       </w:pPr>
-      <w:bookmarkStart w:id="33" w:name="_Toc532124947"/>
+      <w:bookmarkStart w:id="50" w:name="_Toc532206825"/>
       <w:r>
         <w:t xml:space="preserve">Fundamental analysis </w:t>
       </w:r>
@@ -3788,18 +4930,18 @@
       <w:r>
         <w:t>taken into account</w:t>
       </w:r>
-      <w:bookmarkEnd w:id="33"/>
+      <w:bookmarkEnd w:id="50"/>
       <w:proofErr w:type="gramEnd"/>
     </w:p>
     <w:p>
       <w:pPr>
         <w:pStyle w:val="Heading2"/>
       </w:pPr>
-      <w:bookmarkStart w:id="34" w:name="_Toc532124948"/>
+      <w:bookmarkStart w:id="51" w:name="_Toc532206826"/>
       <w:r>
         <w:t>Online self-learning model</w:t>
       </w:r>
-      <w:bookmarkEnd w:id="34"/>
+      <w:bookmarkEnd w:id="51"/>
     </w:p>
     <w:p/>
     <w:p/>
@@ -3835,11 +4977,11 @@
       <w:pPr>
         <w:pStyle w:val="Heading1"/>
       </w:pPr>
-      <w:bookmarkStart w:id="35" w:name="_Toc532124949"/>
+      <w:bookmarkStart w:id="52" w:name="_Toc532206827"/>
       <w:r>
         <w:t>Tutorials</w:t>
       </w:r>
-      <w:bookmarkEnd w:id="35"/>
+      <w:bookmarkEnd w:id="52"/>
     </w:p>
     <w:p>
       <w:hyperlink r:id="rId11" w:history="1">
@@ -6076,6 +7218,7 @@
   <w:style w:type="character" w:default="1" w:styleId="DefaultParagraphFont">
     <w:name w:val="Default Paragraph Font"/>
     <w:uiPriority w:val="1"/>
+    <w:semiHidden/>
     <w:unhideWhenUsed/>
   </w:style>
   <w:style w:type="table" w:default="1" w:styleId="TableNormal">
@@ -6223,6 +7366,31 @@
       <w:color w:val="954F72" w:themeColor="followedHyperlink"/>
       <w:u w:val="single"/>
     </w:rPr>
+  </w:style>
+  <w:style w:type="character" w:styleId="SubtleEmphasis">
+    <w:name w:val="Subtle Emphasis"/>
+    <w:basedOn w:val="DefaultParagraphFont"/>
+    <w:uiPriority w:val="19"/>
+    <w:qFormat/>
+    <w:rsid w:val="00326FDA"/>
+    <w:rPr>
+      <w:i/>
+      <w:iCs/>
+      <w:color w:val="404040" w:themeColor="text1" w:themeTint="BF"/>
+    </w:rPr>
+  </w:style>
+  <w:style w:type="paragraph" w:styleId="TOC3">
+    <w:name w:val="toc 3"/>
+    <w:basedOn w:val="Normal"/>
+    <w:next w:val="Normal"/>
+    <w:autoRedefine/>
+    <w:uiPriority w:val="39"/>
+    <w:unhideWhenUsed/>
+    <w:rsid w:val="00326FDA"/>
+    <w:pPr>
+      <w:spacing w:after="100"/>
+      <w:ind w:left="440"/>
+    </w:pPr>
   </w:style>
 </w:styles>
 </file>
@@ -6527,7 +7695,7 @@
 </file>
 
 <file path=customXml/itemProps1.xml><?xml version="1.0" encoding="utf-8"?>
-<ds:datastoreItem xmlns:ds="http://schemas.openxmlformats.org/officeDocument/2006/customXml" ds:itemID="{C0B3F855-6D70-4A37-AB38-8805B2A8071A}">
+<ds:datastoreItem xmlns:ds="http://schemas.openxmlformats.org/officeDocument/2006/customXml" ds:itemID="{D57A6873-3B1B-4097-9C68-4553EB9CE6AF}">
   <ds:schemaRefs>
     <ds:schemaRef ds:uri="http://schemas.openxmlformats.org/officeDocument/2006/bibliography"/>
   </ds:schemaRefs>

</xml_diff>

<commit_message>
Complete migration to Alpha Vantage completed, now working on trying to get one-step-forecasting without test data
</commit_message>
<xml_diff>
--- a/report.docx
+++ b/report.docx
@@ -2560,8 +2560,6 @@
               <w:fldChar w:fldCharType="end"/>
             </w:r>
           </w:hyperlink>
-          <w:bookmarkStart w:id="0" w:name="_GoBack"/>
-          <w:bookmarkEnd w:id="0"/>
         </w:p>
         <w:p>
           <w:pPr>
@@ -3697,24 +3695,24 @@
       <w:pPr>
         <w:pStyle w:val="Heading1"/>
       </w:pPr>
-      <w:bookmarkStart w:id="1" w:name="_Toc532206776"/>
+      <w:bookmarkStart w:id="0" w:name="_Toc532206776"/>
       <w:r>
         <w:t xml:space="preserve">1 </w:t>
       </w:r>
       <w:r>
         <w:t>Introduction</w:t>
       </w:r>
+      <w:bookmarkEnd w:id="0"/>
+    </w:p>
+    <w:p>
+      <w:pPr>
+        <w:pStyle w:val="Heading2"/>
+      </w:pPr>
+      <w:bookmarkStart w:id="1" w:name="_Toc532206777"/>
+      <w:r>
+        <w:t>Objective</w:t>
+      </w:r>
       <w:bookmarkEnd w:id="1"/>
-    </w:p>
-    <w:p>
-      <w:pPr>
-        <w:pStyle w:val="Heading2"/>
-      </w:pPr>
-      <w:bookmarkStart w:id="2" w:name="_Toc532206777"/>
-      <w:r>
-        <w:t>Objective</w:t>
-      </w:r>
-      <w:bookmarkEnd w:id="2"/>
     </w:p>
     <w:p>
       <w:pPr>
@@ -3862,32 +3860,42 @@
       <w:pPr>
         <w:pStyle w:val="Heading2"/>
       </w:pPr>
-      <w:bookmarkStart w:id="3" w:name="_Toc532206778"/>
+      <w:bookmarkStart w:id="2" w:name="_Toc532206778"/>
       <w:r>
         <w:t>Tools</w:t>
       </w:r>
+      <w:bookmarkEnd w:id="2"/>
+    </w:p>
+    <w:p>
+      <w:pPr>
+        <w:pStyle w:val="Heading2"/>
+      </w:pPr>
+      <w:bookmarkStart w:id="3" w:name="_Toc532206779"/>
+      <w:r>
+        <w:t>Structure of the paper</w:t>
+      </w:r>
       <w:bookmarkEnd w:id="3"/>
     </w:p>
     <w:p>
       <w:pPr>
+        <w:pStyle w:val="Heading1"/>
+      </w:pPr>
+      <w:bookmarkStart w:id="4" w:name="_Toc532206780"/>
+      <w:r>
+        <w:t xml:space="preserve">2 </w:t>
+      </w:r>
+      <w:r>
+        <w:t>Background</w:t>
+      </w:r>
+      <w:bookmarkEnd w:id="4"/>
+    </w:p>
+    <w:p>
+      <w:pPr>
         <w:pStyle w:val="Heading2"/>
       </w:pPr>
-      <w:bookmarkStart w:id="4" w:name="_Toc532206779"/>
-      <w:r>
-        <w:t>Structure of the paper</w:t>
-      </w:r>
-      <w:bookmarkEnd w:id="4"/>
-    </w:p>
-    <w:p>
-      <w:pPr>
-        <w:pStyle w:val="Heading1"/>
-      </w:pPr>
-      <w:bookmarkStart w:id="5" w:name="_Toc532206780"/>
-      <w:r>
-        <w:t xml:space="preserve">2 </w:t>
-      </w:r>
-      <w:r>
-        <w:t>Background</w:t>
+      <w:bookmarkStart w:id="5" w:name="_Toc532206781"/>
+      <w:r>
+        <w:t>Sentiment Analysis (Twitter)</w:t>
       </w:r>
       <w:bookmarkEnd w:id="5"/>
     </w:p>
@@ -3895,9 +3903,9 @@
       <w:pPr>
         <w:pStyle w:val="Heading2"/>
       </w:pPr>
-      <w:bookmarkStart w:id="6" w:name="_Toc532206781"/>
-      <w:r>
-        <w:t>Sentiment Analysis (Twitter)</w:t>
+      <w:bookmarkStart w:id="6" w:name="_Toc532206782"/>
+      <w:r>
+        <w:t>Technical Analysis</w:t>
       </w:r>
       <w:bookmarkEnd w:id="6"/>
     </w:p>
@@ -3905,9 +3913,9 @@
       <w:pPr>
         <w:pStyle w:val="Heading2"/>
       </w:pPr>
-      <w:bookmarkStart w:id="7" w:name="_Toc532206782"/>
-      <w:r>
-        <w:t>Technical Analysis</w:t>
+      <w:bookmarkStart w:id="7" w:name="_Toc532206783"/>
+      <w:r>
+        <w:t>Fundamental Analysis</w:t>
       </w:r>
       <w:bookmarkEnd w:id="7"/>
     </w:p>
@@ -3915,9 +3923,9 @@
       <w:pPr>
         <w:pStyle w:val="Heading2"/>
       </w:pPr>
-      <w:bookmarkStart w:id="8" w:name="_Toc532206783"/>
-      <w:r>
-        <w:t>Fundamental Analysis</w:t>
+      <w:bookmarkStart w:id="8" w:name="_Toc532206784"/>
+      <w:r>
+        <w:t>LSTM best model for stock prediction</w:t>
       </w:r>
       <w:bookmarkEnd w:id="8"/>
     </w:p>
@@ -3925,24 +3933,14 @@
       <w:pPr>
         <w:pStyle w:val="Heading2"/>
       </w:pPr>
-      <w:bookmarkStart w:id="9" w:name="_Toc532206784"/>
-      <w:r>
-        <w:t>LSTM best model for stock prediction</w:t>
+      <w:bookmarkStart w:id="9" w:name="_Toc532206785"/>
+      <w:r>
+        <w:t xml:space="preserve">Previous Work </w:t>
+      </w:r>
+      <w:r>
+        <w:t>/ Literature Review</w:t>
       </w:r>
       <w:bookmarkEnd w:id="9"/>
-    </w:p>
-    <w:p>
-      <w:pPr>
-        <w:pStyle w:val="Heading2"/>
-      </w:pPr>
-      <w:bookmarkStart w:id="10" w:name="_Toc532206785"/>
-      <w:r>
-        <w:t xml:space="preserve">Previous Work </w:t>
-      </w:r>
-      <w:r>
-        <w:t>/ Literature Review</w:t>
-      </w:r>
-      <w:bookmarkEnd w:id="10"/>
     </w:p>
     <w:p>
       <w:r>
@@ -4230,13 +4228,15 @@
       <w:pPr>
         <w:pStyle w:val="Heading1"/>
       </w:pPr>
-      <w:bookmarkStart w:id="11" w:name="_Toc532206786"/>
+      <w:bookmarkStart w:id="10" w:name="_Toc532206786"/>
       <w:r>
         <w:t xml:space="preserve">3 </w:t>
       </w:r>
       <w:r>
         <w:t>Data Collection</w:t>
       </w:r>
+      <w:bookmarkStart w:id="11" w:name="_GoBack"/>
+      <w:bookmarkEnd w:id="10"/>
       <w:bookmarkEnd w:id="11"/>
     </w:p>
     <w:p>
@@ -4273,6 +4273,27 @@
       </w:pPr>
       <w:r>
         <w:t>Alpha Vantage</w:t>
+      </w:r>
+    </w:p>
+    <w:p>
+      <w:pPr>
+        <w:pStyle w:val="ListParagraph"/>
+        <w:numPr>
+          <w:ilvl w:val="1"/>
+          <w:numId w:val="8"/>
+        </w:numPr>
+        <w:rPr>
+          <w:b/>
+        </w:rPr>
+      </w:pPr>
+      <w:r>
+        <w:t>https://www.alphavantage.co/query?function=RSI&amp;symbol=MSFT&amp;interval=daily&amp;time_period=10&amp;series_type=open&amp;apikey=</w:t>
+      </w:r>
+      <w:r>
+        <w:rPr>
+          <w:b/>
+        </w:rPr>
+        <w:t>3OMS720IM6CRC3SV</w:t>
       </w:r>
     </w:p>
     <w:p>
@@ -7695,7 +7716,7 @@
 </file>
 
 <file path=customXml/itemProps1.xml><?xml version="1.0" encoding="utf-8"?>
-<ds:datastoreItem xmlns:ds="http://schemas.openxmlformats.org/officeDocument/2006/customXml" ds:itemID="{D57A6873-3B1B-4097-9C68-4553EB9CE6AF}">
+<ds:datastoreItem xmlns:ds="http://schemas.openxmlformats.org/officeDocument/2006/customXml" ds:itemID="{6AB2182F-C234-475A-9D48-48FA62F766DE}">
   <ds:schemaRefs>
     <ds:schemaRef ds:uri="http://schemas.openxmlformats.org/officeDocument/2006/bibliography"/>
   </ds:schemaRefs>

</xml_diff>

<commit_message>
Starting to write code for the multi-step forecasting baseline model
</commit_message>
<xml_diff>
--- a/report.docx
+++ b/report.docx
@@ -1193,7 +1193,21 @@
                 <w:rStyle w:val="Hyperlink"/>
                 <w:noProof/>
               </w:rPr>
-              <w:t>Univariate one-step forecasting LSTM</w:t>
+              <w:t>Univariate one-step forecasting</w:t>
+            </w:r>
+            <w:r>
+              <w:rPr>
+                <w:rStyle w:val="Hyperlink"/>
+                <w:noProof/>
+              </w:rPr>
+              <w:t xml:space="preserve"> </w:t>
+            </w:r>
+            <w:r>
+              <w:rPr>
+                <w:rStyle w:val="Hyperlink"/>
+                <w:noProof/>
+              </w:rPr>
+              <w:t>LSTM</w:t>
             </w:r>
             <w:r>
               <w:rPr>
@@ -4235,28 +4249,26 @@
       <w:r>
         <w:t>Data Collection</w:t>
       </w:r>
-      <w:bookmarkStart w:id="11" w:name="_GoBack"/>
       <w:bookmarkEnd w:id="10"/>
+    </w:p>
+    <w:p>
+      <w:pPr>
+        <w:pStyle w:val="Heading2"/>
+      </w:pPr>
+      <w:bookmarkStart w:id="11" w:name="_Toc532206787"/>
+      <w:r>
+        <w:t>Time</w:t>
+      </w:r>
+      <w:r>
+        <w:t xml:space="preserve"> </w:t>
+      </w:r>
+      <w:r>
+        <w:t xml:space="preserve">Series </w:t>
+      </w:r>
+      <w:r>
+        <w:t>Data Collection (real-time, offline)</w:t>
+      </w:r>
       <w:bookmarkEnd w:id="11"/>
-    </w:p>
-    <w:p>
-      <w:pPr>
-        <w:pStyle w:val="Heading2"/>
-      </w:pPr>
-      <w:bookmarkStart w:id="12" w:name="_Toc532206787"/>
-      <w:r>
-        <w:t>Time</w:t>
-      </w:r>
-      <w:r>
-        <w:t xml:space="preserve"> </w:t>
-      </w:r>
-      <w:r>
-        <w:t xml:space="preserve">Series </w:t>
-      </w:r>
-      <w:r>
-        <w:t>Data Collection (real-time, offline)</w:t>
-      </w:r>
-      <w:bookmarkEnd w:id="12"/>
     </w:p>
     <w:p>
       <w:r>
@@ -4286,14 +4298,38 @@
           <w:b/>
         </w:rPr>
       </w:pPr>
-      <w:r>
-        <w:t>https://www.alphavantage.co/query?function=RSI&amp;symbol=MSFT&amp;interval=daily&amp;time_period=10&amp;series_type=open&amp;apikey=</w:t>
-      </w:r>
-      <w:r>
+      <w:hyperlink r:id="rId9" w:history="1">
+        <w:r>
+          <w:rPr>
+            <w:rStyle w:val="Hyperlink"/>
+          </w:rPr>
+          <w:t>https://www.alphavantage.co/query?function=RSI&amp;symbol=MSFT&amp;interval=daily&amp;time_period=10&amp;series_type=open&amp;apikey=</w:t>
+        </w:r>
+        <w:r>
+          <w:rPr>
+            <w:rStyle w:val="Hyperlink"/>
+            <w:b/>
+          </w:rPr>
+          <w:t>3OMS720IM6CRC3SV</w:t>
+        </w:r>
+      </w:hyperlink>
+    </w:p>
+    <w:p>
+      <w:pPr>
+        <w:pStyle w:val="ListParagraph"/>
+        <w:numPr>
+          <w:ilvl w:val="1"/>
+          <w:numId w:val="8"/>
+        </w:numPr>
         <w:rPr>
           <w:b/>
         </w:rPr>
-        <w:t>3OMS720IM6CRC3SV</w:t>
+      </w:pPr>
+      <w:r>
+        <w:rPr>
+          <w:b/>
+        </w:rPr>
+        <w:t>Github wrapper</w:t>
       </w:r>
     </w:p>
     <w:p>
@@ -4386,7 +4422,7 @@
       <w:pPr>
         <w:pStyle w:val="Heading2"/>
       </w:pPr>
-      <w:bookmarkStart w:id="13" w:name="_Toc532206788"/>
+      <w:bookmarkStart w:id="12" w:name="_Toc532206788"/>
       <w:r>
         <w:t>Time</w:t>
       </w:r>
@@ -4403,168 +4439,212 @@
       <w:r>
         <w:t>Preprocessing</w:t>
       </w:r>
+      <w:bookmarkEnd w:id="12"/>
+      <w:proofErr w:type="spellEnd"/>
+    </w:p>
+    <w:p>
+      <w:r>
+        <w:t>Dates</w:t>
+      </w:r>
+    </w:p>
+    <w:p>
+      <w:r>
+        <w:t>No outliers</w:t>
+      </w:r>
+      <w:r>
+        <w:t xml:space="preserve"> due to reliability of the </w:t>
+      </w:r>
+      <w:proofErr w:type="spellStart"/>
+      <w:r>
+        <w:t>api</w:t>
+      </w:r>
+      <w:proofErr w:type="spellEnd"/>
+    </w:p>
+    <w:p>
+      <w:pPr>
+        <w:pStyle w:val="Heading1"/>
+      </w:pPr>
+      <w:bookmarkStart w:id="13" w:name="_Toc532206789"/>
+      <w:r>
+        <w:t>4 System Design</w:t>
+      </w:r>
       <w:bookmarkEnd w:id="13"/>
-      <w:proofErr w:type="spellEnd"/>
-    </w:p>
-    <w:p>
-      <w:r>
-        <w:t>Dates</w:t>
-      </w:r>
-    </w:p>
-    <w:p>
-      <w:r>
-        <w:t>No outliers</w:t>
-      </w:r>
-      <w:r>
-        <w:t xml:space="preserve"> due to reliability of the </w:t>
-      </w:r>
-      <w:proofErr w:type="spellStart"/>
-      <w:r>
-        <w:t>api</w:t>
-      </w:r>
-      <w:proofErr w:type="spellEnd"/>
-    </w:p>
+    </w:p>
+    <w:p>
+      <w:pPr>
+        <w:pStyle w:val="Heading2"/>
+      </w:pPr>
+      <w:bookmarkStart w:id="14" w:name="_Toc532206790"/>
+      <w:r>
+        <w:t>Object Oriented Programming</w:t>
+      </w:r>
+      <w:bookmarkEnd w:id="14"/>
+    </w:p>
+    <w:p>
+      <w:pPr>
+        <w:pStyle w:val="Heading2"/>
+      </w:pPr>
+      <w:bookmarkStart w:id="15" w:name="_Toc532206792"/>
+      <w:r>
+        <w:t>One-step forecasting</w:t>
+      </w:r>
+      <w:r>
+        <w:t xml:space="preserve"> LSTM Model</w:t>
+      </w:r>
+    </w:p>
+    <w:p>
+      <w:pPr>
+        <w:pStyle w:val="Heading3"/>
+      </w:pPr>
+      <w:r>
+        <w:t xml:space="preserve">Baseline one-step forecasting </w:t>
+      </w:r>
+      <w:bookmarkStart w:id="16" w:name="_GoBack"/>
+      <w:bookmarkEnd w:id="16"/>
+      <w:r>
+        <w:t>model</w:t>
+      </w:r>
+    </w:p>
+    <w:p>
+      <w:pPr>
+        <w:pStyle w:val="Heading3"/>
+      </w:pPr>
+      <w:r>
+        <w:t>Univariate one-step forecasting LSTM</w:t>
+      </w:r>
+    </w:p>
+    <w:p>
+      <w:pPr>
+        <w:pStyle w:val="Heading3"/>
+      </w:pPr>
+      <w:bookmarkStart w:id="17" w:name="_Toc532206794"/>
+      <w:r>
+        <w:t>Multivariate one-step forecasting LSTM</w:t>
+      </w:r>
+      <w:bookmarkEnd w:id="17"/>
+    </w:p>
+    <w:p/>
+    <w:p>
+      <w:pPr>
+        <w:pStyle w:val="Heading2"/>
+      </w:pPr>
+      <w:r>
+        <w:t>Multi-step forecasting LSTM Model</w:t>
+      </w:r>
+    </w:p>
+    <w:p>
+      <w:pPr>
+        <w:pStyle w:val="Heading3"/>
+      </w:pPr>
+      <w:r>
+        <w:t>Baseline multi</w:t>
+      </w:r>
+      <w:r>
+        <w:t>-step forecasting model</w:t>
+      </w:r>
+    </w:p>
+    <w:p>
+      <w:pPr>
+        <w:pStyle w:val="Heading3"/>
+      </w:pPr>
+      <w:bookmarkStart w:id="18" w:name="_Toc532206793"/>
+      <w:bookmarkEnd w:id="15"/>
+      <w:r>
+        <w:t>Univariate multi-step forecasting LSTM</w:t>
+      </w:r>
+      <w:bookmarkEnd w:id="18"/>
+    </w:p>
+    <w:p>
+      <w:pPr>
+        <w:pStyle w:val="Heading3"/>
+      </w:pPr>
+      <w:bookmarkStart w:id="19" w:name="_Toc532206795"/>
+      <w:r>
+        <w:t>Multivariate multi-step forecasting LSTM</w:t>
+      </w:r>
+      <w:bookmarkEnd w:id="19"/>
+    </w:p>
+    <w:p>
+      <w:pPr>
+        <w:pStyle w:val="Heading2"/>
+      </w:pPr>
+      <w:bookmarkStart w:id="20" w:name="_Toc532206796"/>
+      <w:r>
+        <w:t>Realtime</w:t>
+      </w:r>
+      <w:bookmarkEnd w:id="20"/>
+    </w:p>
+    <w:p/>
     <w:p>
       <w:pPr>
         <w:pStyle w:val="Heading1"/>
       </w:pPr>
-      <w:bookmarkStart w:id="14" w:name="_Toc532206789"/>
-      <w:r>
-        <w:t>4 System Design</w:t>
-      </w:r>
-      <w:bookmarkEnd w:id="14"/>
+      <w:bookmarkStart w:id="21" w:name="_Toc532206797"/>
+      <w:r>
+        <w:t>5</w:t>
+      </w:r>
+      <w:r>
+        <w:t xml:space="preserve"> </w:t>
+      </w:r>
+      <w:r>
+        <w:t xml:space="preserve">Stock price prediction </w:t>
+      </w:r>
+      <w:r>
+        <w:t>Implementation</w:t>
+      </w:r>
+      <w:bookmarkEnd w:id="21"/>
     </w:p>
     <w:p>
       <w:pPr>
         <w:pStyle w:val="Heading2"/>
       </w:pPr>
-      <w:bookmarkStart w:id="15" w:name="_Toc532206790"/>
-      <w:r>
-        <w:t>Object Oriented Programming</w:t>
-      </w:r>
-      <w:bookmarkEnd w:id="15"/>
+      <w:bookmarkStart w:id="22" w:name="_Toc532206798"/>
+      <w:r>
+        <w:t>Parameter optimisation</w:t>
+      </w:r>
+      <w:bookmarkEnd w:id="22"/>
+    </w:p>
+    <w:p>
+      <w:r>
+        <w:t>Hypothesis, more data = better, test it</w:t>
+      </w:r>
     </w:p>
     <w:p>
       <w:pPr>
         <w:pStyle w:val="Heading2"/>
       </w:pPr>
-      <w:bookmarkStart w:id="16" w:name="_Toc532206791"/>
-      <w:r>
-        <w:t>LSTM Model</w:t>
-      </w:r>
-      <w:bookmarkEnd w:id="16"/>
-    </w:p>
-    <w:p>
-      <w:pPr>
-        <w:pStyle w:val="Heading3"/>
-      </w:pPr>
-      <w:bookmarkStart w:id="17" w:name="_Toc532206792"/>
-      <w:r>
-        <w:t>Univariate one-step forecasting LSTM</w:t>
-      </w:r>
-      <w:bookmarkEnd w:id="17"/>
-    </w:p>
-    <w:p>
-      <w:pPr>
-        <w:pStyle w:val="Heading3"/>
-      </w:pPr>
-      <w:bookmarkStart w:id="18" w:name="_Toc532206793"/>
-      <w:r>
-        <w:t>Univariate multi-step forecasting LSTM</w:t>
-      </w:r>
-      <w:bookmarkEnd w:id="18"/>
-    </w:p>
-    <w:p>
-      <w:pPr>
-        <w:pStyle w:val="Heading3"/>
-      </w:pPr>
-      <w:bookmarkStart w:id="19" w:name="_Toc532206794"/>
-      <w:r>
-        <w:t>Multivariate one-step forecasting LSTM</w:t>
-      </w:r>
-      <w:bookmarkEnd w:id="19"/>
-    </w:p>
-    <w:p>
-      <w:pPr>
-        <w:pStyle w:val="Heading3"/>
-      </w:pPr>
-      <w:bookmarkStart w:id="20" w:name="_Toc532206795"/>
-      <w:r>
-        <w:t>Multivariate multi-step forecasting LSTM</w:t>
-      </w:r>
-      <w:bookmarkEnd w:id="20"/>
-    </w:p>
-    <w:p>
-      <w:pPr>
-        <w:pStyle w:val="Heading2"/>
-      </w:pPr>
-      <w:bookmarkStart w:id="21" w:name="_Toc532206796"/>
-      <w:r>
-        <w:t>Realtime</w:t>
-      </w:r>
-      <w:bookmarkEnd w:id="21"/>
-    </w:p>
-    <w:p/>
-    <w:p>
-      <w:pPr>
-        <w:pStyle w:val="Heading1"/>
-      </w:pPr>
-      <w:bookmarkStart w:id="22" w:name="_Toc532206797"/>
-      <w:r>
-        <w:t>5</w:t>
-      </w:r>
-      <w:r>
-        <w:t xml:space="preserve"> </w:t>
-      </w:r>
-      <w:r>
-        <w:t xml:space="preserve">Stock price prediction </w:t>
-      </w:r>
-      <w:r>
-        <w:t>Implementation</w:t>
-      </w:r>
-      <w:bookmarkEnd w:id="22"/>
-    </w:p>
-    <w:p>
-      <w:pPr>
-        <w:pStyle w:val="Heading2"/>
-      </w:pPr>
-      <w:bookmarkStart w:id="23" w:name="_Toc532206798"/>
-      <w:r>
-        <w:t>Parameter optimisation</w:t>
-      </w:r>
-      <w:bookmarkEnd w:id="23"/>
-    </w:p>
-    <w:p>
-      <w:r>
-        <w:t>Hypothesis, more data = better, test it</w:t>
-      </w:r>
-    </w:p>
-    <w:p>
-      <w:pPr>
-        <w:pStyle w:val="Heading2"/>
-      </w:pPr>
-      <w:bookmarkStart w:id="24" w:name="_Toc532206799"/>
+      <w:bookmarkStart w:id="23" w:name="_Toc532206799"/>
       <w:r>
         <w:lastRenderedPageBreak/>
         <w:t>Training</w:t>
       </w:r>
+      <w:bookmarkEnd w:id="23"/>
+    </w:p>
+    <w:p>
+      <w:pPr>
+        <w:pStyle w:val="Heading2"/>
+      </w:pPr>
+      <w:bookmarkStart w:id="24" w:name="_Toc532206800"/>
+      <w:r>
+        <w:t xml:space="preserve">Data </w:t>
+      </w:r>
+      <w:proofErr w:type="spellStart"/>
+      <w:r>
+        <w:t>Preprocessing</w:t>
+      </w:r>
+      <w:proofErr w:type="spellEnd"/>
+      <w:r>
+        <w:t xml:space="preserve"> for Supervised Learning in LSTM</w:t>
+      </w:r>
       <w:bookmarkEnd w:id="24"/>
     </w:p>
     <w:p>
       <w:pPr>
         <w:pStyle w:val="Heading2"/>
       </w:pPr>
-      <w:bookmarkStart w:id="25" w:name="_Toc532206800"/>
-      <w:r>
-        <w:t xml:space="preserve">Data </w:t>
-      </w:r>
-      <w:proofErr w:type="spellStart"/>
-      <w:r>
-        <w:t>Preprocessing</w:t>
-      </w:r>
-      <w:proofErr w:type="spellEnd"/>
-      <w:r>
-        <w:t xml:space="preserve"> for Supervised Learning in LSTM</w:t>
+      <w:bookmarkStart w:id="25" w:name="_Toc532206801"/>
+      <w:r>
+        <w:t>Correlation with technical indicators</w:t>
       </w:r>
       <w:bookmarkEnd w:id="25"/>
     </w:p>
@@ -4572,9 +4652,9 @@
       <w:pPr>
         <w:pStyle w:val="Heading2"/>
       </w:pPr>
-      <w:bookmarkStart w:id="26" w:name="_Toc532206801"/>
-      <w:r>
-        <w:t>Correlation with technical indicators</w:t>
+      <w:bookmarkStart w:id="26" w:name="_Toc532206802"/>
+      <w:r>
+        <w:t>Correlation with fundamental indicators</w:t>
       </w:r>
       <w:bookmarkEnd w:id="26"/>
     </w:p>
@@ -4582,9 +4662,9 @@
       <w:pPr>
         <w:pStyle w:val="Heading2"/>
       </w:pPr>
-      <w:bookmarkStart w:id="27" w:name="_Toc532206802"/>
-      <w:r>
-        <w:t>Correlation with fundamental indicators</w:t>
+      <w:bookmarkStart w:id="27" w:name="_Toc532206803"/>
+      <w:r>
+        <w:t>Prediction Visualisation</w:t>
       </w:r>
       <w:bookmarkEnd w:id="27"/>
     </w:p>
@@ -4592,232 +4672,222 @@
       <w:pPr>
         <w:pStyle w:val="Heading2"/>
       </w:pPr>
-      <w:bookmarkStart w:id="28" w:name="_Toc532206803"/>
-      <w:r>
-        <w:t>Prediction Visualisation</w:t>
+      <w:bookmarkStart w:id="28" w:name="_Toc532206804"/>
+      <w:r>
+        <w:t>One step Forecasting</w:t>
       </w:r>
       <w:bookmarkEnd w:id="28"/>
     </w:p>
     <w:p>
       <w:pPr>
+        <w:pStyle w:val="Heading3"/>
+      </w:pPr>
+      <w:bookmarkStart w:id="29" w:name="_Toc532206805"/>
+      <w:r>
+        <w:t>Univariate Time Series</w:t>
+      </w:r>
+      <w:bookmarkEnd w:id="29"/>
+    </w:p>
+    <w:p>
+      <w:pPr>
+        <w:pStyle w:val="Heading3"/>
+      </w:pPr>
+      <w:bookmarkStart w:id="30" w:name="_Toc532206806"/>
+      <w:r>
+        <w:t>Multivariate Time Series</w:t>
+      </w:r>
+      <w:bookmarkEnd w:id="30"/>
+    </w:p>
+    <w:p>
+      <w:pPr>
         <w:pStyle w:val="Heading2"/>
       </w:pPr>
-      <w:bookmarkStart w:id="29" w:name="_Toc532206804"/>
-      <w:r>
-        <w:t>One step Forecasting</w:t>
-      </w:r>
-      <w:bookmarkEnd w:id="29"/>
+      <w:bookmarkStart w:id="31" w:name="_Toc532206807"/>
+      <w:r>
+        <w:t>Multi-step result</w:t>
+      </w:r>
+      <w:bookmarkEnd w:id="31"/>
     </w:p>
     <w:p>
       <w:pPr>
         <w:pStyle w:val="Heading3"/>
       </w:pPr>
-      <w:bookmarkStart w:id="30" w:name="_Toc532206805"/>
+      <w:bookmarkStart w:id="32" w:name="_Toc532206808"/>
       <w:r>
         <w:t>Univariate Time Series</w:t>
       </w:r>
-      <w:bookmarkEnd w:id="30"/>
+      <w:bookmarkEnd w:id="32"/>
     </w:p>
     <w:p>
       <w:pPr>
         <w:pStyle w:val="Heading3"/>
       </w:pPr>
-      <w:bookmarkStart w:id="31" w:name="_Toc532206806"/>
+      <w:bookmarkStart w:id="33" w:name="_Toc532206809"/>
       <w:r>
         <w:t>Multivariate Time Series</w:t>
       </w:r>
-      <w:bookmarkEnd w:id="31"/>
+      <w:bookmarkEnd w:id="33"/>
+    </w:p>
+    <w:p/>
+    <w:p>
+      <w:pPr>
+        <w:pStyle w:val="Heading1"/>
+      </w:pPr>
+      <w:bookmarkStart w:id="34" w:name="_Toc532206810"/>
+      <w:r>
+        <w:t>6</w:t>
+      </w:r>
+      <w:r>
+        <w:t xml:space="preserve"> </w:t>
+      </w:r>
+      <w:r>
+        <w:t>Evaluation</w:t>
+      </w:r>
+      <w:bookmarkEnd w:id="34"/>
     </w:p>
     <w:p>
       <w:pPr>
         <w:pStyle w:val="Heading2"/>
       </w:pPr>
-      <w:bookmarkStart w:id="32" w:name="_Toc532206807"/>
+      <w:bookmarkStart w:id="35" w:name="_Toc532206811"/>
+      <w:r>
+        <w:t>Metrics</w:t>
+      </w:r>
+      <w:bookmarkEnd w:id="35"/>
+    </w:p>
+    <w:p>
+      <w:pPr>
+        <w:pStyle w:val="Heading3"/>
+      </w:pPr>
+      <w:bookmarkStart w:id="36" w:name="_Toc532206812"/>
+      <w:r>
+        <w:t>APE</w:t>
+      </w:r>
+      <w:r>
+        <w:t xml:space="preserve"> (abso</w:t>
+      </w:r>
+      <w:r>
+        <w:t>lute percentage error</w:t>
+      </w:r>
+      <w:r>
+        <w:t>)</w:t>
+      </w:r>
+      <w:bookmarkEnd w:id="36"/>
+    </w:p>
+    <w:p>
+      <w:pPr>
+        <w:pStyle w:val="Heading3"/>
+      </w:pPr>
+      <w:bookmarkStart w:id="37" w:name="_Toc532206813"/>
+      <w:r>
+        <w:t>AAE</w:t>
+      </w:r>
+      <w:r>
+        <w:t xml:space="preserve"> (average</w:t>
+      </w:r>
+      <w:r>
+        <w:t xml:space="preserve"> percentage error</w:t>
+      </w:r>
+      <w:r>
+        <w:t>)</w:t>
+      </w:r>
+      <w:bookmarkEnd w:id="37"/>
+    </w:p>
+    <w:p>
+      <w:pPr>
+        <w:pStyle w:val="Heading3"/>
+      </w:pPr>
+      <w:bookmarkStart w:id="38" w:name="_Toc532206814"/>
+      <w:r>
+        <w:t>ARPE</w:t>
+      </w:r>
+      <w:r>
+        <w:t xml:space="preserve"> (</w:t>
+      </w:r>
+      <w:r>
+        <w:t>average relative percentage error</w:t>
+      </w:r>
+      <w:r>
+        <w:t>)</w:t>
+      </w:r>
+      <w:bookmarkEnd w:id="38"/>
+    </w:p>
+    <w:p>
+      <w:pPr>
+        <w:pStyle w:val="Heading3"/>
+      </w:pPr>
+      <w:bookmarkStart w:id="39" w:name="_Toc532206815"/>
+      <w:r>
+        <w:t>RMSE</w:t>
+      </w:r>
+      <w:r>
+        <w:t xml:space="preserve"> (root mean squared error)</w:t>
+      </w:r>
+      <w:bookmarkEnd w:id="39"/>
+    </w:p>
+    <w:p>
+      <w:pPr>
+        <w:pStyle w:val="Heading3"/>
+      </w:pPr>
+      <w:bookmarkStart w:id="40" w:name="_Toc532206816"/>
+      <w:r>
+        <w:t>MCC (</w:t>
+      </w:r>
+      <w:r>
+        <w:t>Matthews correlation coefficient</w:t>
+      </w:r>
+      <w:r>
+        <w:t>)</w:t>
+      </w:r>
+      <w:bookmarkEnd w:id="40"/>
+    </w:p>
+    <w:p>
+      <w:r>
+        <w:t>Training and Testing set</w:t>
+      </w:r>
+    </w:p>
+    <w:p>
+      <w:pPr>
+        <w:pStyle w:val="Heading2"/>
+      </w:pPr>
+      <w:bookmarkStart w:id="41" w:name="_Toc532206817"/>
+      <w:r>
+        <w:t xml:space="preserve">One step </w:t>
+      </w:r>
+      <w:r>
+        <w:t>Forecasting</w:t>
+      </w:r>
+      <w:bookmarkEnd w:id="41"/>
+    </w:p>
+    <w:p>
+      <w:pPr>
+        <w:pStyle w:val="Heading3"/>
+      </w:pPr>
+      <w:bookmarkStart w:id="42" w:name="_Toc532206818"/>
+      <w:r>
+        <w:t>Univariate Time Series</w:t>
+      </w:r>
+      <w:bookmarkEnd w:id="42"/>
+    </w:p>
+    <w:p>
+      <w:pPr>
+        <w:pStyle w:val="Heading3"/>
+      </w:pPr>
+      <w:bookmarkStart w:id="43" w:name="_Toc532206819"/>
+      <w:r>
+        <w:t>Multivariate Time Series</w:t>
+      </w:r>
+      <w:bookmarkEnd w:id="43"/>
+    </w:p>
+    <w:p>
+      <w:pPr>
+        <w:pStyle w:val="Heading2"/>
+      </w:pPr>
+      <w:bookmarkStart w:id="44" w:name="_Toc532206820"/>
       <w:r>
         <w:t>Multi-step result</w:t>
       </w:r>
-      <w:bookmarkEnd w:id="32"/>
-    </w:p>
-    <w:p>
-      <w:pPr>
-        <w:pStyle w:val="Heading3"/>
-      </w:pPr>
-      <w:bookmarkStart w:id="33" w:name="_Toc532206808"/>
-      <w:r>
-        <w:t>Univariate Time Series</w:t>
-      </w:r>
-      <w:bookmarkEnd w:id="33"/>
-    </w:p>
-    <w:p>
-      <w:pPr>
-        <w:pStyle w:val="Heading3"/>
-      </w:pPr>
-      <w:bookmarkStart w:id="34" w:name="_Toc532206809"/>
-      <w:r>
-        <w:t>Multivariate Time Series</w:t>
-      </w:r>
-      <w:bookmarkEnd w:id="34"/>
-    </w:p>
-    <w:p/>
-    <w:p>
-      <w:pPr>
-        <w:pStyle w:val="Heading1"/>
-      </w:pPr>
-      <w:bookmarkStart w:id="35" w:name="_Toc532206810"/>
-      <w:r>
-        <w:t>6</w:t>
-      </w:r>
-      <w:r>
-        <w:t xml:space="preserve"> </w:t>
-      </w:r>
-      <w:r>
-        <w:t>Evaluation</w:t>
-      </w:r>
-      <w:bookmarkEnd w:id="35"/>
-    </w:p>
-    <w:p>
-      <w:pPr>
-        <w:pStyle w:val="Heading2"/>
-      </w:pPr>
-      <w:bookmarkStart w:id="36" w:name="_Toc532206811"/>
-      <w:r>
-        <w:t>Metrics</w:t>
-      </w:r>
-      <w:bookmarkEnd w:id="36"/>
-    </w:p>
-    <w:p>
-      <w:pPr>
-        <w:pStyle w:val="Heading3"/>
-      </w:pPr>
-      <w:bookmarkStart w:id="37" w:name="_Toc532206812"/>
-      <w:r>
-        <w:t>APE</w:t>
-      </w:r>
-      <w:r>
-        <w:t xml:space="preserve"> (abso</w:t>
-      </w:r>
-      <w:r>
-        <w:t>lute percentage error</w:t>
-      </w:r>
-      <w:r>
-        <w:t>)</w:t>
-      </w:r>
-      <w:bookmarkEnd w:id="37"/>
-    </w:p>
-    <w:p>
-      <w:pPr>
-        <w:pStyle w:val="Heading3"/>
-      </w:pPr>
-      <w:bookmarkStart w:id="38" w:name="_Toc532206813"/>
-      <w:r>
-        <w:t>AAE</w:t>
-      </w:r>
-      <w:r>
-        <w:t xml:space="preserve"> (average</w:t>
-      </w:r>
-      <w:r>
-        <w:t xml:space="preserve"> percentage error</w:t>
-      </w:r>
-      <w:r>
-        <w:t>)</w:t>
-      </w:r>
-      <w:bookmarkEnd w:id="38"/>
-    </w:p>
-    <w:p>
-      <w:pPr>
-        <w:pStyle w:val="Heading3"/>
-      </w:pPr>
-      <w:bookmarkStart w:id="39" w:name="_Toc532206814"/>
-      <w:r>
-        <w:t>ARPE</w:t>
-      </w:r>
-      <w:r>
-        <w:t xml:space="preserve"> (</w:t>
-      </w:r>
-      <w:r>
-        <w:t>average relative percentage error</w:t>
-      </w:r>
-      <w:r>
-        <w:t>)</w:t>
-      </w:r>
-      <w:bookmarkEnd w:id="39"/>
-    </w:p>
-    <w:p>
-      <w:pPr>
-        <w:pStyle w:val="Heading3"/>
-      </w:pPr>
-      <w:bookmarkStart w:id="40" w:name="_Toc532206815"/>
-      <w:r>
-        <w:t>RMSE</w:t>
-      </w:r>
-      <w:r>
-        <w:t xml:space="preserve"> (root mean squared error)</w:t>
-      </w:r>
-      <w:bookmarkEnd w:id="40"/>
-    </w:p>
-    <w:p>
-      <w:pPr>
-        <w:pStyle w:val="Heading3"/>
-      </w:pPr>
-      <w:bookmarkStart w:id="41" w:name="_Toc532206816"/>
-      <w:r>
-        <w:t>MCC (</w:t>
-      </w:r>
-      <w:r>
-        <w:t>Matthews correlation coefficient</w:t>
-      </w:r>
-      <w:r>
-        <w:t>)</w:t>
-      </w:r>
-      <w:bookmarkEnd w:id="41"/>
-    </w:p>
-    <w:p>
-      <w:r>
-        <w:t>Training and Testing set</w:t>
-      </w:r>
-    </w:p>
-    <w:p>
-      <w:pPr>
-        <w:pStyle w:val="Heading2"/>
-      </w:pPr>
-      <w:bookmarkStart w:id="42" w:name="_Toc532206817"/>
-      <w:r>
-        <w:t xml:space="preserve">One step </w:t>
-      </w:r>
-      <w:r>
-        <w:t>Forecasting</w:t>
-      </w:r>
-      <w:bookmarkEnd w:id="42"/>
-    </w:p>
-    <w:p>
-      <w:pPr>
-        <w:pStyle w:val="Heading3"/>
-      </w:pPr>
-      <w:bookmarkStart w:id="43" w:name="_Toc532206818"/>
-      <w:r>
-        <w:t>Univariate Time Series</w:t>
-      </w:r>
-      <w:bookmarkEnd w:id="43"/>
-    </w:p>
-    <w:p>
-      <w:pPr>
-        <w:pStyle w:val="Heading3"/>
-      </w:pPr>
-      <w:bookmarkStart w:id="44" w:name="_Toc532206819"/>
-      <w:r>
-        <w:t>Multivariate Time Series</w:t>
-      </w:r>
       <w:bookmarkEnd w:id="44"/>
-    </w:p>
-    <w:p>
-      <w:pPr>
-        <w:pStyle w:val="Heading2"/>
-      </w:pPr>
-      <w:bookmarkStart w:id="45" w:name="_Toc532206820"/>
-      <w:r>
-        <w:t>Multi-step result</w:t>
-      </w:r>
-      <w:bookmarkEnd w:id="45"/>
     </w:p>
     <w:p>
       <w:pPr>
@@ -4829,7 +4899,7 @@
           <w:color w:val="1F3763" w:themeColor="accent1" w:themeShade="7F"/>
         </w:rPr>
       </w:pPr>
-      <w:bookmarkStart w:id="46" w:name="_Toc532206821"/>
+      <w:bookmarkStart w:id="45" w:name="_Toc532206821"/>
       <w:r>
         <w:rPr>
           <w:rStyle w:val="SubtleEmphasis"/>
@@ -4839,7 +4909,7 @@
         </w:rPr>
         <w:t>Univariate Time Series</w:t>
       </w:r>
-      <w:bookmarkEnd w:id="46"/>
+      <w:bookmarkEnd w:id="45"/>
     </w:p>
     <w:p>
       <w:pPr>
@@ -4851,7 +4921,7 @@
           <w:color w:val="1F3763" w:themeColor="accent1" w:themeShade="7F"/>
         </w:rPr>
       </w:pPr>
-      <w:bookmarkStart w:id="47" w:name="_Toc532206822"/>
+      <w:bookmarkStart w:id="46" w:name="_Toc532206822"/>
       <w:r>
         <w:rPr>
           <w:rStyle w:val="SubtleEmphasis"/>
@@ -4861,20 +4931,20 @@
         </w:rPr>
         <w:t>Multivariate Time Series</w:t>
       </w:r>
+      <w:bookmarkEnd w:id="46"/>
+    </w:p>
+    <w:p>
+      <w:pPr>
+        <w:pStyle w:val="Heading2"/>
+      </w:pPr>
+      <w:bookmarkStart w:id="47" w:name="_Toc532206823"/>
+      <w:r>
+        <w:t>Comparing b</w:t>
+      </w:r>
+      <w:r>
+        <w:t>aseline result using various metric</w:t>
+      </w:r>
       <w:bookmarkEnd w:id="47"/>
-    </w:p>
-    <w:p>
-      <w:pPr>
-        <w:pStyle w:val="Heading2"/>
-      </w:pPr>
-      <w:bookmarkStart w:id="48" w:name="_Toc532206823"/>
-      <w:r>
-        <w:t>Comparing b</w:t>
-      </w:r>
-      <w:r>
-        <w:t>aseline result using various metric</w:t>
-      </w:r>
-      <w:bookmarkEnd w:id="48"/>
     </w:p>
     <w:p>
       <w:pPr>
@@ -4924,7 +4994,7 @@
       <w:pPr>
         <w:pStyle w:val="Heading1"/>
       </w:pPr>
-      <w:bookmarkStart w:id="49" w:name="_Toc532206824"/>
+      <w:bookmarkStart w:id="48" w:name="_Toc532206824"/>
       <w:r>
         <w:t>7</w:t>
       </w:r>
@@ -4937,37 +5007,37 @@
       <w:r>
         <w:t xml:space="preserve"> and Future Work</w:t>
       </w:r>
+      <w:bookmarkEnd w:id="48"/>
+    </w:p>
+    <w:p>
+      <w:pPr>
+        <w:pStyle w:val="Heading2"/>
+      </w:pPr>
+      <w:bookmarkStart w:id="49" w:name="_Toc532206825"/>
+      <w:r>
+        <w:t xml:space="preserve">Fundamental analysis </w:t>
+      </w:r>
+      <w:proofErr w:type="gramStart"/>
+      <w:r>
+        <w:t>taken into account</w:t>
+      </w:r>
       <w:bookmarkEnd w:id="49"/>
+      <w:proofErr w:type="gramEnd"/>
     </w:p>
     <w:p>
       <w:pPr>
         <w:pStyle w:val="Heading2"/>
       </w:pPr>
-      <w:bookmarkStart w:id="50" w:name="_Toc532206825"/>
-      <w:r>
-        <w:t xml:space="preserve">Fundamental analysis </w:t>
-      </w:r>
-      <w:proofErr w:type="gramStart"/>
-      <w:r>
-        <w:t>taken into account</w:t>
+      <w:bookmarkStart w:id="50" w:name="_Toc532206826"/>
+      <w:r>
+        <w:t>Online self-learning model</w:t>
       </w:r>
       <w:bookmarkEnd w:id="50"/>
-      <w:proofErr w:type="gramEnd"/>
-    </w:p>
-    <w:p>
-      <w:pPr>
-        <w:pStyle w:val="Heading2"/>
-      </w:pPr>
-      <w:bookmarkStart w:id="51" w:name="_Toc532206826"/>
-      <w:r>
-        <w:t>Online self-learning model</w:t>
-      </w:r>
-      <w:bookmarkEnd w:id="51"/>
     </w:p>
     <w:p/>
     <w:p/>
     <w:p>
-      <w:hyperlink r:id="rId9" w:history="1">
+      <w:hyperlink r:id="rId10" w:history="1">
         <w:r>
           <w:rPr>
             <w:rStyle w:val="Hyperlink"/>
@@ -4977,7 +5047,7 @@
       </w:hyperlink>
     </w:p>
     <w:p>
-      <w:hyperlink r:id="rId10" w:history="1">
+      <w:hyperlink r:id="rId11" w:history="1">
         <w:r>
           <w:rPr>
             <w:rStyle w:val="Hyperlink"/>
@@ -4986,26 +5056,99 @@
         </w:r>
       </w:hyperlink>
     </w:p>
-    <w:p>
+    <w:p/>
+    <w:p/>
+    <w:p>
+      <w:pPr>
+        <w:pStyle w:val="Heading1"/>
+      </w:pPr>
+      <w:r>
+        <w:t>Attributions</w:t>
+      </w:r>
+    </w:p>
+    <w:p>
+      <w:r>
+        <w:t xml:space="preserve">Holidays </w:t>
+      </w:r>
+      <w:hyperlink r:id="rId12" w:history="1">
+        <w:r>
+          <w:rPr>
+            <w:rStyle w:val="Hyperlink"/>
+          </w:rPr>
+          <w:t>https://pypi.org/project/holidays/</w:t>
+        </w:r>
+      </w:hyperlink>
+      <w:r>
+        <w:t xml:space="preserve"> (we’re using American stocks)</w:t>
+      </w:r>
+    </w:p>
+    <w:p>
+      <w:r>
+        <w:t xml:space="preserve">Adding business days: </w:t>
+      </w:r>
+      <w:hyperlink r:id="rId13" w:history="1">
+        <w:r>
+          <w:rPr>
+            <w:rStyle w:val="Hyperlink"/>
+          </w:rPr>
+          <w:t>https://stackoverflow.com/questions/12691551/add-n-business-days-to-a-given-date-ignoring-holidays-and-weekends-in-python/23352801</w:t>
+        </w:r>
+      </w:hyperlink>
+    </w:p>
+    <w:p>
+      <w:r>
+        <w:t xml:space="preserve">Alpha Vantage Wrapper: </w:t>
+      </w:r>
+      <w:hyperlink r:id="rId14" w:history="1">
+        <w:r>
+          <w:rPr>
+            <w:rStyle w:val="Hyperlink"/>
+          </w:rPr>
+          <w:t>https://github.com/RomelTorres/alpha_vantage</w:t>
+        </w:r>
+      </w:hyperlink>
+    </w:p>
+    <w:p>
+      <w:pPr>
+        <w:rPr>
+          <w:lang w:val="es-ES"/>
+        </w:rPr>
+      </w:pPr>
       <w:proofErr w:type="spellStart"/>
       <w:r>
-        <w:t>SimFin</w:t>
+        <w:rPr>
+          <w:lang w:val="es-ES"/>
+        </w:rPr>
+        <w:t>Degiro</w:t>
       </w:r>
       <w:proofErr w:type="spellEnd"/>
-    </w:p>
-    <w:p/>
-    <w:p>
-      <w:pPr>
-        <w:pStyle w:val="Heading1"/>
-      </w:pPr>
-      <w:bookmarkStart w:id="52" w:name="_Toc532206827"/>
-      <w:r>
-        <w:t>Tutorials</w:t>
-      </w:r>
-      <w:bookmarkEnd w:id="52"/>
-    </w:p>
-    <w:p>
-      <w:hyperlink r:id="rId11" w:history="1">
+      <w:r>
+        <w:rPr>
+          <w:lang w:val="es-ES"/>
+        </w:rPr>
+        <w:t xml:space="preserve">: </w:t>
+      </w:r>
+      <w:hyperlink r:id="rId15" w:history="1">
+        <w:r>
+          <w:rPr>
+            <w:rStyle w:val="Hyperlink"/>
+            <w:lang w:val="es-ES"/>
+          </w:rPr>
+          <w:t>https://github.com/pladaria/degiro</w:t>
+        </w:r>
+      </w:hyperlink>
+    </w:p>
+    <w:p>
+      <w:r>
+        <w:t>Backbone for</w:t>
+      </w:r>
+      <w:r>
+        <w:t xml:space="preserve"> one-step forecasting</w:t>
+      </w:r>
+      <w:r>
+        <w:t xml:space="preserve"> LSTM </w:t>
+      </w:r>
+      <w:hyperlink r:id="rId16" w:history="1">
         <w:r>
           <w:rPr>
             <w:rStyle w:val="Hyperlink"/>
@@ -5015,7 +5158,10 @@
       </w:hyperlink>
     </w:p>
     <w:p>
-      <w:hyperlink r:id="rId12" w:history="1">
+      <w:r>
+        <w:t xml:space="preserve">Multi-step forecasting LSTM: </w:t>
+      </w:r>
+      <w:hyperlink r:id="rId17" w:history="1">
         <w:r>
           <w:rPr>
             <w:rStyle w:val="Hyperlink"/>
@@ -5024,8 +5170,19 @@
         </w:r>
       </w:hyperlink>
     </w:p>
-    <w:p>
-      <w:hyperlink r:id="rId13" w:history="1">
+    <w:p/>
+    <w:p>
+      <w:pPr>
+        <w:pStyle w:val="Heading1"/>
+      </w:pPr>
+      <w:bookmarkStart w:id="51" w:name="_Toc532206827"/>
+      <w:r>
+        <w:t>Tutorials</w:t>
+      </w:r>
+      <w:bookmarkEnd w:id="51"/>
+    </w:p>
+    <w:p>
+      <w:hyperlink r:id="rId18" w:history="1">
         <w:r>
           <w:rPr>
             <w:rStyle w:val="Hyperlink"/>
@@ -5036,7 +5193,7 @@
     </w:p>
     <w:p/>
     <w:p>
-      <w:hyperlink r:id="rId14" w:history="1">
+      <w:hyperlink r:id="rId19" w:history="1">
         <w:r>
           <w:rPr>
             <w:rStyle w:val="Hyperlink"/>
@@ -7239,7 +7396,6 @@
   <w:style w:type="character" w:default="1" w:styleId="DefaultParagraphFont">
     <w:name w:val="Default Paragraph Font"/>
     <w:uiPriority w:val="1"/>
-    <w:semiHidden/>
     <w:unhideWhenUsed/>
   </w:style>
   <w:style w:type="table" w:default="1" w:styleId="TableNormal">
@@ -7716,7 +7872,7 @@
 </file>
 
 <file path=customXml/itemProps1.xml><?xml version="1.0" encoding="utf-8"?>
-<ds:datastoreItem xmlns:ds="http://schemas.openxmlformats.org/officeDocument/2006/customXml" ds:itemID="{6AB2182F-C234-475A-9D48-48FA62F766DE}">
+<ds:datastoreItem xmlns:ds="http://schemas.openxmlformats.org/officeDocument/2006/customXml" ds:itemID="{77B1A6B2-FC72-4E36-9ACF-8DC37EA561E7}">
   <ds:schemaRefs>
     <ds:schemaRef ds:uri="http://schemas.openxmlformats.org/officeDocument/2006/bibliography"/>
   </ds:schemaRefs>

</xml_diff>

<commit_message>
onestep's score and invert difference issue fixed
</commit_message>
<xml_diff>
--- a/report.docx
+++ b/report.docx
@@ -1193,21 +1193,7 @@
                 <w:rStyle w:val="Hyperlink"/>
                 <w:noProof/>
               </w:rPr>
-              <w:t>Univariate one-step forecasting</w:t>
-            </w:r>
-            <w:r>
-              <w:rPr>
-                <w:rStyle w:val="Hyperlink"/>
-                <w:noProof/>
-              </w:rPr>
-              <w:t xml:space="preserve"> </w:t>
-            </w:r>
-            <w:r>
-              <w:rPr>
-                <w:rStyle w:val="Hyperlink"/>
-                <w:noProof/>
-              </w:rPr>
-              <w:t>LSTM</w:t>
+              <w:t>Univariate one-step forecasting LSTM</w:t>
             </w:r>
             <w:r>
               <w:rPr>
@@ -4497,12 +4483,34 @@
         <w:pStyle w:val="Heading3"/>
       </w:pPr>
       <w:r>
-        <w:t xml:space="preserve">Baseline one-step forecasting </w:t>
-      </w:r>
-      <w:bookmarkStart w:id="16" w:name="_GoBack"/>
+        <w:t>Baseline one-step forecasting model</w:t>
+      </w:r>
+    </w:p>
+    <w:p>
+      <w:pPr>
+        <w:pStyle w:val="Heading3"/>
+      </w:pPr>
+      <w:r>
+        <w:t>Univariate one-step forecasting LSTM</w:t>
+      </w:r>
+    </w:p>
+    <w:p>
+      <w:pPr>
+        <w:pStyle w:val="Heading3"/>
+      </w:pPr>
+      <w:bookmarkStart w:id="16" w:name="_Toc532206794"/>
+      <w:r>
+        <w:t>Multivariate one-step forecasting LSTM</w:t>
+      </w:r>
       <w:bookmarkEnd w:id="16"/>
-      <w:r>
-        <w:t>model</w:t>
+    </w:p>
+    <w:p/>
+    <w:p>
+      <w:pPr>
+        <w:pStyle w:val="Heading2"/>
+      </w:pPr>
+      <w:r>
+        <w:t>Multi-step forecasting LSTM Model</w:t>
       </w:r>
     </w:p>
     <w:p>
@@ -4510,131 +4518,114 @@
         <w:pStyle w:val="Heading3"/>
       </w:pPr>
       <w:r>
-        <w:t>Univariate one-step forecasting LSTM</w:t>
+        <w:t>Baseline multi</w:t>
+      </w:r>
+      <w:r>
+        <w:t>-step forecasting model</w:t>
       </w:r>
     </w:p>
     <w:p>
       <w:pPr>
         <w:pStyle w:val="Heading3"/>
       </w:pPr>
-      <w:bookmarkStart w:id="17" w:name="_Toc532206794"/>
-      <w:r>
-        <w:t>Multivariate one-step forecasting LSTM</w:t>
+      <w:bookmarkStart w:id="17" w:name="_Toc532206793"/>
+      <w:bookmarkEnd w:id="15"/>
+      <w:r>
+        <w:t>Univariate multi-step forecasting LSTM</w:t>
       </w:r>
       <w:bookmarkEnd w:id="17"/>
     </w:p>
+    <w:p>
+      <w:pPr>
+        <w:pStyle w:val="Heading3"/>
+      </w:pPr>
+      <w:bookmarkStart w:id="18" w:name="_Toc532206795"/>
+      <w:r>
+        <w:t>Multivariate multi-step forecasting LSTM</w:t>
+      </w:r>
+      <w:bookmarkEnd w:id="18"/>
+    </w:p>
+    <w:p>
+      <w:pPr>
+        <w:pStyle w:val="Heading2"/>
+      </w:pPr>
+      <w:bookmarkStart w:id="19" w:name="_Toc532206796"/>
+      <w:r>
+        <w:t>Realtime</w:t>
+      </w:r>
+      <w:bookmarkEnd w:id="19"/>
+    </w:p>
     <w:p/>
     <w:p>
       <w:pPr>
+        <w:pStyle w:val="Heading1"/>
+      </w:pPr>
+      <w:bookmarkStart w:id="20" w:name="_Toc532206797"/>
+      <w:r>
+        <w:t>5</w:t>
+      </w:r>
+      <w:r>
+        <w:t xml:space="preserve"> </w:t>
+      </w:r>
+      <w:r>
+        <w:t xml:space="preserve">Stock price prediction </w:t>
+      </w:r>
+      <w:r>
+        <w:t>Implementation</w:t>
+      </w:r>
+      <w:bookmarkEnd w:id="20"/>
+    </w:p>
+    <w:p>
+      <w:pPr>
         <w:pStyle w:val="Heading2"/>
       </w:pPr>
-      <w:r>
-        <w:t>Multi-step forecasting LSTM Model</w:t>
-      </w:r>
-    </w:p>
-    <w:p>
-      <w:pPr>
-        <w:pStyle w:val="Heading3"/>
-      </w:pPr>
-      <w:r>
-        <w:t>Baseline multi</w:t>
-      </w:r>
-      <w:r>
-        <w:t>-step forecasting model</w:t>
-      </w:r>
-    </w:p>
-    <w:p>
-      <w:pPr>
-        <w:pStyle w:val="Heading3"/>
-      </w:pPr>
-      <w:bookmarkStart w:id="18" w:name="_Toc532206793"/>
-      <w:bookmarkEnd w:id="15"/>
-      <w:r>
-        <w:t>Univariate multi-step forecasting LSTM</w:t>
-      </w:r>
-      <w:bookmarkEnd w:id="18"/>
-    </w:p>
-    <w:p>
-      <w:pPr>
-        <w:pStyle w:val="Heading3"/>
-      </w:pPr>
-      <w:bookmarkStart w:id="19" w:name="_Toc532206795"/>
-      <w:r>
-        <w:t>Multivariate multi-step forecasting LSTM</w:t>
-      </w:r>
-      <w:bookmarkEnd w:id="19"/>
+      <w:bookmarkStart w:id="21" w:name="_Toc532206798"/>
+      <w:r>
+        <w:t>Parameter optimisation</w:t>
+      </w:r>
+      <w:bookmarkEnd w:id="21"/>
+    </w:p>
+    <w:p>
+      <w:r>
+        <w:t>Hypothesis, more data = better, test it</w:t>
+      </w:r>
     </w:p>
     <w:p>
       <w:pPr>
         <w:pStyle w:val="Heading2"/>
       </w:pPr>
-      <w:bookmarkStart w:id="20" w:name="_Toc532206796"/>
-      <w:r>
-        <w:t>Realtime</w:t>
-      </w:r>
-      <w:bookmarkEnd w:id="20"/>
-    </w:p>
-    <w:p/>
-    <w:p>
-      <w:pPr>
-        <w:pStyle w:val="Heading1"/>
-      </w:pPr>
-      <w:bookmarkStart w:id="21" w:name="_Toc532206797"/>
-      <w:r>
-        <w:t>5</w:t>
-      </w:r>
-      <w:r>
-        <w:t xml:space="preserve"> </w:t>
-      </w:r>
-      <w:r>
-        <w:t xml:space="preserve">Stock price prediction </w:t>
-      </w:r>
-      <w:r>
-        <w:t>Implementation</w:t>
-      </w:r>
-      <w:bookmarkEnd w:id="21"/>
-    </w:p>
-    <w:p>
-      <w:pPr>
-        <w:pStyle w:val="Heading2"/>
-      </w:pPr>
-      <w:bookmarkStart w:id="22" w:name="_Toc532206798"/>
-      <w:r>
-        <w:t>Parameter optimisation</w:t>
-      </w:r>
-      <w:bookmarkEnd w:id="22"/>
-    </w:p>
-    <w:p>
-      <w:r>
-        <w:t>Hypothesis, more data = better, test it</w:t>
-      </w:r>
-    </w:p>
-    <w:p>
-      <w:pPr>
-        <w:pStyle w:val="Heading2"/>
-      </w:pPr>
-      <w:bookmarkStart w:id="23" w:name="_Toc532206799"/>
+      <w:bookmarkStart w:id="22" w:name="_Toc532206799"/>
       <w:r>
         <w:lastRenderedPageBreak/>
         <w:t>Training</w:t>
       </w:r>
+      <w:bookmarkEnd w:id="22"/>
+    </w:p>
+    <w:p>
+      <w:pPr>
+        <w:pStyle w:val="Heading2"/>
+      </w:pPr>
+      <w:bookmarkStart w:id="23" w:name="_Toc532206800"/>
+      <w:r>
+        <w:t xml:space="preserve">Data </w:t>
+      </w:r>
+      <w:proofErr w:type="spellStart"/>
+      <w:r>
+        <w:t>Preprocessing</w:t>
+      </w:r>
+      <w:proofErr w:type="spellEnd"/>
+      <w:r>
+        <w:t xml:space="preserve"> for Supervised Learning in LSTM</w:t>
+      </w:r>
       <w:bookmarkEnd w:id="23"/>
     </w:p>
     <w:p>
       <w:pPr>
         <w:pStyle w:val="Heading2"/>
       </w:pPr>
-      <w:bookmarkStart w:id="24" w:name="_Toc532206800"/>
-      <w:r>
-        <w:t xml:space="preserve">Data </w:t>
-      </w:r>
-      <w:proofErr w:type="spellStart"/>
-      <w:r>
-        <w:t>Preprocessing</w:t>
-      </w:r>
-      <w:proofErr w:type="spellEnd"/>
-      <w:r>
-        <w:t xml:space="preserve"> for Supervised Learning in LSTM</w:t>
+      <w:bookmarkStart w:id="24" w:name="_Toc532206801"/>
+      <w:r>
+        <w:t>Correlation with technical indicators</w:t>
       </w:r>
       <w:bookmarkEnd w:id="24"/>
     </w:p>
@@ -4642,9 +4633,9 @@
       <w:pPr>
         <w:pStyle w:val="Heading2"/>
       </w:pPr>
-      <w:bookmarkStart w:id="25" w:name="_Toc532206801"/>
-      <w:r>
-        <w:t>Correlation with technical indicators</w:t>
+      <w:bookmarkStart w:id="25" w:name="_Toc532206802"/>
+      <w:r>
+        <w:t>Correlation with fundamental indicators</w:t>
       </w:r>
       <w:bookmarkEnd w:id="25"/>
     </w:p>
@@ -4652,9 +4643,9 @@
       <w:pPr>
         <w:pStyle w:val="Heading2"/>
       </w:pPr>
-      <w:bookmarkStart w:id="26" w:name="_Toc532206802"/>
-      <w:r>
-        <w:t>Correlation with fundamental indicators</w:t>
+      <w:bookmarkStart w:id="26" w:name="_Toc532206803"/>
+      <w:r>
+        <w:t>Prediction Visualisation</w:t>
       </w:r>
       <w:bookmarkEnd w:id="26"/>
     </w:p>
@@ -4662,10 +4653,15 @@
       <w:pPr>
         <w:pStyle w:val="Heading2"/>
       </w:pPr>
-      <w:bookmarkStart w:id="27" w:name="_Toc532206803"/>
-      <w:r>
-        <w:t>Prediction Visualisation</w:t>
-      </w:r>
+      <w:r>
+        <w:t>Robust result</w:t>
+      </w:r>
+    </w:p>
+    <w:p>
+      <w:r>
+        <w:t>Train 10 models and get the average of the result</w:t>
+      </w:r>
+      <w:bookmarkStart w:id="27" w:name="_GoBack"/>
       <w:bookmarkEnd w:id="27"/>
     </w:p>
     <w:p>
@@ -7396,6 +7392,7 @@
   <w:style w:type="character" w:default="1" w:styleId="DefaultParagraphFont">
     <w:name w:val="Default Paragraph Font"/>
     <w:uiPriority w:val="1"/>
+    <w:semiHidden/>
     <w:unhideWhenUsed/>
   </w:style>
   <w:style w:type="table" w:default="1" w:styleId="TableNormal">
@@ -7872,7 +7869,7 @@
 </file>
 
 <file path=customXml/itemProps1.xml><?xml version="1.0" encoding="utf-8"?>
-<ds:datastoreItem xmlns:ds="http://schemas.openxmlformats.org/officeDocument/2006/customXml" ds:itemID="{77B1A6B2-FC72-4E36-9ACF-8DC37EA561E7}">
+<ds:datastoreItem xmlns:ds="http://schemas.openxmlformats.org/officeDocument/2006/customXml" ds:itemID="{DC164FF7-2828-428B-A2B0-5A539A0610BE}">
   <ds:schemaRefs>
     <ds:schemaRef ds:uri="http://schemas.openxmlformats.org/officeDocument/2006/bibliography"/>
   </ds:schemaRefs>

</xml_diff>

<commit_message>
Completed multi_step but the values seems to be too wrong, need to fix that.
</commit_message>
<xml_diff>
--- a/report.docx
+++ b/report.docx
@@ -2,6 +2,18 @@
 <file path=word/document.xml><?xml version="1.0" encoding="utf-8"?>
 <w:document xmlns:wpc="http://schemas.microsoft.com/office/word/2010/wordprocessingCanvas" xmlns:cx="http://schemas.microsoft.com/office/drawing/2014/chartex" xmlns:cx1="http://schemas.microsoft.com/office/drawing/2015/9/8/chartex" xmlns:cx2="http://schemas.microsoft.com/office/drawing/2015/10/21/chartex" xmlns:cx3="http://schemas.microsoft.com/office/drawing/2016/5/9/chartex" xmlns:cx4="http://schemas.microsoft.com/office/drawing/2016/5/10/chartex" xmlns:cx5="http://schemas.microsoft.com/office/drawing/2016/5/11/chartex" xmlns:cx6="http://schemas.microsoft.com/office/drawing/2016/5/12/chartex" xmlns:cx7="http://schemas.microsoft.com/office/drawing/2016/5/13/chartex" xmlns:cx8="http://schemas.microsoft.com/office/drawing/2016/5/14/chartex" xmlns:mc="http://schemas.openxmlformats.org/markup-compatibility/2006" xmlns:aink="http://schemas.microsoft.com/office/drawing/2016/ink" xmlns:am3d="http://schemas.microsoft.com/office/drawing/2017/model3d" xmlns:o="urn:schemas-microsoft-com:office:office" xmlns:r="http://schemas.openxmlformats.org/officeDocument/2006/relationships" xmlns:m="http://schemas.openxmlformats.org/officeDocument/2006/math" xmlns:v="urn:schemas-microsoft-com:vml" xmlns:wp14="http://schemas.microsoft.com/office/word/2010/wordprocessingDrawing" xmlns:wp="http://schemas.openxmlformats.org/drawingml/2006/wordprocessingDrawing" xmlns:w10="urn:schemas-microsoft-com:office:word" xmlns:w="http://schemas.openxmlformats.org/wordprocessingml/2006/main" xmlns:w14="http://schemas.microsoft.com/office/word/2010/wordml" xmlns:w15="http://schemas.microsoft.com/office/word/2012/wordml" xmlns:w16cid="http://schemas.microsoft.com/office/word/2016/wordml/cid" xmlns:w16se="http://schemas.microsoft.com/office/word/2015/wordml/symex" xmlns:wpg="http://schemas.microsoft.com/office/word/2010/wordprocessingGroup" xmlns:wpi="http://schemas.microsoft.com/office/word/2010/wordprocessingInk" xmlns:wne="http://schemas.microsoft.com/office/word/2006/wordml" xmlns:wps="http://schemas.microsoft.com/office/word/2010/wordprocessingShape" mc:Ignorable="w14 w15 w16se w16cid wp14">
   <w:body>
+    <w:p>
+      <w:pPr>
+        <w:pStyle w:val="TOCHeading"/>
+        <w:rPr>
+          <w:rFonts w:asciiTheme="minorHAnsi" w:eastAsiaTheme="minorHAnsi" w:hAnsiTheme="minorHAnsi" w:cstheme="minorBidi"/>
+          <w:color w:val="auto"/>
+          <w:sz w:val="22"/>
+          <w:szCs w:val="22"/>
+          <w:lang w:val="en-GB"/>
+        </w:rPr>
+      </w:pPr>
+    </w:p>
     <w:sdt>
       <w:sdtPr>
         <w:rPr>
@@ -69,7 +81,7 @@
             </w:rPr>
             <w:fldChar w:fldCharType="separate"/>
           </w:r>
-          <w:hyperlink w:anchor="_Toc532206776" w:history="1">
+          <w:hyperlink w:anchor="_Toc536012405" w:history="1">
             <w:r>
               <w:rPr>
                 <w:rStyle w:val="Hyperlink"/>
@@ -96,7 +108,7 @@
                 <w:noProof/>
                 <w:webHidden/>
               </w:rPr>
-              <w:instrText xml:space="preserve"> PAGEREF _Toc532206776 \h </w:instrText>
+              <w:instrText xml:space="preserve"> PAGEREF _Toc536012405 \h </w:instrText>
             </w:r>
             <w:r>
               <w:rPr>
@@ -139,13 +151,13 @@
               <w:lang w:eastAsia="en-GB"/>
             </w:rPr>
           </w:pPr>
-          <w:hyperlink w:anchor="_Toc532206777" w:history="1">
+          <w:hyperlink w:anchor="_Toc536012406" w:history="1">
             <w:r>
               <w:rPr>
                 <w:rStyle w:val="Hyperlink"/>
                 <w:noProof/>
               </w:rPr>
-              <w:t>Objective</w:t>
+              <w:t>Problem</w:t>
             </w:r>
             <w:r>
               <w:rPr>
@@ -166,7 +178,7 @@
                 <w:noProof/>
                 <w:webHidden/>
               </w:rPr>
-              <w:instrText xml:space="preserve"> PAGEREF _Toc532206777 \h </w:instrText>
+              <w:instrText xml:space="preserve"> PAGEREF _Toc536012406 \h </w:instrText>
             </w:r>
             <w:r>
               <w:rPr>
@@ -209,13 +221,13 @@
               <w:lang w:eastAsia="en-GB"/>
             </w:rPr>
           </w:pPr>
-          <w:hyperlink w:anchor="_Toc532206778" w:history="1">
+          <w:hyperlink w:anchor="_Toc536012407" w:history="1">
             <w:r>
               <w:rPr>
                 <w:rStyle w:val="Hyperlink"/>
                 <w:noProof/>
               </w:rPr>
-              <w:t>Tools</w:t>
+              <w:t>Objective</w:t>
             </w:r>
             <w:r>
               <w:rPr>
@@ -236,7 +248,7 @@
                 <w:noProof/>
                 <w:webHidden/>
               </w:rPr>
-              <w:instrText xml:space="preserve"> PAGEREF _Toc532206778 \h </w:instrText>
+              <w:instrText xml:space="preserve"> PAGEREF _Toc536012407 \h </w:instrText>
             </w:r>
             <w:r>
               <w:rPr>
@@ -279,13 +291,13 @@
               <w:lang w:eastAsia="en-GB"/>
             </w:rPr>
           </w:pPr>
-          <w:hyperlink w:anchor="_Toc532206779" w:history="1">
+          <w:hyperlink w:anchor="_Toc536012408" w:history="1">
             <w:r>
               <w:rPr>
                 <w:rStyle w:val="Hyperlink"/>
                 <w:noProof/>
               </w:rPr>
-              <w:t>Structure of the paper</w:t>
+              <w:t>Tools</w:t>
             </w:r>
             <w:r>
               <w:rPr>
@@ -306,7 +318,7 @@
                 <w:noProof/>
                 <w:webHidden/>
               </w:rPr>
-              <w:instrText xml:space="preserve"> PAGEREF _Toc532206779 \h </w:instrText>
+              <w:instrText xml:space="preserve"> PAGEREF _Toc536012408 \h </w:instrText>
             </w:r>
             <w:r>
               <w:rPr>
@@ -349,7 +361,7 @@
               <w:lang w:eastAsia="en-GB"/>
             </w:rPr>
           </w:pPr>
-          <w:hyperlink w:anchor="_Toc532206780" w:history="1">
+          <w:hyperlink w:anchor="_Toc536012409" w:history="1">
             <w:r>
               <w:rPr>
                 <w:rStyle w:val="Hyperlink"/>
@@ -376,7 +388,7 @@
                 <w:noProof/>
                 <w:webHidden/>
               </w:rPr>
-              <w:instrText xml:space="preserve"> PAGEREF _Toc532206780 \h </w:instrText>
+              <w:instrText xml:space="preserve"> PAGEREF _Toc536012409 \h </w:instrText>
             </w:r>
             <w:r>
               <w:rPr>
@@ -396,7 +408,7 @@
                 <w:noProof/>
                 <w:webHidden/>
               </w:rPr>
-              <w:t>3</w:t>
+              <w:t>4</w:t>
             </w:r>
             <w:r>
               <w:rPr>
@@ -419,13 +431,13 @@
               <w:lang w:eastAsia="en-GB"/>
             </w:rPr>
           </w:pPr>
-          <w:hyperlink w:anchor="_Toc532206781" w:history="1">
+          <w:hyperlink w:anchor="_Toc536012410" w:history="1">
             <w:r>
               <w:rPr>
                 <w:rStyle w:val="Hyperlink"/>
                 <w:noProof/>
               </w:rPr>
-              <w:t>Sentiment Analysis (Twitter)</w:t>
+              <w:t>Technical Analysis</w:t>
             </w:r>
             <w:r>
               <w:rPr>
@@ -446,7 +458,7 @@
                 <w:noProof/>
                 <w:webHidden/>
               </w:rPr>
-              <w:instrText xml:space="preserve"> PAGEREF _Toc532206781 \h </w:instrText>
+              <w:instrText xml:space="preserve"> PAGEREF _Toc536012410 \h </w:instrText>
             </w:r>
             <w:r>
               <w:rPr>
@@ -466,7 +478,7 @@
                 <w:noProof/>
                 <w:webHidden/>
               </w:rPr>
-              <w:t>3</w:t>
+              <w:t>4</w:t>
             </w:r>
             <w:r>
               <w:rPr>
@@ -489,13 +501,13 @@
               <w:lang w:eastAsia="en-GB"/>
             </w:rPr>
           </w:pPr>
-          <w:hyperlink w:anchor="_Toc532206782" w:history="1">
+          <w:hyperlink w:anchor="_Toc536012411" w:history="1">
             <w:r>
               <w:rPr>
                 <w:rStyle w:val="Hyperlink"/>
                 <w:noProof/>
               </w:rPr>
-              <w:t>Technical Analysis</w:t>
+              <w:t>Fundamental Analysis</w:t>
             </w:r>
             <w:r>
               <w:rPr>
@@ -516,7 +528,7 @@
                 <w:noProof/>
                 <w:webHidden/>
               </w:rPr>
-              <w:instrText xml:space="preserve"> PAGEREF _Toc532206782 \h </w:instrText>
+              <w:instrText xml:space="preserve"> PAGEREF _Toc536012411 \h </w:instrText>
             </w:r>
             <w:r>
               <w:rPr>
@@ -536,7 +548,7 @@
                 <w:noProof/>
                 <w:webHidden/>
               </w:rPr>
-              <w:t>3</w:t>
+              <w:t>4</w:t>
             </w:r>
             <w:r>
               <w:rPr>
@@ -559,13 +571,13 @@
               <w:lang w:eastAsia="en-GB"/>
             </w:rPr>
           </w:pPr>
-          <w:hyperlink w:anchor="_Toc532206783" w:history="1">
+          <w:hyperlink w:anchor="_Toc536012412" w:history="1">
             <w:r>
               <w:rPr>
                 <w:rStyle w:val="Hyperlink"/>
                 <w:noProof/>
               </w:rPr>
-              <w:t>Fundamental Analysis</w:t>
+              <w:t>Sentiment Analysis (Twitter)</w:t>
             </w:r>
             <w:r>
               <w:rPr>
@@ -586,7 +598,7 @@
                 <w:noProof/>
                 <w:webHidden/>
               </w:rPr>
-              <w:instrText xml:space="preserve"> PAGEREF _Toc532206783 \h </w:instrText>
+              <w:instrText xml:space="preserve"> PAGEREF _Toc536012412 \h </w:instrText>
             </w:r>
             <w:r>
               <w:rPr>
@@ -606,7 +618,7 @@
                 <w:noProof/>
                 <w:webHidden/>
               </w:rPr>
-              <w:t>3</w:t>
+              <w:t>4</w:t>
             </w:r>
             <w:r>
               <w:rPr>
@@ -629,7 +641,7 @@
               <w:lang w:eastAsia="en-GB"/>
             </w:rPr>
           </w:pPr>
-          <w:hyperlink w:anchor="_Toc532206784" w:history="1">
+          <w:hyperlink w:anchor="_Toc536012413" w:history="1">
             <w:r>
               <w:rPr>
                 <w:rStyle w:val="Hyperlink"/>
@@ -656,7 +668,7 @@
                 <w:noProof/>
                 <w:webHidden/>
               </w:rPr>
-              <w:instrText xml:space="preserve"> PAGEREF _Toc532206784 \h </w:instrText>
+              <w:instrText xml:space="preserve"> PAGEREF _Toc536012413 \h </w:instrText>
             </w:r>
             <w:r>
               <w:rPr>
@@ -676,7 +688,7 @@
                 <w:noProof/>
                 <w:webHidden/>
               </w:rPr>
-              <w:t>3</w:t>
+              <w:t>5</w:t>
             </w:r>
             <w:r>
               <w:rPr>
@@ -699,7 +711,7 @@
               <w:lang w:eastAsia="en-GB"/>
             </w:rPr>
           </w:pPr>
-          <w:hyperlink w:anchor="_Toc532206785" w:history="1">
+          <w:hyperlink w:anchor="_Toc536012414" w:history="1">
             <w:r>
               <w:rPr>
                 <w:rStyle w:val="Hyperlink"/>
@@ -726,7 +738,7 @@
                 <w:noProof/>
                 <w:webHidden/>
               </w:rPr>
-              <w:instrText xml:space="preserve"> PAGEREF _Toc532206785 \h </w:instrText>
+              <w:instrText xml:space="preserve"> PAGEREF _Toc536012414 \h </w:instrText>
             </w:r>
             <w:r>
               <w:rPr>
@@ -746,7 +758,7 @@
                 <w:noProof/>
                 <w:webHidden/>
               </w:rPr>
-              <w:t>3</w:t>
+              <w:t>5</w:t>
             </w:r>
             <w:r>
               <w:rPr>
@@ -769,7 +781,7 @@
               <w:lang w:eastAsia="en-GB"/>
             </w:rPr>
           </w:pPr>
-          <w:hyperlink w:anchor="_Toc532206786" w:history="1">
+          <w:hyperlink w:anchor="_Toc536012415" w:history="1">
             <w:r>
               <w:rPr>
                 <w:rStyle w:val="Hyperlink"/>
@@ -796,7 +808,7 @@
                 <w:noProof/>
                 <w:webHidden/>
               </w:rPr>
-              <w:instrText xml:space="preserve"> PAGEREF _Toc532206786 \h </w:instrText>
+              <w:instrText xml:space="preserve"> PAGEREF _Toc536012415 \h </w:instrText>
             </w:r>
             <w:r>
               <w:rPr>
@@ -816,7 +828,7 @@
                 <w:noProof/>
                 <w:webHidden/>
               </w:rPr>
-              <w:t>4</w:t>
+              <w:t>6</w:t>
             </w:r>
             <w:r>
               <w:rPr>
@@ -839,7 +851,7 @@
               <w:lang w:eastAsia="en-GB"/>
             </w:rPr>
           </w:pPr>
-          <w:hyperlink w:anchor="_Toc532206787" w:history="1">
+          <w:hyperlink w:anchor="_Toc536012416" w:history="1">
             <w:r>
               <w:rPr>
                 <w:rStyle w:val="Hyperlink"/>
@@ -866,7 +878,7 @@
                 <w:noProof/>
                 <w:webHidden/>
               </w:rPr>
-              <w:instrText xml:space="preserve"> PAGEREF _Toc532206787 \h </w:instrText>
+              <w:instrText xml:space="preserve"> PAGEREF _Toc536012416 \h </w:instrText>
             </w:r>
             <w:r>
               <w:rPr>
@@ -886,7 +898,7 @@
                 <w:noProof/>
                 <w:webHidden/>
               </w:rPr>
-              <w:t>4</w:t>
+              <w:t>6</w:t>
             </w:r>
             <w:r>
               <w:rPr>
@@ -909,7 +921,7 @@
               <w:lang w:eastAsia="en-GB"/>
             </w:rPr>
           </w:pPr>
-          <w:hyperlink w:anchor="_Toc532206788" w:history="1">
+          <w:hyperlink w:anchor="_Toc536012417" w:history="1">
             <w:r>
               <w:rPr>
                 <w:rStyle w:val="Hyperlink"/>
@@ -936,7 +948,7 @@
                 <w:noProof/>
                 <w:webHidden/>
               </w:rPr>
-              <w:instrText xml:space="preserve"> PAGEREF _Toc532206788 \h </w:instrText>
+              <w:instrText xml:space="preserve"> PAGEREF _Toc536012417 \h </w:instrText>
             </w:r>
             <w:r>
               <w:rPr>
@@ -956,7 +968,7 @@
                 <w:noProof/>
                 <w:webHidden/>
               </w:rPr>
-              <w:t>4</w:t>
+              <w:t>6</w:t>
             </w:r>
             <w:r>
               <w:rPr>
@@ -979,7 +991,7 @@
               <w:lang w:eastAsia="en-GB"/>
             </w:rPr>
           </w:pPr>
-          <w:hyperlink w:anchor="_Toc532206789" w:history="1">
+          <w:hyperlink w:anchor="_Toc536012418" w:history="1">
             <w:r>
               <w:rPr>
                 <w:rStyle w:val="Hyperlink"/>
@@ -1006,7 +1018,7 @@
                 <w:noProof/>
                 <w:webHidden/>
               </w:rPr>
-              <w:instrText xml:space="preserve"> PAGEREF _Toc532206789 \h </w:instrText>
+              <w:instrText xml:space="preserve"> PAGEREF _Toc536012418 \h </w:instrText>
             </w:r>
             <w:r>
               <w:rPr>
@@ -1026,7 +1038,7 @@
                 <w:noProof/>
                 <w:webHidden/>
               </w:rPr>
-              <w:t>4</w:t>
+              <w:t>6</w:t>
             </w:r>
             <w:r>
               <w:rPr>
@@ -1049,7 +1061,7 @@
               <w:lang w:eastAsia="en-GB"/>
             </w:rPr>
           </w:pPr>
-          <w:hyperlink w:anchor="_Toc532206790" w:history="1">
+          <w:hyperlink w:anchor="_Toc536012419" w:history="1">
             <w:r>
               <w:rPr>
                 <w:rStyle w:val="Hyperlink"/>
@@ -1076,7 +1088,7 @@
                 <w:noProof/>
                 <w:webHidden/>
               </w:rPr>
-              <w:instrText xml:space="preserve"> PAGEREF _Toc532206790 \h </w:instrText>
+              <w:instrText xml:space="preserve"> PAGEREF _Toc536012419 \h </w:instrText>
             </w:r>
             <w:r>
               <w:rPr>
@@ -1096,7 +1108,7 @@
                 <w:noProof/>
                 <w:webHidden/>
               </w:rPr>
-              <w:t>4</w:t>
+              <w:t>6</w:t>
             </w:r>
             <w:r>
               <w:rPr>
@@ -1119,13 +1131,13 @@
               <w:lang w:eastAsia="en-GB"/>
             </w:rPr>
           </w:pPr>
-          <w:hyperlink w:anchor="_Toc532206791" w:history="1">
+          <w:hyperlink w:anchor="_Toc536012420" w:history="1">
             <w:r>
               <w:rPr>
                 <w:rStyle w:val="Hyperlink"/>
                 <w:noProof/>
               </w:rPr>
-              <w:t>LSTM Model</w:t>
+              <w:t>One-step forecasting LSTM Model</w:t>
             </w:r>
             <w:r>
               <w:rPr>
@@ -1146,7 +1158,7 @@
                 <w:noProof/>
                 <w:webHidden/>
               </w:rPr>
-              <w:instrText xml:space="preserve"> PAGEREF _Toc532206791 \h </w:instrText>
+              <w:instrText xml:space="preserve"> PAGEREF _Toc536012420 \h </w:instrText>
             </w:r>
             <w:r>
               <w:rPr>
@@ -1166,7 +1178,7 @@
                 <w:noProof/>
                 <w:webHidden/>
               </w:rPr>
-              <w:t>4</w:t>
+              <w:t>6</w:t>
             </w:r>
             <w:r>
               <w:rPr>
@@ -1184,16 +1196,18 @@
               <w:tab w:val="right" w:leader="dot" w:pos="8296"/>
             </w:tabs>
             <w:rPr>
+              <w:rFonts w:eastAsiaTheme="minorEastAsia"/>
               <w:noProof/>
+              <w:lang w:eastAsia="en-GB"/>
             </w:rPr>
           </w:pPr>
-          <w:hyperlink w:anchor="_Toc532206792" w:history="1">
+          <w:hyperlink w:anchor="_Toc536012421" w:history="1">
             <w:r>
               <w:rPr>
                 <w:rStyle w:val="Hyperlink"/>
                 <w:noProof/>
               </w:rPr>
-              <w:t>Univariate one-step forecasting LSTM</w:t>
+              <w:t>Baseline one-step forecasting model</w:t>
             </w:r>
             <w:r>
               <w:rPr>
@@ -1214,7 +1228,7 @@
                 <w:noProof/>
                 <w:webHidden/>
               </w:rPr>
-              <w:instrText xml:space="preserve"> PAGEREF _Toc532206792 \h </w:instrText>
+              <w:instrText xml:space="preserve"> PAGEREF _Toc536012421 \h </w:instrText>
             </w:r>
             <w:r>
               <w:rPr>
@@ -1234,7 +1248,7 @@
                 <w:noProof/>
                 <w:webHidden/>
               </w:rPr>
-              <w:t>4</w:t>
+              <w:t>6</w:t>
             </w:r>
             <w:r>
               <w:rPr>
@@ -1252,16 +1266,18 @@
               <w:tab w:val="right" w:leader="dot" w:pos="8296"/>
             </w:tabs>
             <w:rPr>
+              <w:rFonts w:eastAsiaTheme="minorEastAsia"/>
               <w:noProof/>
+              <w:lang w:eastAsia="en-GB"/>
             </w:rPr>
           </w:pPr>
-          <w:hyperlink w:anchor="_Toc532206793" w:history="1">
+          <w:hyperlink w:anchor="_Toc536012422" w:history="1">
             <w:r>
               <w:rPr>
                 <w:rStyle w:val="Hyperlink"/>
                 <w:noProof/>
               </w:rPr>
-              <w:t>Univariate multi-step forecasting LSTM</w:t>
+              <w:t>Univariate one-step forecasting LSTM</w:t>
             </w:r>
             <w:r>
               <w:rPr>
@@ -1282,7 +1298,7 @@
                 <w:noProof/>
                 <w:webHidden/>
               </w:rPr>
-              <w:instrText xml:space="preserve"> PAGEREF _Toc532206793 \h </w:instrText>
+              <w:instrText xml:space="preserve"> PAGEREF _Toc536012422 \h </w:instrText>
             </w:r>
             <w:r>
               <w:rPr>
@@ -1302,7 +1318,7 @@
                 <w:noProof/>
                 <w:webHidden/>
               </w:rPr>
-              <w:t>4</w:t>
+              <w:t>6</w:t>
             </w:r>
             <w:r>
               <w:rPr>
@@ -1320,10 +1336,12 @@
               <w:tab w:val="right" w:leader="dot" w:pos="8296"/>
             </w:tabs>
             <w:rPr>
+              <w:rFonts w:eastAsiaTheme="minorEastAsia"/>
               <w:noProof/>
+              <w:lang w:eastAsia="en-GB"/>
             </w:rPr>
           </w:pPr>
-          <w:hyperlink w:anchor="_Toc532206794" w:history="1">
+          <w:hyperlink w:anchor="_Toc536012423" w:history="1">
             <w:r>
               <w:rPr>
                 <w:rStyle w:val="Hyperlink"/>
@@ -1350,7 +1368,7 @@
                 <w:noProof/>
                 <w:webHidden/>
               </w:rPr>
-              <w:instrText xml:space="preserve"> PAGEREF _Toc532206794 \h </w:instrText>
+              <w:instrText xml:space="preserve"> PAGEREF _Toc536012423 \h </w:instrText>
             </w:r>
             <w:r>
               <w:rPr>
@@ -1370,75 +1388,7 @@
                 <w:noProof/>
                 <w:webHidden/>
               </w:rPr>
-              <w:t>4</w:t>
-            </w:r>
-            <w:r>
-              <w:rPr>
-                <w:noProof/>
-                <w:webHidden/>
-              </w:rPr>
-              <w:fldChar w:fldCharType="end"/>
-            </w:r>
-          </w:hyperlink>
-        </w:p>
-        <w:p>
-          <w:pPr>
-            <w:pStyle w:val="TOC3"/>
-            <w:tabs>
-              <w:tab w:val="right" w:leader="dot" w:pos="8296"/>
-            </w:tabs>
-            <w:rPr>
-              <w:noProof/>
-            </w:rPr>
-          </w:pPr>
-          <w:hyperlink w:anchor="_Toc532206795" w:history="1">
-            <w:r>
-              <w:rPr>
-                <w:rStyle w:val="Hyperlink"/>
-                <w:noProof/>
-              </w:rPr>
-              <w:t>Multivariate multi-step forecasting LSTM</w:t>
-            </w:r>
-            <w:r>
-              <w:rPr>
-                <w:noProof/>
-                <w:webHidden/>
-              </w:rPr>
-              <w:tab/>
-            </w:r>
-            <w:r>
-              <w:rPr>
-                <w:noProof/>
-                <w:webHidden/>
-              </w:rPr>
-              <w:fldChar w:fldCharType="begin"/>
-            </w:r>
-            <w:r>
-              <w:rPr>
-                <w:noProof/>
-                <w:webHidden/>
-              </w:rPr>
-              <w:instrText xml:space="preserve"> PAGEREF _Toc532206795 \h </w:instrText>
-            </w:r>
-            <w:r>
-              <w:rPr>
-                <w:noProof/>
-                <w:webHidden/>
-              </w:rPr>
-            </w:r>
-            <w:r>
-              <w:rPr>
-                <w:noProof/>
-                <w:webHidden/>
-              </w:rPr>
-              <w:fldChar w:fldCharType="separate"/>
-            </w:r>
-            <w:r>
-              <w:rPr>
-                <w:noProof/>
-                <w:webHidden/>
-              </w:rPr>
-              <w:t>4</w:t>
+              <w:t>6</w:t>
             </w:r>
             <w:r>
               <w:rPr>
@@ -1461,12 +1411,292 @@
               <w:lang w:eastAsia="en-GB"/>
             </w:rPr>
           </w:pPr>
-          <w:hyperlink w:anchor="_Toc532206796" w:history="1">
+          <w:hyperlink w:anchor="_Toc536012424" w:history="1">
             <w:r>
               <w:rPr>
                 <w:rStyle w:val="Hyperlink"/>
                 <w:noProof/>
               </w:rPr>
+              <w:t>Multi-step forecasting LSTM Model</w:t>
+            </w:r>
+            <w:r>
+              <w:rPr>
+                <w:noProof/>
+                <w:webHidden/>
+              </w:rPr>
+              <w:tab/>
+            </w:r>
+            <w:r>
+              <w:rPr>
+                <w:noProof/>
+                <w:webHidden/>
+              </w:rPr>
+              <w:fldChar w:fldCharType="begin"/>
+            </w:r>
+            <w:r>
+              <w:rPr>
+                <w:noProof/>
+                <w:webHidden/>
+              </w:rPr>
+              <w:instrText xml:space="preserve"> PAGEREF _Toc536012424 \h </w:instrText>
+            </w:r>
+            <w:r>
+              <w:rPr>
+                <w:noProof/>
+                <w:webHidden/>
+              </w:rPr>
+            </w:r>
+            <w:r>
+              <w:rPr>
+                <w:noProof/>
+                <w:webHidden/>
+              </w:rPr>
+              <w:fldChar w:fldCharType="separate"/>
+            </w:r>
+            <w:r>
+              <w:rPr>
+                <w:noProof/>
+                <w:webHidden/>
+              </w:rPr>
+              <w:t>6</w:t>
+            </w:r>
+            <w:r>
+              <w:rPr>
+                <w:noProof/>
+                <w:webHidden/>
+              </w:rPr>
+              <w:fldChar w:fldCharType="end"/>
+            </w:r>
+          </w:hyperlink>
+        </w:p>
+        <w:p>
+          <w:pPr>
+            <w:pStyle w:val="TOC3"/>
+            <w:tabs>
+              <w:tab w:val="right" w:leader="dot" w:pos="8296"/>
+            </w:tabs>
+            <w:rPr>
+              <w:rFonts w:eastAsiaTheme="minorEastAsia"/>
+              <w:noProof/>
+              <w:lang w:eastAsia="en-GB"/>
+            </w:rPr>
+          </w:pPr>
+          <w:hyperlink w:anchor="_Toc536012425" w:history="1">
+            <w:r>
+              <w:rPr>
+                <w:rStyle w:val="Hyperlink"/>
+                <w:noProof/>
+              </w:rPr>
+              <w:t>Baseline multi-step forecasting model</w:t>
+            </w:r>
+            <w:r>
+              <w:rPr>
+                <w:noProof/>
+                <w:webHidden/>
+              </w:rPr>
+              <w:tab/>
+            </w:r>
+            <w:r>
+              <w:rPr>
+                <w:noProof/>
+                <w:webHidden/>
+              </w:rPr>
+              <w:fldChar w:fldCharType="begin"/>
+            </w:r>
+            <w:r>
+              <w:rPr>
+                <w:noProof/>
+                <w:webHidden/>
+              </w:rPr>
+              <w:instrText xml:space="preserve"> PAGEREF _Toc536012425 \h </w:instrText>
+            </w:r>
+            <w:r>
+              <w:rPr>
+                <w:noProof/>
+                <w:webHidden/>
+              </w:rPr>
+            </w:r>
+            <w:r>
+              <w:rPr>
+                <w:noProof/>
+                <w:webHidden/>
+              </w:rPr>
+              <w:fldChar w:fldCharType="separate"/>
+            </w:r>
+            <w:r>
+              <w:rPr>
+                <w:noProof/>
+                <w:webHidden/>
+              </w:rPr>
+              <w:t>6</w:t>
+            </w:r>
+            <w:r>
+              <w:rPr>
+                <w:noProof/>
+                <w:webHidden/>
+              </w:rPr>
+              <w:fldChar w:fldCharType="end"/>
+            </w:r>
+          </w:hyperlink>
+        </w:p>
+        <w:p>
+          <w:pPr>
+            <w:pStyle w:val="TOC3"/>
+            <w:tabs>
+              <w:tab w:val="right" w:leader="dot" w:pos="8296"/>
+            </w:tabs>
+            <w:rPr>
+              <w:rFonts w:eastAsiaTheme="minorEastAsia"/>
+              <w:noProof/>
+              <w:lang w:eastAsia="en-GB"/>
+            </w:rPr>
+          </w:pPr>
+          <w:hyperlink w:anchor="_Toc536012426" w:history="1">
+            <w:r>
+              <w:rPr>
+                <w:rStyle w:val="Hyperlink"/>
+                <w:noProof/>
+              </w:rPr>
+              <w:t>Univariate multi-step forecasting LSTM</w:t>
+            </w:r>
+            <w:r>
+              <w:rPr>
+                <w:noProof/>
+                <w:webHidden/>
+              </w:rPr>
+              <w:tab/>
+            </w:r>
+            <w:r>
+              <w:rPr>
+                <w:noProof/>
+                <w:webHidden/>
+              </w:rPr>
+              <w:fldChar w:fldCharType="begin"/>
+            </w:r>
+            <w:r>
+              <w:rPr>
+                <w:noProof/>
+                <w:webHidden/>
+              </w:rPr>
+              <w:instrText xml:space="preserve"> PAGEREF _Toc536012426 \h </w:instrText>
+            </w:r>
+            <w:r>
+              <w:rPr>
+                <w:noProof/>
+                <w:webHidden/>
+              </w:rPr>
+            </w:r>
+            <w:r>
+              <w:rPr>
+                <w:noProof/>
+                <w:webHidden/>
+              </w:rPr>
+              <w:fldChar w:fldCharType="separate"/>
+            </w:r>
+            <w:r>
+              <w:rPr>
+                <w:noProof/>
+                <w:webHidden/>
+              </w:rPr>
+              <w:t>6</w:t>
+            </w:r>
+            <w:r>
+              <w:rPr>
+                <w:noProof/>
+                <w:webHidden/>
+              </w:rPr>
+              <w:fldChar w:fldCharType="end"/>
+            </w:r>
+          </w:hyperlink>
+        </w:p>
+        <w:p>
+          <w:pPr>
+            <w:pStyle w:val="TOC3"/>
+            <w:tabs>
+              <w:tab w:val="right" w:leader="dot" w:pos="8296"/>
+            </w:tabs>
+            <w:rPr>
+              <w:rFonts w:eastAsiaTheme="minorEastAsia"/>
+              <w:noProof/>
+              <w:lang w:eastAsia="en-GB"/>
+            </w:rPr>
+          </w:pPr>
+          <w:hyperlink w:anchor="_Toc536012427" w:history="1">
+            <w:r>
+              <w:rPr>
+                <w:rStyle w:val="Hyperlink"/>
+                <w:noProof/>
+              </w:rPr>
+              <w:t>Multivariate multi-step forecasting LSTM</w:t>
+            </w:r>
+            <w:r>
+              <w:rPr>
+                <w:noProof/>
+                <w:webHidden/>
+              </w:rPr>
+              <w:tab/>
+            </w:r>
+            <w:r>
+              <w:rPr>
+                <w:noProof/>
+                <w:webHidden/>
+              </w:rPr>
+              <w:fldChar w:fldCharType="begin"/>
+            </w:r>
+            <w:r>
+              <w:rPr>
+                <w:noProof/>
+                <w:webHidden/>
+              </w:rPr>
+              <w:instrText xml:space="preserve"> PAGEREF _Toc536012427 \h </w:instrText>
+            </w:r>
+            <w:r>
+              <w:rPr>
+                <w:noProof/>
+                <w:webHidden/>
+              </w:rPr>
+            </w:r>
+            <w:r>
+              <w:rPr>
+                <w:noProof/>
+                <w:webHidden/>
+              </w:rPr>
+              <w:fldChar w:fldCharType="separate"/>
+            </w:r>
+            <w:r>
+              <w:rPr>
+                <w:noProof/>
+                <w:webHidden/>
+              </w:rPr>
+              <w:t>6</w:t>
+            </w:r>
+            <w:r>
+              <w:rPr>
+                <w:noProof/>
+                <w:webHidden/>
+              </w:rPr>
+              <w:fldChar w:fldCharType="end"/>
+            </w:r>
+          </w:hyperlink>
+        </w:p>
+        <w:p>
+          <w:pPr>
+            <w:pStyle w:val="TOC2"/>
+            <w:tabs>
+              <w:tab w:val="right" w:leader="dot" w:pos="8296"/>
+            </w:tabs>
+            <w:rPr>
+              <w:rFonts w:eastAsiaTheme="minorEastAsia"/>
+              <w:noProof/>
+              <w:lang w:eastAsia="en-GB"/>
+            </w:rPr>
+          </w:pPr>
+          <w:hyperlink w:anchor="_Toc536012428" w:history="1">
+            <w:r>
+              <w:rPr>
+                <w:rStyle w:val="Hyperlink"/>
+                <w:noProof/>
+              </w:rPr>
               <w:t>Realtime</w:t>
             </w:r>
             <w:r>
@@ -1488,7 +1718,7 @@
                 <w:noProof/>
                 <w:webHidden/>
               </w:rPr>
-              <w:instrText xml:space="preserve"> PAGEREF _Toc532206796 \h </w:instrText>
+              <w:instrText xml:space="preserve"> PAGEREF _Toc536012428 \h </w:instrText>
             </w:r>
             <w:r>
               <w:rPr>
@@ -1508,7 +1738,7 @@
                 <w:noProof/>
                 <w:webHidden/>
               </w:rPr>
-              <w:t>4</w:t>
+              <w:t>6</w:t>
             </w:r>
             <w:r>
               <w:rPr>
@@ -1531,7 +1761,7 @@
               <w:lang w:eastAsia="en-GB"/>
             </w:rPr>
           </w:pPr>
-          <w:hyperlink w:anchor="_Toc532206797" w:history="1">
+          <w:hyperlink w:anchor="_Toc536012429" w:history="1">
             <w:r>
               <w:rPr>
                 <w:rStyle w:val="Hyperlink"/>
@@ -1558,7 +1788,7 @@
                 <w:noProof/>
                 <w:webHidden/>
               </w:rPr>
-              <w:instrText xml:space="preserve"> PAGEREF _Toc532206797 \h </w:instrText>
+              <w:instrText xml:space="preserve"> PAGEREF _Toc536012429 \h </w:instrText>
             </w:r>
             <w:r>
               <w:rPr>
@@ -1578,7 +1808,7 @@
                 <w:noProof/>
                 <w:webHidden/>
               </w:rPr>
-              <w:t>4</w:t>
+              <w:t>7</w:t>
             </w:r>
             <w:r>
               <w:rPr>
@@ -1601,7 +1831,7 @@
               <w:lang w:eastAsia="en-GB"/>
             </w:rPr>
           </w:pPr>
-          <w:hyperlink w:anchor="_Toc532206798" w:history="1">
+          <w:hyperlink w:anchor="_Toc536012430" w:history="1">
             <w:r>
               <w:rPr>
                 <w:rStyle w:val="Hyperlink"/>
@@ -1628,7 +1858,7 @@
                 <w:noProof/>
                 <w:webHidden/>
               </w:rPr>
-              <w:instrText xml:space="preserve"> PAGEREF _Toc532206798 \h </w:instrText>
+              <w:instrText xml:space="preserve"> PAGEREF _Toc536012430 \h </w:instrText>
             </w:r>
             <w:r>
               <w:rPr>
@@ -1648,7 +1878,7 @@
                 <w:noProof/>
                 <w:webHidden/>
               </w:rPr>
-              <w:t>4</w:t>
+              <w:t>7</w:t>
             </w:r>
             <w:r>
               <w:rPr>
@@ -1671,7 +1901,7 @@
               <w:lang w:eastAsia="en-GB"/>
             </w:rPr>
           </w:pPr>
-          <w:hyperlink w:anchor="_Toc532206799" w:history="1">
+          <w:hyperlink w:anchor="_Toc536012431" w:history="1">
             <w:r>
               <w:rPr>
                 <w:rStyle w:val="Hyperlink"/>
@@ -1698,7 +1928,7 @@
                 <w:noProof/>
                 <w:webHidden/>
               </w:rPr>
-              <w:instrText xml:space="preserve"> PAGEREF _Toc532206799 \h </w:instrText>
+              <w:instrText xml:space="preserve"> PAGEREF _Toc536012431 \h </w:instrText>
             </w:r>
             <w:r>
               <w:rPr>
@@ -1718,7 +1948,7 @@
                 <w:noProof/>
                 <w:webHidden/>
               </w:rPr>
-              <w:t>5</w:t>
+              <w:t>7</w:t>
             </w:r>
             <w:r>
               <w:rPr>
@@ -1741,7 +1971,7 @@
               <w:lang w:eastAsia="en-GB"/>
             </w:rPr>
           </w:pPr>
-          <w:hyperlink w:anchor="_Toc532206800" w:history="1">
+          <w:hyperlink w:anchor="_Toc536012432" w:history="1">
             <w:r>
               <w:rPr>
                 <w:rStyle w:val="Hyperlink"/>
@@ -1768,7 +1998,7 @@
                 <w:noProof/>
                 <w:webHidden/>
               </w:rPr>
-              <w:instrText xml:space="preserve"> PAGEREF _Toc532206800 \h </w:instrText>
+              <w:instrText xml:space="preserve"> PAGEREF _Toc536012432 \h </w:instrText>
             </w:r>
             <w:r>
               <w:rPr>
@@ -1788,7 +2018,7 @@
                 <w:noProof/>
                 <w:webHidden/>
               </w:rPr>
-              <w:t>5</w:t>
+              <w:t>7</w:t>
             </w:r>
             <w:r>
               <w:rPr>
@@ -1811,7 +2041,7 @@
               <w:lang w:eastAsia="en-GB"/>
             </w:rPr>
           </w:pPr>
-          <w:hyperlink w:anchor="_Toc532206801" w:history="1">
+          <w:hyperlink w:anchor="_Toc536012433" w:history="1">
             <w:r>
               <w:rPr>
                 <w:rStyle w:val="Hyperlink"/>
@@ -1838,7 +2068,7 @@
                 <w:noProof/>
                 <w:webHidden/>
               </w:rPr>
-              <w:instrText xml:space="preserve"> PAGEREF _Toc532206801 \h </w:instrText>
+              <w:instrText xml:space="preserve"> PAGEREF _Toc536012433 \h </w:instrText>
             </w:r>
             <w:r>
               <w:rPr>
@@ -1858,7 +2088,7 @@
                 <w:noProof/>
                 <w:webHidden/>
               </w:rPr>
-              <w:t>5</w:t>
+              <w:t>7</w:t>
             </w:r>
             <w:r>
               <w:rPr>
@@ -1881,7 +2111,7 @@
               <w:lang w:eastAsia="en-GB"/>
             </w:rPr>
           </w:pPr>
-          <w:hyperlink w:anchor="_Toc532206802" w:history="1">
+          <w:hyperlink w:anchor="_Toc536012434" w:history="1">
             <w:r>
               <w:rPr>
                 <w:rStyle w:val="Hyperlink"/>
@@ -1908,7 +2138,7 @@
                 <w:noProof/>
                 <w:webHidden/>
               </w:rPr>
-              <w:instrText xml:space="preserve"> PAGEREF _Toc532206802 \h </w:instrText>
+              <w:instrText xml:space="preserve"> PAGEREF _Toc536012434 \h </w:instrText>
             </w:r>
             <w:r>
               <w:rPr>
@@ -1928,7 +2158,7 @@
                 <w:noProof/>
                 <w:webHidden/>
               </w:rPr>
-              <w:t>5</w:t>
+              <w:t>7</w:t>
             </w:r>
             <w:r>
               <w:rPr>
@@ -1951,7 +2181,7 @@
               <w:lang w:eastAsia="en-GB"/>
             </w:rPr>
           </w:pPr>
-          <w:hyperlink w:anchor="_Toc532206803" w:history="1">
+          <w:hyperlink w:anchor="_Toc536012435" w:history="1">
             <w:r>
               <w:rPr>
                 <w:rStyle w:val="Hyperlink"/>
@@ -1978,7 +2208,7 @@
                 <w:noProof/>
                 <w:webHidden/>
               </w:rPr>
-              <w:instrText xml:space="preserve"> PAGEREF _Toc532206803 \h </w:instrText>
+              <w:instrText xml:space="preserve"> PAGEREF _Toc536012435 \h </w:instrText>
             </w:r>
             <w:r>
               <w:rPr>
@@ -1998,7 +2228,7 @@
                 <w:noProof/>
                 <w:webHidden/>
               </w:rPr>
-              <w:t>5</w:t>
+              <w:t>7</w:t>
             </w:r>
             <w:r>
               <w:rPr>
@@ -2021,13 +2251,13 @@
               <w:lang w:eastAsia="en-GB"/>
             </w:rPr>
           </w:pPr>
-          <w:hyperlink w:anchor="_Toc532206804" w:history="1">
+          <w:hyperlink w:anchor="_Toc536012436" w:history="1">
             <w:r>
               <w:rPr>
                 <w:rStyle w:val="Hyperlink"/>
                 <w:noProof/>
               </w:rPr>
-              <w:t>One step Forecasting</w:t>
+              <w:t>Obtaining robust result</w:t>
             </w:r>
             <w:r>
               <w:rPr>
@@ -2048,7 +2278,7 @@
                 <w:noProof/>
                 <w:webHidden/>
               </w:rPr>
-              <w:instrText xml:space="preserve"> PAGEREF _Toc532206804 \h </w:instrText>
+              <w:instrText xml:space="preserve"> PAGEREF _Toc536012436 \h </w:instrText>
             </w:r>
             <w:r>
               <w:rPr>
@@ -2068,143 +2298,7 @@
                 <w:noProof/>
                 <w:webHidden/>
               </w:rPr>
-              <w:t>5</w:t>
-            </w:r>
-            <w:r>
-              <w:rPr>
-                <w:noProof/>
-                <w:webHidden/>
-              </w:rPr>
-              <w:fldChar w:fldCharType="end"/>
-            </w:r>
-          </w:hyperlink>
-        </w:p>
-        <w:p>
-          <w:pPr>
-            <w:pStyle w:val="TOC3"/>
-            <w:tabs>
-              <w:tab w:val="right" w:leader="dot" w:pos="8296"/>
-            </w:tabs>
-            <w:rPr>
-              <w:noProof/>
-            </w:rPr>
-          </w:pPr>
-          <w:hyperlink w:anchor="_Toc532206805" w:history="1">
-            <w:r>
-              <w:rPr>
-                <w:rStyle w:val="Hyperlink"/>
-                <w:noProof/>
-              </w:rPr>
-              <w:t>Univariate Time Series</w:t>
-            </w:r>
-            <w:r>
-              <w:rPr>
-                <w:noProof/>
-                <w:webHidden/>
-              </w:rPr>
-              <w:tab/>
-            </w:r>
-            <w:r>
-              <w:rPr>
-                <w:noProof/>
-                <w:webHidden/>
-              </w:rPr>
-              <w:fldChar w:fldCharType="begin"/>
-            </w:r>
-            <w:r>
-              <w:rPr>
-                <w:noProof/>
-                <w:webHidden/>
-              </w:rPr>
-              <w:instrText xml:space="preserve"> PAGEREF _Toc532206805 \h </w:instrText>
-            </w:r>
-            <w:r>
-              <w:rPr>
-                <w:noProof/>
-                <w:webHidden/>
-              </w:rPr>
-            </w:r>
-            <w:r>
-              <w:rPr>
-                <w:noProof/>
-                <w:webHidden/>
-              </w:rPr>
-              <w:fldChar w:fldCharType="separate"/>
-            </w:r>
-            <w:r>
-              <w:rPr>
-                <w:noProof/>
-                <w:webHidden/>
-              </w:rPr>
-              <w:t>5</w:t>
-            </w:r>
-            <w:r>
-              <w:rPr>
-                <w:noProof/>
-                <w:webHidden/>
-              </w:rPr>
-              <w:fldChar w:fldCharType="end"/>
-            </w:r>
-          </w:hyperlink>
-        </w:p>
-        <w:p>
-          <w:pPr>
-            <w:pStyle w:val="TOC3"/>
-            <w:tabs>
-              <w:tab w:val="right" w:leader="dot" w:pos="8296"/>
-            </w:tabs>
-            <w:rPr>
-              <w:noProof/>
-            </w:rPr>
-          </w:pPr>
-          <w:hyperlink w:anchor="_Toc532206806" w:history="1">
-            <w:r>
-              <w:rPr>
-                <w:rStyle w:val="Hyperlink"/>
-                <w:noProof/>
-              </w:rPr>
-              <w:t>Multivariate Time Series</w:t>
-            </w:r>
-            <w:r>
-              <w:rPr>
-                <w:noProof/>
-                <w:webHidden/>
-              </w:rPr>
-              <w:tab/>
-            </w:r>
-            <w:r>
-              <w:rPr>
-                <w:noProof/>
-                <w:webHidden/>
-              </w:rPr>
-              <w:fldChar w:fldCharType="begin"/>
-            </w:r>
-            <w:r>
-              <w:rPr>
-                <w:noProof/>
-                <w:webHidden/>
-              </w:rPr>
-              <w:instrText xml:space="preserve"> PAGEREF _Toc532206806 \h </w:instrText>
-            </w:r>
-            <w:r>
-              <w:rPr>
-                <w:noProof/>
-                <w:webHidden/>
-              </w:rPr>
-            </w:r>
-            <w:r>
-              <w:rPr>
-                <w:noProof/>
-                <w:webHidden/>
-              </w:rPr>
-              <w:fldChar w:fldCharType="separate"/>
-            </w:r>
-            <w:r>
-              <w:rPr>
-                <w:noProof/>
-                <w:webHidden/>
-              </w:rPr>
-              <w:t>5</w:t>
+              <w:t>7</w:t>
             </w:r>
             <w:r>
               <w:rPr>
@@ -2227,13 +2321,13 @@
               <w:lang w:eastAsia="en-GB"/>
             </w:rPr>
           </w:pPr>
-          <w:hyperlink w:anchor="_Toc532206807" w:history="1">
+          <w:hyperlink w:anchor="_Toc536012437" w:history="1">
             <w:r>
               <w:rPr>
                 <w:rStyle w:val="Hyperlink"/>
                 <w:noProof/>
               </w:rPr>
-              <w:t>Multi-step result</w:t>
+              <w:t>One step Forecasting</w:t>
             </w:r>
             <w:r>
               <w:rPr>
@@ -2254,7 +2348,7 @@
                 <w:noProof/>
                 <w:webHidden/>
               </w:rPr>
-              <w:instrText xml:space="preserve"> PAGEREF _Toc532206807 \h </w:instrText>
+              <w:instrText xml:space="preserve"> PAGEREF _Toc536012437 \h </w:instrText>
             </w:r>
             <w:r>
               <w:rPr>
@@ -2274,7 +2368,7 @@
                 <w:noProof/>
                 <w:webHidden/>
               </w:rPr>
-              <w:t>5</w:t>
+              <w:t>7</w:t>
             </w:r>
             <w:r>
               <w:rPr>
@@ -2292,10 +2386,12 @@
               <w:tab w:val="right" w:leader="dot" w:pos="8296"/>
             </w:tabs>
             <w:rPr>
+              <w:rFonts w:eastAsiaTheme="minorEastAsia"/>
               <w:noProof/>
+              <w:lang w:eastAsia="en-GB"/>
             </w:rPr>
           </w:pPr>
-          <w:hyperlink w:anchor="_Toc532206808" w:history="1">
+          <w:hyperlink w:anchor="_Toc536012438" w:history="1">
             <w:r>
               <w:rPr>
                 <w:rStyle w:val="Hyperlink"/>
@@ -2322,7 +2418,7 @@
                 <w:noProof/>
                 <w:webHidden/>
               </w:rPr>
-              <w:instrText xml:space="preserve"> PAGEREF _Toc532206808 \h </w:instrText>
+              <w:instrText xml:space="preserve"> PAGEREF _Toc536012438 \h </w:instrText>
             </w:r>
             <w:r>
               <w:rPr>
@@ -2342,7 +2438,7 @@
                 <w:noProof/>
                 <w:webHidden/>
               </w:rPr>
-              <w:t>5</w:t>
+              <w:t>7</w:t>
             </w:r>
             <w:r>
               <w:rPr>
@@ -2360,10 +2456,12 @@
               <w:tab w:val="right" w:leader="dot" w:pos="8296"/>
             </w:tabs>
             <w:rPr>
+              <w:rFonts w:eastAsiaTheme="minorEastAsia"/>
               <w:noProof/>
+              <w:lang w:eastAsia="en-GB"/>
             </w:rPr>
           </w:pPr>
-          <w:hyperlink w:anchor="_Toc532206809" w:history="1">
+          <w:hyperlink w:anchor="_Toc536012439" w:history="1">
             <w:r>
               <w:rPr>
                 <w:rStyle w:val="Hyperlink"/>
@@ -2390,7 +2488,7 @@
                 <w:noProof/>
                 <w:webHidden/>
               </w:rPr>
-              <w:instrText xml:space="preserve"> PAGEREF _Toc532206809 \h </w:instrText>
+              <w:instrText xml:space="preserve"> PAGEREF _Toc536012439 \h </w:instrText>
             </w:r>
             <w:r>
               <w:rPr>
@@ -2410,7 +2508,217 @@
                 <w:noProof/>
                 <w:webHidden/>
               </w:rPr>
-              <w:t>5</w:t>
+              <w:t>7</w:t>
+            </w:r>
+            <w:r>
+              <w:rPr>
+                <w:noProof/>
+                <w:webHidden/>
+              </w:rPr>
+              <w:fldChar w:fldCharType="end"/>
+            </w:r>
+          </w:hyperlink>
+        </w:p>
+        <w:p>
+          <w:pPr>
+            <w:pStyle w:val="TOC2"/>
+            <w:tabs>
+              <w:tab w:val="right" w:leader="dot" w:pos="8296"/>
+            </w:tabs>
+            <w:rPr>
+              <w:rFonts w:eastAsiaTheme="minorEastAsia"/>
+              <w:noProof/>
+              <w:lang w:eastAsia="en-GB"/>
+            </w:rPr>
+          </w:pPr>
+          <w:hyperlink w:anchor="_Toc536012440" w:history="1">
+            <w:r>
+              <w:rPr>
+                <w:rStyle w:val="Hyperlink"/>
+                <w:noProof/>
+              </w:rPr>
+              <w:t>Multi-step result</w:t>
+            </w:r>
+            <w:r>
+              <w:rPr>
+                <w:noProof/>
+                <w:webHidden/>
+              </w:rPr>
+              <w:tab/>
+            </w:r>
+            <w:r>
+              <w:rPr>
+                <w:noProof/>
+                <w:webHidden/>
+              </w:rPr>
+              <w:fldChar w:fldCharType="begin"/>
+            </w:r>
+            <w:r>
+              <w:rPr>
+                <w:noProof/>
+                <w:webHidden/>
+              </w:rPr>
+              <w:instrText xml:space="preserve"> PAGEREF _Toc536012440 \h </w:instrText>
+            </w:r>
+            <w:r>
+              <w:rPr>
+                <w:noProof/>
+                <w:webHidden/>
+              </w:rPr>
+            </w:r>
+            <w:r>
+              <w:rPr>
+                <w:noProof/>
+                <w:webHidden/>
+              </w:rPr>
+              <w:fldChar w:fldCharType="separate"/>
+            </w:r>
+            <w:r>
+              <w:rPr>
+                <w:noProof/>
+                <w:webHidden/>
+              </w:rPr>
+              <w:t>7</w:t>
+            </w:r>
+            <w:r>
+              <w:rPr>
+                <w:noProof/>
+                <w:webHidden/>
+              </w:rPr>
+              <w:fldChar w:fldCharType="end"/>
+            </w:r>
+          </w:hyperlink>
+        </w:p>
+        <w:p>
+          <w:pPr>
+            <w:pStyle w:val="TOC3"/>
+            <w:tabs>
+              <w:tab w:val="right" w:leader="dot" w:pos="8296"/>
+            </w:tabs>
+            <w:rPr>
+              <w:rFonts w:eastAsiaTheme="minorEastAsia"/>
+              <w:noProof/>
+              <w:lang w:eastAsia="en-GB"/>
+            </w:rPr>
+          </w:pPr>
+          <w:hyperlink w:anchor="_Toc536012441" w:history="1">
+            <w:r>
+              <w:rPr>
+                <w:rStyle w:val="Hyperlink"/>
+                <w:noProof/>
+              </w:rPr>
+              <w:t>Univariate Time Series</w:t>
+            </w:r>
+            <w:r>
+              <w:rPr>
+                <w:noProof/>
+                <w:webHidden/>
+              </w:rPr>
+              <w:tab/>
+            </w:r>
+            <w:r>
+              <w:rPr>
+                <w:noProof/>
+                <w:webHidden/>
+              </w:rPr>
+              <w:fldChar w:fldCharType="begin"/>
+            </w:r>
+            <w:r>
+              <w:rPr>
+                <w:noProof/>
+                <w:webHidden/>
+              </w:rPr>
+              <w:instrText xml:space="preserve"> PAGEREF _Toc536012441 \h </w:instrText>
+            </w:r>
+            <w:r>
+              <w:rPr>
+                <w:noProof/>
+                <w:webHidden/>
+              </w:rPr>
+            </w:r>
+            <w:r>
+              <w:rPr>
+                <w:noProof/>
+                <w:webHidden/>
+              </w:rPr>
+              <w:fldChar w:fldCharType="separate"/>
+            </w:r>
+            <w:r>
+              <w:rPr>
+                <w:noProof/>
+                <w:webHidden/>
+              </w:rPr>
+              <w:t>7</w:t>
+            </w:r>
+            <w:r>
+              <w:rPr>
+                <w:noProof/>
+                <w:webHidden/>
+              </w:rPr>
+              <w:fldChar w:fldCharType="end"/>
+            </w:r>
+          </w:hyperlink>
+        </w:p>
+        <w:p>
+          <w:pPr>
+            <w:pStyle w:val="TOC3"/>
+            <w:tabs>
+              <w:tab w:val="right" w:leader="dot" w:pos="8296"/>
+            </w:tabs>
+            <w:rPr>
+              <w:rFonts w:eastAsiaTheme="minorEastAsia"/>
+              <w:noProof/>
+              <w:lang w:eastAsia="en-GB"/>
+            </w:rPr>
+          </w:pPr>
+          <w:hyperlink w:anchor="_Toc536012442" w:history="1">
+            <w:r>
+              <w:rPr>
+                <w:rStyle w:val="Hyperlink"/>
+                <w:noProof/>
+              </w:rPr>
+              <w:t>Multivariate Time Series</w:t>
+            </w:r>
+            <w:r>
+              <w:rPr>
+                <w:noProof/>
+                <w:webHidden/>
+              </w:rPr>
+              <w:tab/>
+            </w:r>
+            <w:r>
+              <w:rPr>
+                <w:noProof/>
+                <w:webHidden/>
+              </w:rPr>
+              <w:fldChar w:fldCharType="begin"/>
+            </w:r>
+            <w:r>
+              <w:rPr>
+                <w:noProof/>
+                <w:webHidden/>
+              </w:rPr>
+              <w:instrText xml:space="preserve"> PAGEREF _Toc536012442 \h </w:instrText>
+            </w:r>
+            <w:r>
+              <w:rPr>
+                <w:noProof/>
+                <w:webHidden/>
+              </w:rPr>
+            </w:r>
+            <w:r>
+              <w:rPr>
+                <w:noProof/>
+                <w:webHidden/>
+              </w:rPr>
+              <w:fldChar w:fldCharType="separate"/>
+            </w:r>
+            <w:r>
+              <w:rPr>
+                <w:noProof/>
+                <w:webHidden/>
+              </w:rPr>
+              <w:t>7</w:t>
             </w:r>
             <w:r>
               <w:rPr>
@@ -2433,7 +2741,7 @@
               <w:lang w:eastAsia="en-GB"/>
             </w:rPr>
           </w:pPr>
-          <w:hyperlink w:anchor="_Toc532206810" w:history="1">
+          <w:hyperlink w:anchor="_Toc536012443" w:history="1">
             <w:r>
               <w:rPr>
                 <w:rStyle w:val="Hyperlink"/>
@@ -2460,7 +2768,7 @@
                 <w:noProof/>
                 <w:webHidden/>
               </w:rPr>
-              <w:instrText xml:space="preserve"> PAGEREF _Toc532206810 \h </w:instrText>
+              <w:instrText xml:space="preserve"> PAGEREF _Toc536012443 \h </w:instrText>
             </w:r>
             <w:r>
               <w:rPr>
@@ -2480,7 +2788,7 @@
                 <w:noProof/>
                 <w:webHidden/>
               </w:rPr>
-              <w:t>5</w:t>
+              <w:t>7</w:t>
             </w:r>
             <w:r>
               <w:rPr>
@@ -2503,7 +2811,7 @@
               <w:lang w:eastAsia="en-GB"/>
             </w:rPr>
           </w:pPr>
-          <w:hyperlink w:anchor="_Toc532206811" w:history="1">
+          <w:hyperlink w:anchor="_Toc536012444" w:history="1">
             <w:r>
               <w:rPr>
                 <w:rStyle w:val="Hyperlink"/>
@@ -2530,7 +2838,7 @@
                 <w:noProof/>
                 <w:webHidden/>
               </w:rPr>
-              <w:instrText xml:space="preserve"> PAGEREF _Toc532206811 \h </w:instrText>
+              <w:instrText xml:space="preserve"> PAGEREF _Toc536012444 \h </w:instrText>
             </w:r>
             <w:r>
               <w:rPr>
@@ -2550,7 +2858,7 @@
                 <w:noProof/>
                 <w:webHidden/>
               </w:rPr>
-              <w:t>5</w:t>
+              <w:t>7</w:t>
             </w:r>
             <w:r>
               <w:rPr>
@@ -2568,10 +2876,12 @@
               <w:tab w:val="right" w:leader="dot" w:pos="8296"/>
             </w:tabs>
             <w:rPr>
+              <w:rFonts w:eastAsiaTheme="minorEastAsia"/>
               <w:noProof/>
+              <w:lang w:eastAsia="en-GB"/>
             </w:rPr>
           </w:pPr>
-          <w:hyperlink w:anchor="_Toc532206812" w:history="1">
+          <w:hyperlink w:anchor="_Toc536012445" w:history="1">
             <w:r>
               <w:rPr>
                 <w:rStyle w:val="Hyperlink"/>
@@ -2598,7 +2908,7 @@
                 <w:noProof/>
                 <w:webHidden/>
               </w:rPr>
-              <w:instrText xml:space="preserve"> PAGEREF _Toc532206812 \h </w:instrText>
+              <w:instrText xml:space="preserve"> PAGEREF _Toc536012445 \h </w:instrText>
             </w:r>
             <w:r>
               <w:rPr>
@@ -2618,7 +2928,7 @@
                 <w:noProof/>
                 <w:webHidden/>
               </w:rPr>
-              <w:t>5</w:t>
+              <w:t>7</w:t>
             </w:r>
             <w:r>
               <w:rPr>
@@ -2636,10 +2946,12 @@
               <w:tab w:val="right" w:leader="dot" w:pos="8296"/>
             </w:tabs>
             <w:rPr>
+              <w:rFonts w:eastAsiaTheme="minorEastAsia"/>
               <w:noProof/>
+              <w:lang w:eastAsia="en-GB"/>
             </w:rPr>
           </w:pPr>
-          <w:hyperlink w:anchor="_Toc532206813" w:history="1">
+          <w:hyperlink w:anchor="_Toc536012446" w:history="1">
             <w:r>
               <w:rPr>
                 <w:rStyle w:val="Hyperlink"/>
@@ -2666,7 +2978,7 @@
                 <w:noProof/>
                 <w:webHidden/>
               </w:rPr>
-              <w:instrText xml:space="preserve"> PAGEREF _Toc532206813 \h </w:instrText>
+              <w:instrText xml:space="preserve"> PAGEREF _Toc536012446 \h </w:instrText>
             </w:r>
             <w:r>
               <w:rPr>
@@ -2686,7 +2998,7 @@
                 <w:noProof/>
                 <w:webHidden/>
               </w:rPr>
-              <w:t>5</w:t>
+              <w:t>7</w:t>
             </w:r>
             <w:r>
               <w:rPr>
@@ -2704,10 +3016,12 @@
               <w:tab w:val="right" w:leader="dot" w:pos="8296"/>
             </w:tabs>
             <w:rPr>
+              <w:rFonts w:eastAsiaTheme="minorEastAsia"/>
               <w:noProof/>
+              <w:lang w:eastAsia="en-GB"/>
             </w:rPr>
           </w:pPr>
-          <w:hyperlink w:anchor="_Toc532206814" w:history="1">
+          <w:hyperlink w:anchor="_Toc536012447" w:history="1">
             <w:r>
               <w:rPr>
                 <w:rStyle w:val="Hyperlink"/>
@@ -2734,7 +3048,7 @@
                 <w:noProof/>
                 <w:webHidden/>
               </w:rPr>
-              <w:instrText xml:space="preserve"> PAGEREF _Toc532206814 \h </w:instrText>
+              <w:instrText xml:space="preserve"> PAGEREF _Toc536012447 \h </w:instrText>
             </w:r>
             <w:r>
               <w:rPr>
@@ -2754,7 +3068,7 @@
                 <w:noProof/>
                 <w:webHidden/>
               </w:rPr>
-              <w:t>5</w:t>
+              <w:t>7</w:t>
             </w:r>
             <w:r>
               <w:rPr>
@@ -2772,10 +3086,12 @@
               <w:tab w:val="right" w:leader="dot" w:pos="8296"/>
             </w:tabs>
             <w:rPr>
+              <w:rFonts w:eastAsiaTheme="minorEastAsia"/>
               <w:noProof/>
+              <w:lang w:eastAsia="en-GB"/>
             </w:rPr>
           </w:pPr>
-          <w:hyperlink w:anchor="_Toc532206815" w:history="1">
+          <w:hyperlink w:anchor="_Toc536012448" w:history="1">
             <w:r>
               <w:rPr>
                 <w:rStyle w:val="Hyperlink"/>
@@ -2802,7 +3118,7 @@
                 <w:noProof/>
                 <w:webHidden/>
               </w:rPr>
-              <w:instrText xml:space="preserve"> PAGEREF _Toc532206815 \h </w:instrText>
+              <w:instrText xml:space="preserve"> PAGEREF _Toc536012448 \h </w:instrText>
             </w:r>
             <w:r>
               <w:rPr>
@@ -2822,7 +3138,7 @@
                 <w:noProof/>
                 <w:webHidden/>
               </w:rPr>
-              <w:t>5</w:t>
+              <w:t>7</w:t>
             </w:r>
             <w:r>
               <w:rPr>
@@ -2840,10 +3156,12 @@
               <w:tab w:val="right" w:leader="dot" w:pos="8296"/>
             </w:tabs>
             <w:rPr>
+              <w:rFonts w:eastAsiaTheme="minorEastAsia"/>
               <w:noProof/>
+              <w:lang w:eastAsia="en-GB"/>
             </w:rPr>
           </w:pPr>
-          <w:hyperlink w:anchor="_Toc532206816" w:history="1">
+          <w:hyperlink w:anchor="_Toc536012449" w:history="1">
             <w:r>
               <w:rPr>
                 <w:rStyle w:val="Hyperlink"/>
@@ -2870,7 +3188,7 @@
                 <w:noProof/>
                 <w:webHidden/>
               </w:rPr>
-              <w:instrText xml:space="preserve"> PAGEREF _Toc532206816 \h </w:instrText>
+              <w:instrText xml:space="preserve"> PAGEREF _Toc536012449 \h </w:instrText>
             </w:r>
             <w:r>
               <w:rPr>
@@ -2890,7 +3208,7 @@
                 <w:noProof/>
                 <w:webHidden/>
               </w:rPr>
-              <w:t>5</w:t>
+              <w:t>7</w:t>
             </w:r>
             <w:r>
               <w:rPr>
@@ -2913,7 +3231,7 @@
               <w:lang w:eastAsia="en-GB"/>
             </w:rPr>
           </w:pPr>
-          <w:hyperlink w:anchor="_Toc532206817" w:history="1">
+          <w:hyperlink w:anchor="_Toc536012450" w:history="1">
             <w:r>
               <w:rPr>
                 <w:rStyle w:val="Hyperlink"/>
@@ -2940,7 +3258,7 @@
                 <w:noProof/>
                 <w:webHidden/>
               </w:rPr>
-              <w:instrText xml:space="preserve"> PAGEREF _Toc532206817 \h </w:instrText>
+              <w:instrText xml:space="preserve"> PAGEREF _Toc536012450 \h </w:instrText>
             </w:r>
             <w:r>
               <w:rPr>
@@ -2960,7 +3278,7 @@
                 <w:noProof/>
                 <w:webHidden/>
               </w:rPr>
-              <w:t>5</w:t>
+              <w:t>7</w:t>
             </w:r>
             <w:r>
               <w:rPr>
@@ -2978,10 +3296,12 @@
               <w:tab w:val="right" w:leader="dot" w:pos="8296"/>
             </w:tabs>
             <w:rPr>
+              <w:rFonts w:eastAsiaTheme="minorEastAsia"/>
               <w:noProof/>
+              <w:lang w:eastAsia="en-GB"/>
             </w:rPr>
           </w:pPr>
-          <w:hyperlink w:anchor="_Toc532206818" w:history="1">
+          <w:hyperlink w:anchor="_Toc536012451" w:history="1">
             <w:r>
               <w:rPr>
                 <w:rStyle w:val="Hyperlink"/>
@@ -3008,7 +3328,7 @@
                 <w:noProof/>
                 <w:webHidden/>
               </w:rPr>
-              <w:instrText xml:space="preserve"> PAGEREF _Toc532206818 \h </w:instrText>
+              <w:instrText xml:space="preserve"> PAGEREF _Toc536012451 \h </w:instrText>
             </w:r>
             <w:r>
               <w:rPr>
@@ -3028,7 +3348,7 @@
                 <w:noProof/>
                 <w:webHidden/>
               </w:rPr>
-              <w:t>5</w:t>
+              <w:t>7</w:t>
             </w:r>
             <w:r>
               <w:rPr>
@@ -3046,10 +3366,12 @@
               <w:tab w:val="right" w:leader="dot" w:pos="8296"/>
             </w:tabs>
             <w:rPr>
+              <w:rFonts w:eastAsiaTheme="minorEastAsia"/>
               <w:noProof/>
+              <w:lang w:eastAsia="en-GB"/>
             </w:rPr>
           </w:pPr>
-          <w:hyperlink w:anchor="_Toc532206819" w:history="1">
+          <w:hyperlink w:anchor="_Toc536012452" w:history="1">
             <w:r>
               <w:rPr>
                 <w:rStyle w:val="Hyperlink"/>
@@ -3076,7 +3398,7 @@
                 <w:noProof/>
                 <w:webHidden/>
               </w:rPr>
-              <w:instrText xml:space="preserve"> PAGEREF _Toc532206819 \h </w:instrText>
+              <w:instrText xml:space="preserve"> PAGEREF _Toc536012452 \h </w:instrText>
             </w:r>
             <w:r>
               <w:rPr>
@@ -3096,7 +3418,7 @@
                 <w:noProof/>
                 <w:webHidden/>
               </w:rPr>
-              <w:t>5</w:t>
+              <w:t>7</w:t>
             </w:r>
             <w:r>
               <w:rPr>
@@ -3119,7 +3441,7 @@
               <w:lang w:eastAsia="en-GB"/>
             </w:rPr>
           </w:pPr>
-          <w:hyperlink w:anchor="_Toc532206820" w:history="1">
+          <w:hyperlink w:anchor="_Toc536012453" w:history="1">
             <w:r>
               <w:rPr>
                 <w:rStyle w:val="Hyperlink"/>
@@ -3146,7 +3468,7 @@
                 <w:noProof/>
                 <w:webHidden/>
               </w:rPr>
-              <w:instrText xml:space="preserve"> PAGEREF _Toc532206820 \h </w:instrText>
+              <w:instrText xml:space="preserve"> PAGEREF _Toc536012453 \h </w:instrText>
             </w:r>
             <w:r>
               <w:rPr>
@@ -3166,7 +3488,7 @@
                 <w:noProof/>
                 <w:webHidden/>
               </w:rPr>
-              <w:t>5</w:t>
+              <w:t>7</w:t>
             </w:r>
             <w:r>
               <w:rPr>
@@ -3184,10 +3506,12 @@
               <w:tab w:val="right" w:leader="dot" w:pos="8296"/>
             </w:tabs>
             <w:rPr>
+              <w:rFonts w:eastAsiaTheme="minorEastAsia"/>
               <w:noProof/>
+              <w:lang w:eastAsia="en-GB"/>
             </w:rPr>
           </w:pPr>
-          <w:hyperlink w:anchor="_Toc532206821" w:history="1">
+          <w:hyperlink w:anchor="_Toc536012454" w:history="1">
             <w:r>
               <w:rPr>
                 <w:rStyle w:val="Hyperlink"/>
@@ -3214,7 +3538,7 @@
                 <w:noProof/>
                 <w:webHidden/>
               </w:rPr>
-              <w:instrText xml:space="preserve"> PAGEREF _Toc532206821 \h </w:instrText>
+              <w:instrText xml:space="preserve"> PAGEREF _Toc536012454 \h </w:instrText>
             </w:r>
             <w:r>
               <w:rPr>
@@ -3234,7 +3558,7 @@
                 <w:noProof/>
                 <w:webHidden/>
               </w:rPr>
-              <w:t>5</w:t>
+              <w:t>7</w:t>
             </w:r>
             <w:r>
               <w:rPr>
@@ -3252,10 +3576,12 @@
               <w:tab w:val="right" w:leader="dot" w:pos="8296"/>
             </w:tabs>
             <w:rPr>
+              <w:rFonts w:eastAsiaTheme="minorEastAsia"/>
               <w:noProof/>
+              <w:lang w:eastAsia="en-GB"/>
             </w:rPr>
           </w:pPr>
-          <w:hyperlink w:anchor="_Toc532206822" w:history="1">
+          <w:hyperlink w:anchor="_Toc536012455" w:history="1">
             <w:r>
               <w:rPr>
                 <w:rStyle w:val="Hyperlink"/>
@@ -3282,7 +3608,7 @@
                 <w:noProof/>
                 <w:webHidden/>
               </w:rPr>
-              <w:instrText xml:space="preserve"> PAGEREF _Toc532206822 \h </w:instrText>
+              <w:instrText xml:space="preserve"> PAGEREF _Toc536012455 \h </w:instrText>
             </w:r>
             <w:r>
               <w:rPr>
@@ -3302,7 +3628,7 @@
                 <w:noProof/>
                 <w:webHidden/>
               </w:rPr>
-              <w:t>5</w:t>
+              <w:t>7</w:t>
             </w:r>
             <w:r>
               <w:rPr>
@@ -3325,7 +3651,7 @@
               <w:lang w:eastAsia="en-GB"/>
             </w:rPr>
           </w:pPr>
-          <w:hyperlink w:anchor="_Toc532206823" w:history="1">
+          <w:hyperlink w:anchor="_Toc536012456" w:history="1">
             <w:r>
               <w:rPr>
                 <w:rStyle w:val="Hyperlink"/>
@@ -3352,7 +3678,7 @@
                 <w:noProof/>
                 <w:webHidden/>
               </w:rPr>
-              <w:instrText xml:space="preserve"> PAGEREF _Toc532206823 \h </w:instrText>
+              <w:instrText xml:space="preserve"> PAGEREF _Toc536012456 \h </w:instrText>
             </w:r>
             <w:r>
               <w:rPr>
@@ -3372,7 +3698,7 @@
                 <w:noProof/>
                 <w:webHidden/>
               </w:rPr>
-              <w:t>5</w:t>
+              <w:t>7</w:t>
             </w:r>
             <w:r>
               <w:rPr>
@@ -3395,7 +3721,7 @@
               <w:lang w:eastAsia="en-GB"/>
             </w:rPr>
           </w:pPr>
-          <w:hyperlink w:anchor="_Toc532206824" w:history="1">
+          <w:hyperlink w:anchor="_Toc536012457" w:history="1">
             <w:r>
               <w:rPr>
                 <w:rStyle w:val="Hyperlink"/>
@@ -3422,7 +3748,7 @@
                 <w:noProof/>
                 <w:webHidden/>
               </w:rPr>
-              <w:instrText xml:space="preserve"> PAGEREF _Toc532206824 \h </w:instrText>
+              <w:instrText xml:space="preserve"> PAGEREF _Toc536012457 \h </w:instrText>
             </w:r>
             <w:r>
               <w:rPr>
@@ -3442,7 +3768,7 @@
                 <w:noProof/>
                 <w:webHidden/>
               </w:rPr>
-              <w:t>5</w:t>
+              <w:t>8</w:t>
             </w:r>
             <w:r>
               <w:rPr>
@@ -3465,13 +3791,13 @@
               <w:lang w:eastAsia="en-GB"/>
             </w:rPr>
           </w:pPr>
-          <w:hyperlink w:anchor="_Toc532206825" w:history="1">
+          <w:hyperlink w:anchor="_Toc536012458" w:history="1">
             <w:r>
               <w:rPr>
                 <w:rStyle w:val="Hyperlink"/>
                 <w:noProof/>
               </w:rPr>
-              <w:t>Fundamental analysis taken into account</w:t>
+              <w:t>Fundamental analysis and sentiment considered</w:t>
             </w:r>
             <w:r>
               <w:rPr>
@@ -3492,7 +3818,7 @@
                 <w:noProof/>
                 <w:webHidden/>
               </w:rPr>
-              <w:instrText xml:space="preserve"> PAGEREF _Toc532206825 \h </w:instrText>
+              <w:instrText xml:space="preserve"> PAGEREF _Toc536012458 \h </w:instrText>
             </w:r>
             <w:r>
               <w:rPr>
@@ -3512,7 +3838,7 @@
                 <w:noProof/>
                 <w:webHidden/>
               </w:rPr>
-              <w:t>5</w:t>
+              <w:t>8</w:t>
             </w:r>
             <w:r>
               <w:rPr>
@@ -3535,7 +3861,7 @@
               <w:lang w:eastAsia="en-GB"/>
             </w:rPr>
           </w:pPr>
-          <w:hyperlink w:anchor="_Toc532206826" w:history="1">
+          <w:hyperlink w:anchor="_Toc536012459" w:history="1">
             <w:r>
               <w:rPr>
                 <w:rStyle w:val="Hyperlink"/>
@@ -3562,7 +3888,7 @@
                 <w:noProof/>
                 <w:webHidden/>
               </w:rPr>
-              <w:instrText xml:space="preserve"> PAGEREF _Toc532206826 \h </w:instrText>
+              <w:instrText xml:space="preserve"> PAGEREF _Toc536012459 \h </w:instrText>
             </w:r>
             <w:r>
               <w:rPr>
@@ -3582,7 +3908,7 @@
                 <w:noProof/>
                 <w:webHidden/>
               </w:rPr>
-              <w:t>5</w:t>
+              <w:t>8</w:t>
             </w:r>
             <w:r>
               <w:rPr>
@@ -3605,12 +3931,82 @@
               <w:lang w:eastAsia="en-GB"/>
             </w:rPr>
           </w:pPr>
-          <w:hyperlink w:anchor="_Toc532206827" w:history="1">
+          <w:hyperlink w:anchor="_Toc536012460" w:history="1">
             <w:r>
               <w:rPr>
                 <w:rStyle w:val="Hyperlink"/>
                 <w:noProof/>
               </w:rPr>
+              <w:t>Attributions</w:t>
+            </w:r>
+            <w:r>
+              <w:rPr>
+                <w:noProof/>
+                <w:webHidden/>
+              </w:rPr>
+              <w:tab/>
+            </w:r>
+            <w:r>
+              <w:rPr>
+                <w:noProof/>
+                <w:webHidden/>
+              </w:rPr>
+              <w:fldChar w:fldCharType="begin"/>
+            </w:r>
+            <w:r>
+              <w:rPr>
+                <w:noProof/>
+                <w:webHidden/>
+              </w:rPr>
+              <w:instrText xml:space="preserve"> PAGEREF _Toc536012460 \h </w:instrText>
+            </w:r>
+            <w:r>
+              <w:rPr>
+                <w:noProof/>
+                <w:webHidden/>
+              </w:rPr>
+            </w:r>
+            <w:r>
+              <w:rPr>
+                <w:noProof/>
+                <w:webHidden/>
+              </w:rPr>
+              <w:fldChar w:fldCharType="separate"/>
+            </w:r>
+            <w:r>
+              <w:rPr>
+                <w:noProof/>
+                <w:webHidden/>
+              </w:rPr>
+              <w:t>8</w:t>
+            </w:r>
+            <w:r>
+              <w:rPr>
+                <w:noProof/>
+                <w:webHidden/>
+              </w:rPr>
+              <w:fldChar w:fldCharType="end"/>
+            </w:r>
+          </w:hyperlink>
+        </w:p>
+        <w:p>
+          <w:pPr>
+            <w:pStyle w:val="TOC1"/>
+            <w:tabs>
+              <w:tab w:val="right" w:leader="dot" w:pos="8296"/>
+            </w:tabs>
+            <w:rPr>
+              <w:rFonts w:eastAsiaTheme="minorEastAsia"/>
+              <w:noProof/>
+              <w:lang w:eastAsia="en-GB"/>
+            </w:rPr>
+          </w:pPr>
+          <w:hyperlink w:anchor="_Toc536012461" w:history="1">
+            <w:r>
+              <w:rPr>
+                <w:rStyle w:val="Hyperlink"/>
+                <w:noProof/>
+              </w:rPr>
               <w:t>Tutorials</w:t>
             </w:r>
             <w:r>
@@ -3632,7 +4028,7 @@
                 <w:noProof/>
                 <w:webHidden/>
               </w:rPr>
-              <w:instrText xml:space="preserve"> PAGEREF _Toc532206827 \h </w:instrText>
+              <w:instrText xml:space="preserve"> PAGEREF _Toc536012461 \h </w:instrText>
             </w:r>
             <w:r>
               <w:rPr>
@@ -3652,7 +4048,7 @@
                 <w:noProof/>
                 <w:webHidden/>
               </w:rPr>
-              <w:t>6</w:t>
+              <w:t>8</w:t>
             </w:r>
             <w:r>
               <w:rPr>
@@ -3695,7 +4091,7 @@
       <w:pPr>
         <w:pStyle w:val="Heading1"/>
       </w:pPr>
-      <w:bookmarkStart w:id="0" w:name="_Toc532206776"/>
+      <w:bookmarkStart w:id="0" w:name="_Toc536012405"/>
       <w:r>
         <w:t xml:space="preserve">1 </w:t>
       </w:r>
@@ -3705,242 +4101,815 @@
       <w:bookmarkEnd w:id="0"/>
     </w:p>
     <w:p>
+      <w:r>
+        <w:t>This Introduction chapter should include a clear and concise summary of your contributions (examples: adapting a suite of existing code; interpreting a theoretical algorithm; coding; testing; conducting an experiment) preferably as a bulleted list.</w:t>
+      </w:r>
+    </w:p>
+    <w:p>
       <w:pPr>
         <w:pStyle w:val="Heading2"/>
       </w:pPr>
-      <w:bookmarkStart w:id="1" w:name="_Toc532206777"/>
-      <w:r>
+      <w:bookmarkStart w:id="1" w:name="_Toc536012406"/>
+      <w:r>
+        <w:t>Problem</w:t>
+      </w:r>
+      <w:bookmarkEnd w:id="1"/>
+    </w:p>
+    <w:p>
+      <w:r>
+        <w:t xml:space="preserve">Stock prediction is hard. Sometimes simplicity works better. Maybe works well. Not everyone has automated trading especially </w:t>
+      </w:r>
+    </w:p>
+    <w:p>
+      <w:pPr>
+        <w:pStyle w:val="Heading2"/>
+      </w:pPr>
+      <w:bookmarkStart w:id="2" w:name="_Toc536012407"/>
+      <w:r>
+        <w:lastRenderedPageBreak/>
         <w:t>Objective</w:t>
       </w:r>
-      <w:bookmarkEnd w:id="1"/>
-    </w:p>
-    <w:p>
-      <w:pPr>
+      <w:bookmarkEnd w:id="2"/>
+    </w:p>
+    <w:p>
+      <w:r>
+        <w:t xml:space="preserve">This project </w:t>
+      </w:r>
+      <w:r>
+        <w:t xml:space="preserve">focuses on the practical side in which could bring the author’s overall learning at the University and </w:t>
+      </w:r>
+      <w:r>
+        <w:t xml:space="preserve">consists of building a stock prediction tool purely based on technical analysis and technical indicators in the hope of automating stock trading on platforms like </w:t>
+      </w:r>
+      <w:proofErr w:type="spellStart"/>
+      <w:r>
+        <w:t>Degiro</w:t>
+      </w:r>
+      <w:proofErr w:type="spellEnd"/>
+      <w:r>
+        <w:t>. The stock prediction tool can predict stock price of a public company one or more consecutive days.</w:t>
+      </w:r>
+    </w:p>
+    <w:p>
+      <w:r>
+        <w:t>Technical analysis is a trading discipline employed to evaluate investments and identify trading opportunities by </w:t>
+      </w:r>
+      <w:proofErr w:type="spellStart"/>
+      <w:r>
+        <w:t>analyzing</w:t>
+      </w:r>
+      <w:proofErr w:type="spellEnd"/>
+      <w:r>
+        <w:t xml:space="preserve"> statistical trends gathered from trading activity, such as price movement and</w:t>
+      </w:r>
+      <w:r>
+        <w:t xml:space="preserve"> </w:t>
+      </w:r>
+      <w:r>
+        <w:t>volume. </w:t>
+      </w:r>
+      <w:r>
+        <w:t xml:space="preserve"> </w:t>
+      </w:r>
+      <w:r>
+        <w:t>(</w:t>
+      </w:r>
+      <w:hyperlink r:id="rId6" w:history="1">
+        <w:r>
+          <w:rPr>
+            <w:rStyle w:val="Hyperlink"/>
+          </w:rPr>
+          <w:t>https://www.investopedia.com/terms/t/technicalanalysis.asp</w:t>
+        </w:r>
+      </w:hyperlink>
+      <w:r>
+        <w:t>)</w:t>
+      </w:r>
+    </w:p>
+    <w:p>
+      <w:r>
+        <w:t xml:space="preserve">Additionally, other technical indicators are also used. A technical indicator </w:t>
+      </w:r>
+      <w:r>
+        <w:t>is a mathematical calculation based on historic price, volume, or open interest information that aims to forecast financial market</w:t>
+      </w:r>
+      <w:r>
+        <w:t xml:space="preserve"> </w:t>
+      </w:r>
+      <w:r>
+        <w:t>direction</w:t>
+      </w:r>
+      <w:r>
+        <w:t xml:space="preserve">. </w:t>
+      </w:r>
+      <w:hyperlink r:id="rId7" w:anchor="cite_note-1" w:history="1">
+        <w:r>
+          <w:rPr>
+            <w:rStyle w:val="Hyperlink"/>
+          </w:rPr>
+          <w:t>https://en.wikipedia.org/wiki/Technical_indicator#cite_note-1</w:t>
+        </w:r>
+      </w:hyperlink>
+    </w:p>
+    <w:p>
+      <w:r>
+        <w:t xml:space="preserve">52 </w:t>
+      </w:r>
+      <w:r>
+        <w:t>technical indicators are</w:t>
+      </w:r>
+      <w:r>
+        <w:t xml:space="preserve"> available</w:t>
+      </w:r>
+      <w:r>
+        <w:t xml:space="preserve"> in Table A</w:t>
+      </w:r>
+      <w:r>
+        <w:t xml:space="preserve"> (</w:t>
+      </w:r>
+      <w:hyperlink r:id="rId8" w:history="1">
+        <w:r>
+          <w:rPr>
+            <w:rStyle w:val="Hyperlink"/>
+          </w:rPr>
+          <w:t>https://www.alphavantage.co/documentation</w:t>
+        </w:r>
+      </w:hyperlink>
+      <w:r>
+        <w:t>)</w:t>
+      </w:r>
+    </w:p>
+    <w:p>
+      <w:r>
+        <w:rPr>
+          <w:noProof/>
+        </w:rPr>
+        <w:drawing>
+          <wp:inline distT="0" distB="0" distL="0" distR="0" wp14:anchorId="675546AE" wp14:editId="6B7E260F">
+            <wp:extent cx="1401546" cy="3482340"/>
+            <wp:effectExtent l="0" t="0" r="8255" b="3810"/>
+            <wp:docPr id="1" name="Picture 1"/>
+            <wp:cNvGraphicFramePr>
+              <a:graphicFrameLocks xmlns:a="http://schemas.openxmlformats.org/drawingml/2006/main" noChangeAspect="1"/>
+            </wp:cNvGraphicFramePr>
+            <a:graphic xmlns:a="http://schemas.openxmlformats.org/drawingml/2006/main">
+              <a:graphicData uri="http://schemas.openxmlformats.org/drawingml/2006/picture">
+                <pic:pic xmlns:pic="http://schemas.openxmlformats.org/drawingml/2006/picture">
+                  <pic:nvPicPr>
+                    <pic:cNvPr id="1" name=""/>
+                    <pic:cNvPicPr/>
+                  </pic:nvPicPr>
+                  <pic:blipFill>
+                    <a:blip r:embed="rId9"/>
+                    <a:stretch>
+                      <a:fillRect/>
+                    </a:stretch>
+                  </pic:blipFill>
+                  <pic:spPr>
+                    <a:xfrm>
+                      <a:off x="0" y="0"/>
+                      <a:ext cx="1426288" cy="3543814"/>
+                    </a:xfrm>
+                    <a:prstGeom prst="rect">
+                      <a:avLst/>
+                    </a:prstGeom>
+                  </pic:spPr>
+                </pic:pic>
+              </a:graphicData>
+            </a:graphic>
+          </wp:inline>
+        </w:drawing>
+      </w:r>
+    </w:p>
+    <w:p>
+      <w:pPr>
+        <w:pStyle w:val="Heading2"/>
+      </w:pPr>
+      <w:bookmarkStart w:id="3" w:name="_Toc536012408"/>
+      <w:r>
+        <w:t>Tools</w:t>
+      </w:r>
+      <w:bookmarkEnd w:id="3"/>
+    </w:p>
+    <w:p>
+      <w:proofErr w:type="spellStart"/>
+      <w:r>
+        <w:t>Jupyter</w:t>
+      </w:r>
+      <w:proofErr w:type="spellEnd"/>
+      <w:r>
+        <w:t xml:space="preserve"> Notebook</w:t>
+      </w:r>
+    </w:p>
+    <w:p>
+      <w:r>
+        <w:t>Libraries?</w:t>
+      </w:r>
+    </w:p>
+    <w:p>
+      <w:proofErr w:type="spellStart"/>
+      <w:r>
+        <w:t>Pycharm</w:t>
+      </w:r>
+      <w:proofErr w:type="spellEnd"/>
+    </w:p>
+    <w:p>
+      <w:proofErr w:type="spellStart"/>
+      <w:r>
+        <w:t>Degiro</w:t>
+      </w:r>
+      <w:proofErr w:type="spellEnd"/>
+    </w:p>
+    <w:p>
+      <w:pPr>
+        <w:pStyle w:val="Heading1"/>
+      </w:pPr>
+      <w:bookmarkStart w:id="4" w:name="_Toc536012409"/>
+      <w:r>
+        <w:lastRenderedPageBreak/>
+        <w:t xml:space="preserve">2 </w:t>
+      </w:r>
+      <w:r>
+        <w:t>Background</w:t>
+      </w:r>
+      <w:bookmarkEnd w:id="4"/>
+    </w:p>
+    <w:p>
+      <w:r>
+        <w:t xml:space="preserve">Historically, there are three main source of data that analysts or investors have used to predict the future stock price or the value of a </w:t>
+      </w:r>
+      <w:r>
+        <w:t>company’s stock price</w:t>
+      </w:r>
+      <w:r>
+        <w:t xml:space="preserve"> (give support/reference). Those are public sentiment, technical analysis, and fundamental analysis. In this project, technical analysis is the only source of data to predict stock price. This is justified below.</w:t>
+      </w:r>
+    </w:p>
+    <w:p>
+      <w:pPr>
+        <w:pStyle w:val="Heading2"/>
+      </w:pPr>
+      <w:bookmarkStart w:id="5" w:name="_Toc536012410"/>
+      <w:r>
+        <w:t>Technical Analysis</w:t>
+      </w:r>
+      <w:bookmarkEnd w:id="5"/>
+    </w:p>
+    <w:p>
+      <w:r>
+        <w:t>In technical analysis, technical indexes calculated from price sequence are used to predict the trend of future price changes. Many statistical methods have been proposed, but the results are insufficient in prediction accuracy.</w:t>
+      </w:r>
+      <w:r>
+        <w:t xml:space="preserve"> (</w:t>
+      </w:r>
+      <w:hyperlink r:id="rId10" w:history="1">
+        <w:r>
+          <w:rPr>
+            <w:rStyle w:val="Hyperlink"/>
+          </w:rPr>
+          <w:t>http://sceweb.uhcl.edu/boetticher/ML_DataMining/Kimoto.pdf</w:t>
+        </w:r>
+      </w:hyperlink>
+      <w:r>
+        <w:t xml:space="preserve"> )</w:t>
+      </w:r>
+    </w:p>
+    <w:p>
+      <w:pPr>
+        <w:pStyle w:val="Heading2"/>
+      </w:pPr>
+      <w:bookmarkStart w:id="6" w:name="_Toc536012411"/>
+      <w:r>
+        <w:t>Fundamental Analysis</w:t>
+      </w:r>
+      <w:bookmarkEnd w:id="6"/>
+    </w:p>
+    <w:p>
+      <w:r>
+        <w:t xml:space="preserve">Fundamental analysis is a method of evaluating a security </w:t>
+      </w:r>
+      <w:proofErr w:type="gramStart"/>
+      <w:r>
+        <w:t>in an attempt to</w:t>
+      </w:r>
+      <w:proofErr w:type="gramEnd"/>
+      <w:r>
+        <w:t xml:space="preserve"> assess its intrinsic value, by examining related economic, financial, and other qualitative and quantitative factors. Fundamental </w:t>
+      </w:r>
+      <w:proofErr w:type="gramStart"/>
+      <w:r>
+        <w:t>analysts</w:t>
+      </w:r>
+      <w:proofErr w:type="gramEnd"/>
+      <w:r>
+        <w:t xml:space="preserve"> study anything that can affect the security's value, including macroeconomic factors (e.g. economy and industry conditions) and microeconomic factors (e.g. financial conditions and company management).</w:t>
+      </w:r>
+      <w:r>
+        <w:t xml:space="preserve"> (</w:t>
+      </w:r>
+      <w:hyperlink r:id="rId11" w:history="1">
+        <w:r>
+          <w:rPr>
+            <w:rStyle w:val="Hyperlink"/>
+          </w:rPr>
+          <w:t>https://www.investopedia.com/terms/f/fundamentalanalysis.asp</w:t>
+        </w:r>
+      </w:hyperlink>
+      <w:r>
+        <w:t xml:space="preserve">) </w:t>
+      </w:r>
+    </w:p>
+    <w:p>
+      <w:r>
+        <w:t>Data available for machine learning are the quarterly company reports which includes performance factors such as revenues, earning per share, pricing to book ratio, etc…</w:t>
+      </w:r>
+    </w:p>
+    <w:p>
+      <w:pPr>
+        <w:pStyle w:val="Heading2"/>
+      </w:pPr>
+      <w:bookmarkStart w:id="7" w:name="_Toc536012412"/>
+      <w:r>
+        <w:t>Sentiment Analysis (Twitter)</w:t>
+      </w:r>
+      <w:bookmarkEnd w:id="7"/>
+    </w:p>
+    <w:p>
+      <w:r>
+        <w:t xml:space="preserve">Sentiment is the </w:t>
+      </w:r>
+      <w:r>
+        <w:t xml:space="preserve">main and most subjective source of information that users expresses on social media that impact the stock price. </w:t>
+      </w:r>
+      <w:r>
+        <w:tab/>
+      </w:r>
+    </w:p>
+    <w:p>
+      <w:pPr>
+        <w:pStyle w:val="ListParagraph"/>
         <w:numPr>
           <w:ilvl w:val="0"/>
-          <w:numId w:val="5"/>
+          <w:numId w:val="16"/>
         </w:numPr>
       </w:pPr>
       <w:r>
-        <w:t>Predict quarterly result from social media, technical and fundamental analysis, industry macroeconomic data, and news on the same day</w:t>
-      </w:r>
-    </w:p>
-    <w:p>
-      <w:pPr>
+        <w:t xml:space="preserve">such to how many tweets from certain past days </w:t>
+      </w:r>
+      <w:r>
+        <w:t xml:space="preserve">(only history of 7 days) </w:t>
+      </w:r>
+      <w:r>
+        <w:t xml:space="preserve">can be retrieved from the </w:t>
+      </w:r>
+      <w:proofErr w:type="spellStart"/>
+      <w:r>
+        <w:t>fremium</w:t>
+      </w:r>
+      <w:proofErr w:type="spellEnd"/>
+      <w:r>
+        <w:t xml:space="preserve"> API. </w:t>
+      </w:r>
+    </w:p>
+    <w:p>
+      <w:pPr>
+        <w:pStyle w:val="ListParagraph"/>
         <w:numPr>
           <w:ilvl w:val="0"/>
-          <w:numId w:val="5"/>
+          <w:numId w:val="16"/>
         </w:numPr>
       </w:pPr>
       <w:r>
-        <w:t>Allows user to “watch” specific stock’s general sentiments and alerts of important news which may affect stock price</w:t>
-      </w:r>
-    </w:p>
-    <w:p>
-      <w:pPr>
+        <w:t>Limited number o</w:t>
+      </w:r>
+      <w:bookmarkStart w:id="8" w:name="_GoBack"/>
+      <w:bookmarkEnd w:id="8"/>
+      <w:r>
+        <w:t>f public</w:t>
+      </w:r>
+      <w:r>
+        <w:t xml:space="preserve"> companies are discussed</w:t>
+      </w:r>
+    </w:p>
+    <w:p>
+      <w:pPr>
+        <w:pStyle w:val="ListParagraph"/>
         <w:numPr>
           <w:ilvl w:val="0"/>
-          <w:numId w:val="5"/>
+          <w:numId w:val="16"/>
         </w:numPr>
       </w:pPr>
       <w:r>
-        <w:t>Self-learning model for each “Watch” stock after each quarter</w:t>
-      </w:r>
-    </w:p>
-    <w:p>
-      <w:pPr>
+        <w:t>Other text processing challenges</w:t>
+      </w:r>
+    </w:p>
+    <w:p>
+      <w:pPr>
+        <w:pStyle w:val="ListParagraph"/>
+        <w:numPr>
+          <w:ilvl w:val="1"/>
+          <w:numId w:val="16"/>
+        </w:numPr>
+      </w:pPr>
+      <w:r>
+        <w:t xml:space="preserve">Ambiguous sentiments in one </w:t>
+      </w:r>
+      <w:proofErr w:type="gramStart"/>
+      <w:r>
+        <w:t>tweets</w:t>
+      </w:r>
+      <w:proofErr w:type="gramEnd"/>
+    </w:p>
+    <w:p>
+      <w:pPr>
+        <w:pStyle w:val="ListParagraph"/>
         <w:numPr>
           <w:ilvl w:val="0"/>
-          <w:numId w:val="5"/>
+          <w:numId w:val="16"/>
         </w:numPr>
       </w:pPr>
       <w:r>
-        <w:t>Tracking earning release?</w:t>
-      </w:r>
-    </w:p>
-    <w:p>
-      <w:pPr>
+        <w:t>Many not relevant tweets</w:t>
+      </w:r>
+    </w:p>
+    <w:p>
+      <w:pPr>
+        <w:pStyle w:val="ListParagraph"/>
         <w:numPr>
           <w:ilvl w:val="0"/>
-          <w:numId w:val="5"/>
+          <w:numId w:val="16"/>
         </w:numPr>
       </w:pPr>
       <w:r>
-        <w:t xml:space="preserve">Analyst consensus price target performance, sentiment on stocks buy neutral and sell. Train a ml model by checking if the price target meet expectation and use it to predict the chances of the stock meeting each </w:t>
+        <w:t xml:space="preserve">Large sizes for large </w:t>
       </w:r>
       <w:proofErr w:type="gramStart"/>
       <w:r>
-        <w:t>experts</w:t>
+        <w:t>amount</w:t>
       </w:r>
       <w:proofErr w:type="gramEnd"/>
       <w:r>
-        <w:t xml:space="preserve">. Revenue estimates, EPS, etc… and build a profile for each analyst </w:t>
-      </w:r>
-    </w:p>
-    <w:p>
-      <w:pPr>
+        <w:t xml:space="preserve"> of tweets (around 1GB per day, 10 years require above 4TB) </w:t>
+      </w:r>
+    </w:p>
+    <w:p>
+      <w:pPr>
+        <w:pStyle w:val="ListParagraph"/>
         <w:numPr>
           <w:ilvl w:val="0"/>
-          <w:numId w:val="5"/>
+          <w:numId w:val="16"/>
         </w:numPr>
       </w:pPr>
       <w:r>
-        <w:t>Chance events/news to affect stock index and individual stocks overall.</w:t>
-      </w:r>
-    </w:p>
-    <w:p>
-      <w:pPr>
+        <w:t xml:space="preserve">Although some other source of scraped twitter data </w:t>
+      </w:r>
+      <w:r>
+        <w:t>is</w:t>
+      </w:r>
+      <w:r>
+        <w:t xml:space="preserve"> available at (</w:t>
+      </w:r>
+      <w:proofErr w:type="spellStart"/>
+      <w:r>
+        <w:t>StockNet</w:t>
+      </w:r>
+      <w:proofErr w:type="spellEnd"/>
+      <w:r>
+        <w:t xml:space="preserve"> datasets: </w:t>
+      </w:r>
+      <w:hyperlink r:id="rId12" w:history="1">
+        <w:r>
+          <w:rPr>
+            <w:rStyle w:val="Hyperlink"/>
+          </w:rPr>
+          <w:t>https://github.com/yumoxu/stocknet-dataset</w:t>
+        </w:r>
+      </w:hyperlink>
+      <w:r>
+        <w:t xml:space="preserve">) but </w:t>
+      </w:r>
+      <w:r>
+        <w:t>are limited to 01/01/2014 to 31/03/2016</w:t>
+      </w:r>
+      <w:r>
+        <w:t>.</w:t>
+      </w:r>
+    </w:p>
+    <w:p>
+      <w:r>
+        <w:t>More in depth discussion in the final report</w:t>
+      </w:r>
+    </w:p>
+    <w:p>
+      <w:pPr>
+        <w:rPr>
+          <w:lang w:val="en-US"/>
+        </w:rPr>
+      </w:pPr>
+      <w:r>
+        <w:rPr>
+          <w:lang w:val="en-US"/>
+        </w:rPr>
+        <w:t xml:space="preserve">A large body of evidence demonstrates that ratios of measures of fundamental value to market value systematically predict future stock returns. These ratios </w:t>
+      </w:r>
+      <w:proofErr w:type="spellStart"/>
+      <w:r>
+        <w:rPr>
+          <w:lang w:val="en-US"/>
+        </w:rPr>
+        <w:t>cömpare</w:t>
+      </w:r>
+      <w:proofErr w:type="spellEnd"/>
+      <w:r>
+        <w:rPr>
+          <w:lang w:val="en-US"/>
+        </w:rPr>
+        <w:t xml:space="preserve"> estimates of "intrinsic" values based on accounting data to observed market prices. They range from simple ratios such as earnings-to-price and book-to-market (e.g., </w:t>
+      </w:r>
+      <w:proofErr w:type="spellStart"/>
+      <w:r>
+        <w:rPr>
+          <w:lang w:val="en-US"/>
+        </w:rPr>
+        <w:t>Farna</w:t>
+      </w:r>
+      <w:proofErr w:type="spellEnd"/>
+      <w:r>
+        <w:rPr>
+          <w:lang w:val="en-US"/>
+        </w:rPr>
+        <w:t xml:space="preserve"> and French, 1995; </w:t>
+      </w:r>
+      <w:proofErr w:type="spellStart"/>
+      <w:r>
+        <w:rPr>
+          <w:lang w:val="en-US"/>
+        </w:rPr>
+        <w:t>Lakonishok</w:t>
+      </w:r>
+      <w:proofErr w:type="spellEnd"/>
+      <w:r>
+        <w:rPr>
+          <w:lang w:val="en-US"/>
+        </w:rPr>
+        <w:t xml:space="preserve">, Shleifer, and </w:t>
+      </w:r>
+      <w:proofErr w:type="spellStart"/>
+      <w:r>
+        <w:rPr>
+          <w:lang w:val="en-US"/>
+        </w:rPr>
+        <w:t>Vishny</w:t>
+      </w:r>
+      <w:proofErr w:type="spellEnd"/>
+      <w:r>
+        <w:rPr>
+          <w:lang w:val="en-US"/>
+        </w:rPr>
+        <w:t xml:space="preserve">, 1994) to ratios based on more sophisticated valuation models such as Ohlson (1995) (e.g., Frankel and Lee, 1998; </w:t>
+      </w:r>
+      <w:proofErr w:type="spellStart"/>
+      <w:r>
+        <w:rPr>
+          <w:lang w:val="en-US"/>
+        </w:rPr>
+        <w:t>Dechow</w:t>
+      </w:r>
+      <w:proofErr w:type="spellEnd"/>
+      <w:r>
+        <w:rPr>
+          <w:lang w:val="en-US"/>
+        </w:rPr>
+        <w:t xml:space="preserve">, Hutton, and Sloan, 1999). Given the well-documented predictive ability of these ratios with respect to future stock returns, they provide a natural starting point for investigating the trading strategies of </w:t>
+      </w:r>
+      <w:r>
+        <w:rPr>
+          <w:lang w:val="en-US"/>
+        </w:rPr>
+        <w:lastRenderedPageBreak/>
+        <w:t>short-sellers.</w:t>
+      </w:r>
+      <w:r>
+        <w:rPr>
+          <w:lang w:val="en-US"/>
+        </w:rPr>
+        <w:t xml:space="preserve"> (</w:t>
+      </w:r>
+      <w:r>
+        <w:rPr>
+          <w:lang w:val="en-US"/>
+        </w:rPr>
+        <w:t>https://deepblue.lib.umich.edu/bitstream/handle/2027.42/35551/b2036010.0001.001.pdf?sequence=2&amp;isAllowed=y</w:t>
+      </w:r>
+      <w:r>
+        <w:rPr>
+          <w:lang w:val="en-US"/>
+        </w:rPr>
+        <w:t>)</w:t>
+      </w:r>
+    </w:p>
+    <w:p>
+      <w:pPr>
+        <w:rPr>
+          <w:lang w:val="en-US"/>
+        </w:rPr>
+      </w:pPr>
+    </w:p>
+    <w:p>
+      <w:pPr>
+        <w:rPr>
+          <w:lang w:val="en-US"/>
+        </w:rPr>
+      </w:pPr>
+      <w:r>
+        <w:rPr>
+          <w:lang w:val="en-US"/>
+        </w:rPr>
+        <w:t xml:space="preserve">The weakness of this is that </w:t>
+      </w:r>
+    </w:p>
+    <w:p>
+      <w:pPr>
+        <w:pStyle w:val="ListParagraph"/>
         <w:numPr>
           <w:ilvl w:val="0"/>
-          <w:numId w:val="5"/>
+          <w:numId w:val="17"/>
         </w:numPr>
-      </w:pPr>
-      <w:r>
-        <w:t>Candlestick Patterns</w:t>
-      </w:r>
-    </w:p>
-    <w:p>
-      <w:pPr>
+        <w:rPr>
+          <w:lang w:val="en-US"/>
+        </w:rPr>
+      </w:pPr>
+      <w:r>
+        <w:rPr>
+          <w:lang w:val="en-US"/>
+        </w:rPr>
+        <w:t xml:space="preserve">There </w:t>
+      </w:r>
+      <w:proofErr w:type="gramStart"/>
+      <w:r>
+        <w:rPr>
+          <w:lang w:val="en-US"/>
+        </w:rPr>
+        <w:t>are</w:t>
+      </w:r>
+      <w:proofErr w:type="gramEnd"/>
+      <w:r>
+        <w:rPr>
+          <w:lang w:val="en-US"/>
+        </w:rPr>
+        <w:t xml:space="preserve"> limited amount of datapoints of fundamental </w:t>
+      </w:r>
+      <w:r>
+        <w:rPr>
+          <w:lang w:val="en-US"/>
+        </w:rPr>
+        <w:t>analysis because the data are only released quarterly (4 times a year)</w:t>
+      </w:r>
+    </w:p>
+    <w:p>
+      <w:pPr>
+        <w:pStyle w:val="ListParagraph"/>
         <w:numPr>
           <w:ilvl w:val="0"/>
-          <w:numId w:val="5"/>
+          <w:numId w:val="17"/>
         </w:numPr>
-      </w:pPr>
-      <w:r>
-        <w:lastRenderedPageBreak/>
-        <w:t>If certain (undervalued) companies outperformed analyst expectation in the past</w:t>
-      </w:r>
-    </w:p>
-    <w:p>
-      <w:pPr>
+        <w:rPr>
+          <w:lang w:val="en-US"/>
+        </w:rPr>
+      </w:pPr>
+      <w:proofErr w:type="spellStart"/>
+      <w:r>
+        <w:rPr>
+          <w:lang w:val="en-US"/>
+        </w:rPr>
+        <w:t>SimFin</w:t>
+      </w:r>
+      <w:proofErr w:type="spellEnd"/>
+      <w:r>
+        <w:rPr>
+          <w:lang w:val="en-US"/>
+        </w:rPr>
+        <w:t xml:space="preserve"> </w:t>
+      </w:r>
+      <w:r>
+        <w:rPr>
+          <w:lang w:val="en-US"/>
+        </w:rPr>
+        <w:t xml:space="preserve">API can only retrieve </w:t>
+      </w:r>
+      <w:r>
+        <w:rPr>
+          <w:lang w:val="en-US"/>
+        </w:rPr>
+        <w:t xml:space="preserve">data of the </w:t>
+      </w:r>
+      <w:r>
+        <w:rPr>
+          <w:lang w:val="en-US"/>
+        </w:rPr>
+        <w:t xml:space="preserve">past </w:t>
+      </w:r>
+      <w:r>
+        <w:rPr>
+          <w:lang w:val="en-US"/>
+        </w:rPr>
+        <w:t>26</w:t>
+      </w:r>
+      <w:r>
+        <w:rPr>
+          <w:lang w:val="en-US"/>
+        </w:rPr>
+        <w:t xml:space="preserve"> </w:t>
+      </w:r>
+      <w:r>
+        <w:rPr>
+          <w:lang w:val="en-US"/>
+        </w:rPr>
+        <w:t>quarters for a limited number of companies</w:t>
+      </w:r>
+      <w:r>
+        <w:rPr>
+          <w:lang w:val="en-US"/>
+        </w:rPr>
+        <w:t xml:space="preserve"> from 01/01/2009 to 23/08/2018</w:t>
+      </w:r>
+    </w:p>
+    <w:p>
+      <w:pPr>
+        <w:pStyle w:val="ListParagraph"/>
         <w:numPr>
           <w:ilvl w:val="0"/>
-          <w:numId w:val="5"/>
+          <w:numId w:val="17"/>
         </w:numPr>
-      </w:pPr>
-      <w:r>
-        <w:t>Attractive industry to invest in?</w:t>
-      </w:r>
-    </w:p>
-    <w:p>
-      <w:pPr>
-        <w:numPr>
-          <w:ilvl w:val="0"/>
-          <w:numId w:val="5"/>
-        </w:numPr>
-      </w:pPr>
-      <w:r>
-        <w:t>Industry-wide performance, industry outperformers and underperformers.</w:t>
-      </w:r>
-    </w:p>
-    <w:p>
-      <w:pPr>
-        <w:numPr>
-          <w:ilvl w:val="0"/>
-          <w:numId w:val="5"/>
-        </w:numPr>
-      </w:pPr>
-      <w:r>
-        <w:t>Industry growth in market cap?</w:t>
-      </w:r>
-    </w:p>
-    <w:p>
-      <w:pPr>
-        <w:numPr>
-          <w:ilvl w:val="0"/>
-          <w:numId w:val="5"/>
-        </w:numPr>
-      </w:pPr>
-      <w:r>
-        <w:t>Simulated Trading return?</w:t>
-      </w:r>
-    </w:p>
-    <w:p/>
+        <w:rPr>
+          <w:lang w:val="en-US"/>
+        </w:rPr>
+      </w:pPr>
+      <w:r>
+        <w:rPr>
+          <w:lang w:val="en-US"/>
+        </w:rPr>
+        <w:t>IEX API only has data for the past 4 quarters</w:t>
+      </w:r>
+      <w:r>
+        <w:rPr>
+          <w:lang w:val="en-US"/>
+        </w:rPr>
+        <w:t xml:space="preserve">. However, the company seems to be </w:t>
+      </w:r>
+      <w:r>
+        <w:rPr>
+          <w:lang w:val="en-US"/>
+        </w:rPr>
+        <w:t>negotiat</w:t>
+      </w:r>
+      <w:r>
+        <w:rPr>
+          <w:lang w:val="en-US"/>
+        </w:rPr>
+        <w:t xml:space="preserve">ing </w:t>
+      </w:r>
+      <w:r>
+        <w:rPr>
+          <w:lang w:val="en-US"/>
+        </w:rPr>
+        <w:t xml:space="preserve">to introduce a </w:t>
+      </w:r>
+      <w:r>
+        <w:rPr>
+          <w:lang w:val="en-US"/>
+        </w:rPr>
+        <w:t>greater number of</w:t>
+      </w:r>
+      <w:r>
+        <w:rPr>
+          <w:lang w:val="en-US"/>
+        </w:rPr>
+        <w:t xml:space="preserve"> quarters available.</w:t>
+      </w:r>
+    </w:p>
     <w:p>
       <w:pPr>
         <w:pStyle w:val="Heading2"/>
       </w:pPr>
-      <w:bookmarkStart w:id="2" w:name="_Toc532206778"/>
-      <w:r>
-        <w:t>Tools</w:t>
-      </w:r>
-      <w:bookmarkEnd w:id="2"/>
+      <w:bookmarkStart w:id="9" w:name="_Toc536012413"/>
+      <w:r>
+        <w:t>LSTM best model for stock prediction</w:t>
+      </w:r>
+      <w:bookmarkEnd w:id="9"/>
     </w:p>
     <w:p>
       <w:pPr>
         <w:pStyle w:val="Heading2"/>
       </w:pPr>
-      <w:bookmarkStart w:id="3" w:name="_Toc532206779"/>
-      <w:r>
-        <w:t>Structure of the paper</w:t>
-      </w:r>
-      <w:bookmarkEnd w:id="3"/>
-    </w:p>
-    <w:p>
-      <w:pPr>
-        <w:pStyle w:val="Heading1"/>
-      </w:pPr>
-      <w:bookmarkStart w:id="4" w:name="_Toc532206780"/>
-      <w:r>
-        <w:t xml:space="preserve">2 </w:t>
-      </w:r>
-      <w:r>
-        <w:t>Background</w:t>
-      </w:r>
-      <w:bookmarkEnd w:id="4"/>
-    </w:p>
-    <w:p>
-      <w:pPr>
-        <w:pStyle w:val="Heading2"/>
-      </w:pPr>
-      <w:bookmarkStart w:id="5" w:name="_Toc532206781"/>
-      <w:r>
-        <w:t>Sentiment Analysis (Twitter)</w:t>
-      </w:r>
-      <w:bookmarkEnd w:id="5"/>
-    </w:p>
-    <w:p>
-      <w:pPr>
-        <w:pStyle w:val="Heading2"/>
-      </w:pPr>
-      <w:bookmarkStart w:id="6" w:name="_Toc532206782"/>
-      <w:r>
-        <w:t>Technical Analysis</w:t>
-      </w:r>
-      <w:bookmarkEnd w:id="6"/>
-    </w:p>
-    <w:p>
-      <w:pPr>
-        <w:pStyle w:val="Heading2"/>
-      </w:pPr>
-      <w:bookmarkStart w:id="7" w:name="_Toc532206783"/>
-      <w:r>
-        <w:t>Fundamental Analysis</w:t>
-      </w:r>
-      <w:bookmarkEnd w:id="7"/>
-    </w:p>
-    <w:p>
-      <w:pPr>
-        <w:pStyle w:val="Heading2"/>
-      </w:pPr>
-      <w:bookmarkStart w:id="8" w:name="_Toc532206784"/>
-      <w:r>
-        <w:t>LSTM best model for stock prediction</w:t>
-      </w:r>
-      <w:bookmarkEnd w:id="8"/>
-    </w:p>
-    <w:p>
-      <w:pPr>
-        <w:pStyle w:val="Heading2"/>
-      </w:pPr>
-      <w:bookmarkStart w:id="9" w:name="_Toc532206785"/>
+      <w:bookmarkStart w:id="10" w:name="_Toc536012414"/>
       <w:r>
         <w:t xml:space="preserve">Previous Work </w:t>
       </w:r>
       <w:r>
         <w:t>/ Literature Review</w:t>
       </w:r>
-      <w:bookmarkEnd w:id="9"/>
+      <w:bookmarkEnd w:id="10"/>
     </w:p>
     <w:p>
       <w:r>
@@ -3968,7 +4937,7 @@
           <w:numId w:val="3"/>
         </w:numPr>
       </w:pPr>
-      <w:hyperlink r:id="rId6" w:history="1">
+      <w:hyperlink r:id="rId13" w:history="1">
         <w:r>
           <w:rPr>
             <w:rStyle w:val="Hyperlink"/>
@@ -4137,7 +5106,7 @@
       <w:r>
         <w:t xml:space="preserve">S&amp;P500 - </w:t>
       </w:r>
-      <w:hyperlink r:id="rId7" w:history="1">
+      <w:hyperlink r:id="rId14" w:history="1">
         <w:r>
           <w:rPr>
             <w:rStyle w:val="Hyperlink"/>
@@ -4199,7 +5168,7 @@
           <w:numId w:val="3"/>
         </w:numPr>
       </w:pPr>
-      <w:hyperlink r:id="rId8" w:history="1">
+      <w:hyperlink r:id="rId15" w:history="1">
         <w:r>
           <w:rPr>
             <w:rStyle w:val="Hyperlink"/>
@@ -4228,20 +5197,20 @@
       <w:pPr>
         <w:pStyle w:val="Heading1"/>
       </w:pPr>
-      <w:bookmarkStart w:id="10" w:name="_Toc532206786"/>
+      <w:bookmarkStart w:id="11" w:name="_Toc536012415"/>
       <w:r>
         <w:t xml:space="preserve">3 </w:t>
       </w:r>
       <w:r>
         <w:t>Data Collection</w:t>
       </w:r>
-      <w:bookmarkEnd w:id="10"/>
+      <w:bookmarkEnd w:id="11"/>
     </w:p>
     <w:p>
       <w:pPr>
         <w:pStyle w:val="Heading2"/>
       </w:pPr>
-      <w:bookmarkStart w:id="11" w:name="_Toc532206787"/>
+      <w:bookmarkStart w:id="12" w:name="_Toc536012416"/>
       <w:r>
         <w:t>Time</w:t>
       </w:r>
@@ -4254,7 +5223,23 @@
       <w:r>
         <w:t>Data Collection (real-time, offline)</w:t>
       </w:r>
-      <w:bookmarkEnd w:id="11"/>
+      <w:bookmarkEnd w:id="12"/>
+    </w:p>
+    <w:p>
+      <w:r>
+        <w:t>Technical Analysis</w:t>
+      </w:r>
+    </w:p>
+    <w:p>
+      <w:r>
+        <w:lastRenderedPageBreak/>
+        <w:t>Fundamental Analysis</w:t>
+      </w:r>
+    </w:p>
+    <w:p>
+      <w:r>
+        <w:t>Sentiment Analysis</w:t>
+      </w:r>
     </w:p>
     <w:p>
       <w:r>
@@ -4284,7 +5269,7 @@
           <w:b/>
         </w:rPr>
       </w:pPr>
-      <w:hyperlink r:id="rId9" w:history="1">
+      <w:hyperlink r:id="rId16" w:history="1">
         <w:r>
           <w:rPr>
             <w:rStyle w:val="Hyperlink"/>
@@ -4317,6 +5302,27 @@
         </w:rPr>
         <w:t>Github wrapper</w:t>
       </w:r>
+      <w:r>
+        <w:rPr>
+          <w:b/>
+        </w:rPr>
+        <w:t xml:space="preserve"> </w:t>
+      </w:r>
+      <w:hyperlink r:id="rId17" w:history="1">
+        <w:r>
+          <w:rPr>
+            <w:rStyle w:val="Hyperlink"/>
+            <w:b/>
+          </w:rPr>
+          <w:t>https://github.com/RomelTorres/alpha_vantage</w:t>
+        </w:r>
+      </w:hyperlink>
+      <w:r>
+        <w:rPr>
+          <w:b/>
+        </w:rPr>
+        <w:t xml:space="preserve"> </w:t>
+      </w:r>
     </w:p>
     <w:p>
       <w:pPr>
@@ -4408,7 +5414,7 @@
       <w:pPr>
         <w:pStyle w:val="Heading2"/>
       </w:pPr>
-      <w:bookmarkStart w:id="12" w:name="_Toc532206788"/>
+      <w:bookmarkStart w:id="13" w:name="_Toc536012417"/>
       <w:r>
         <w:t>Time</w:t>
       </w:r>
@@ -4425,7 +5431,7 @@
       <w:r>
         <w:t>Preprocessing</w:t>
       </w:r>
-      <w:bookmarkEnd w:id="12"/>
+      <w:bookmarkEnd w:id="13"/>
       <w:proofErr w:type="spellEnd"/>
     </w:p>
     <w:p>
@@ -4450,117 +5456,125 @@
       <w:pPr>
         <w:pStyle w:val="Heading1"/>
       </w:pPr>
-      <w:bookmarkStart w:id="13" w:name="_Toc532206789"/>
+      <w:bookmarkStart w:id="14" w:name="_Toc536012418"/>
       <w:r>
         <w:t>4 System Design</w:t>
       </w:r>
-      <w:bookmarkEnd w:id="13"/>
+      <w:bookmarkEnd w:id="14"/>
     </w:p>
     <w:p>
       <w:pPr>
         <w:pStyle w:val="Heading2"/>
       </w:pPr>
-      <w:bookmarkStart w:id="14" w:name="_Toc532206790"/>
+      <w:bookmarkStart w:id="15" w:name="_Toc536012419"/>
       <w:r>
         <w:t>Object Oriented Programming</w:t>
       </w:r>
-      <w:bookmarkEnd w:id="14"/>
+      <w:bookmarkEnd w:id="15"/>
     </w:p>
     <w:p>
       <w:pPr>
         <w:pStyle w:val="Heading2"/>
       </w:pPr>
-      <w:bookmarkStart w:id="15" w:name="_Toc532206792"/>
+      <w:bookmarkStart w:id="16" w:name="_Toc536012420"/>
       <w:r>
         <w:t>One-step forecasting</w:t>
       </w:r>
       <w:r>
         <w:t xml:space="preserve"> LSTM Model</w:t>
       </w:r>
+      <w:bookmarkEnd w:id="16"/>
     </w:p>
     <w:p>
       <w:pPr>
         <w:pStyle w:val="Heading3"/>
       </w:pPr>
+      <w:bookmarkStart w:id="17" w:name="_Toc536012421"/>
       <w:r>
         <w:t>Baseline one-step forecasting model</w:t>
       </w:r>
+      <w:bookmarkEnd w:id="17"/>
     </w:p>
     <w:p>
       <w:pPr>
         <w:pStyle w:val="Heading3"/>
       </w:pPr>
+      <w:bookmarkStart w:id="18" w:name="_Toc536012422"/>
       <w:r>
         <w:t>Univariate one-step forecasting LSTM</w:t>
       </w:r>
+      <w:bookmarkEnd w:id="18"/>
     </w:p>
     <w:p>
       <w:pPr>
         <w:pStyle w:val="Heading3"/>
       </w:pPr>
-      <w:bookmarkStart w:id="16" w:name="_Toc532206794"/>
+      <w:bookmarkStart w:id="19" w:name="_Toc536012423"/>
       <w:r>
         <w:t>Multivariate one-step forecasting LSTM</w:t>
       </w:r>
-      <w:bookmarkEnd w:id="16"/>
+      <w:bookmarkEnd w:id="19"/>
     </w:p>
     <w:p/>
     <w:p>
       <w:pPr>
         <w:pStyle w:val="Heading2"/>
       </w:pPr>
+      <w:bookmarkStart w:id="20" w:name="_Toc536012424"/>
       <w:r>
         <w:t>Multi-step forecasting LSTM Model</w:t>
       </w:r>
+      <w:bookmarkEnd w:id="20"/>
     </w:p>
     <w:p>
       <w:pPr>
         <w:pStyle w:val="Heading3"/>
       </w:pPr>
+      <w:bookmarkStart w:id="21" w:name="_Toc536012425"/>
       <w:r>
         <w:t>Baseline multi</w:t>
       </w:r>
       <w:r>
         <w:t>-step forecasting model</w:t>
       </w:r>
+      <w:bookmarkEnd w:id="21"/>
     </w:p>
     <w:p>
       <w:pPr>
         <w:pStyle w:val="Heading3"/>
       </w:pPr>
-      <w:bookmarkStart w:id="17" w:name="_Toc532206793"/>
-      <w:bookmarkEnd w:id="15"/>
+      <w:bookmarkStart w:id="22" w:name="_Toc536012426"/>
       <w:r>
         <w:t>Univariate multi-step forecasting LSTM</w:t>
       </w:r>
-      <w:bookmarkEnd w:id="17"/>
+      <w:bookmarkEnd w:id="22"/>
     </w:p>
     <w:p>
       <w:pPr>
         <w:pStyle w:val="Heading3"/>
       </w:pPr>
-      <w:bookmarkStart w:id="18" w:name="_Toc532206795"/>
+      <w:bookmarkStart w:id="23" w:name="_Toc536012427"/>
       <w:r>
         <w:t>Multivariate multi-step forecasting LSTM</w:t>
       </w:r>
-      <w:bookmarkEnd w:id="18"/>
+      <w:bookmarkEnd w:id="23"/>
     </w:p>
     <w:p>
       <w:pPr>
         <w:pStyle w:val="Heading2"/>
       </w:pPr>
-      <w:bookmarkStart w:id="19" w:name="_Toc532206796"/>
+      <w:bookmarkStart w:id="24" w:name="_Toc536012428"/>
       <w:r>
         <w:t>Realtime</w:t>
       </w:r>
-      <w:bookmarkEnd w:id="19"/>
+      <w:bookmarkEnd w:id="24"/>
     </w:p>
     <w:p/>
     <w:p>
       <w:pPr>
         <w:pStyle w:val="Heading1"/>
       </w:pPr>
-      <w:bookmarkStart w:id="20" w:name="_Toc532206797"/>
+      <w:bookmarkStart w:id="25" w:name="_Toc536012429"/>
       <w:r>
         <w:t>5</w:t>
       </w:r>
@@ -4573,17 +5587,17 @@
       <w:r>
         <w:t>Implementation</w:t>
       </w:r>
-      <w:bookmarkEnd w:id="20"/>
+      <w:bookmarkEnd w:id="25"/>
     </w:p>
     <w:p>
       <w:pPr>
         <w:pStyle w:val="Heading2"/>
       </w:pPr>
-      <w:bookmarkStart w:id="21" w:name="_Toc532206798"/>
+      <w:bookmarkStart w:id="26" w:name="_Toc536012430"/>
       <w:r>
         <w:t>Parameter optimisation</w:t>
       </w:r>
-      <w:bookmarkEnd w:id="21"/>
+      <w:bookmarkEnd w:id="26"/>
     </w:p>
     <w:p>
       <w:r>
@@ -4594,18 +5608,18 @@
       <w:pPr>
         <w:pStyle w:val="Heading2"/>
       </w:pPr>
-      <w:bookmarkStart w:id="22" w:name="_Toc532206799"/>
+      <w:bookmarkStart w:id="27" w:name="_Toc536012431"/>
       <w:r>
         <w:lastRenderedPageBreak/>
         <w:t>Training</w:t>
       </w:r>
-      <w:bookmarkEnd w:id="22"/>
+      <w:bookmarkEnd w:id="27"/>
     </w:p>
     <w:p>
       <w:pPr>
         <w:pStyle w:val="Heading2"/>
       </w:pPr>
-      <w:bookmarkStart w:id="23" w:name="_Toc532206800"/>
+      <w:bookmarkStart w:id="28" w:name="_Toc536012432"/>
       <w:r>
         <w:t xml:space="preserve">Data </w:t>
       </w:r>
@@ -4617,119 +5631,122 @@
       <w:r>
         <w:t xml:space="preserve"> for Supervised Learning in LSTM</w:t>
       </w:r>
-      <w:bookmarkEnd w:id="23"/>
+      <w:bookmarkEnd w:id="28"/>
     </w:p>
     <w:p>
       <w:pPr>
         <w:pStyle w:val="Heading2"/>
       </w:pPr>
-      <w:bookmarkStart w:id="24" w:name="_Toc532206801"/>
+      <w:bookmarkStart w:id="29" w:name="_Toc536012433"/>
       <w:r>
         <w:t>Correlation with technical indicators</w:t>
       </w:r>
-      <w:bookmarkEnd w:id="24"/>
+      <w:bookmarkEnd w:id="29"/>
     </w:p>
     <w:p>
       <w:pPr>
         <w:pStyle w:val="Heading2"/>
       </w:pPr>
-      <w:bookmarkStart w:id="25" w:name="_Toc532206802"/>
+      <w:bookmarkStart w:id="30" w:name="_Toc536012434"/>
       <w:r>
         <w:t>Correlation with fundamental indicators</w:t>
       </w:r>
-      <w:bookmarkEnd w:id="25"/>
+      <w:bookmarkEnd w:id="30"/>
     </w:p>
     <w:p>
       <w:pPr>
         <w:pStyle w:val="Heading2"/>
       </w:pPr>
-      <w:bookmarkStart w:id="26" w:name="_Toc532206803"/>
+      <w:bookmarkStart w:id="31" w:name="_Toc536012435"/>
       <w:r>
         <w:t>Prediction Visualisation</w:t>
       </w:r>
-      <w:bookmarkEnd w:id="26"/>
+      <w:bookmarkEnd w:id="31"/>
     </w:p>
     <w:p>
       <w:pPr>
         <w:pStyle w:val="Heading2"/>
       </w:pPr>
-      <w:r>
-        <w:t>Robust result</w:t>
-      </w:r>
+      <w:bookmarkStart w:id="32" w:name="_Toc536012436"/>
+      <w:r>
+        <w:t>Obtaining r</w:t>
+      </w:r>
+      <w:r>
+        <w:t>obust result</w:t>
+      </w:r>
+      <w:bookmarkEnd w:id="32"/>
     </w:p>
     <w:p>
       <w:r>
         <w:t>Train 10 models and get the average of the result</w:t>
       </w:r>
-      <w:bookmarkStart w:id="27" w:name="_GoBack"/>
-      <w:bookmarkEnd w:id="27"/>
     </w:p>
     <w:p>
       <w:pPr>
         <w:pStyle w:val="Heading2"/>
       </w:pPr>
-      <w:bookmarkStart w:id="28" w:name="_Toc532206804"/>
+      <w:bookmarkStart w:id="33" w:name="_Toc536012437"/>
       <w:r>
         <w:t>One step Forecasting</w:t>
       </w:r>
-      <w:bookmarkEnd w:id="28"/>
+      <w:bookmarkEnd w:id="33"/>
     </w:p>
     <w:p>
       <w:pPr>
         <w:pStyle w:val="Heading3"/>
       </w:pPr>
-      <w:bookmarkStart w:id="29" w:name="_Toc532206805"/>
+      <w:bookmarkStart w:id="34" w:name="_Toc536012438"/>
       <w:r>
         <w:t>Univariate Time Series</w:t>
       </w:r>
-      <w:bookmarkEnd w:id="29"/>
+      <w:bookmarkEnd w:id="34"/>
     </w:p>
     <w:p>
       <w:pPr>
         <w:pStyle w:val="Heading3"/>
       </w:pPr>
-      <w:bookmarkStart w:id="30" w:name="_Toc532206806"/>
+      <w:bookmarkStart w:id="35" w:name="_Toc536012439"/>
       <w:r>
         <w:t>Multivariate Time Series</w:t>
       </w:r>
-      <w:bookmarkEnd w:id="30"/>
+      <w:bookmarkEnd w:id="35"/>
     </w:p>
     <w:p>
       <w:pPr>
         <w:pStyle w:val="Heading2"/>
       </w:pPr>
-      <w:bookmarkStart w:id="31" w:name="_Toc532206807"/>
+      <w:bookmarkStart w:id="36" w:name="_Toc536012440"/>
       <w:r>
         <w:t>Multi-step result</w:t>
       </w:r>
-      <w:bookmarkEnd w:id="31"/>
+      <w:bookmarkEnd w:id="36"/>
     </w:p>
     <w:p>
       <w:pPr>
         <w:pStyle w:val="Heading3"/>
       </w:pPr>
-      <w:bookmarkStart w:id="32" w:name="_Toc532206808"/>
+      <w:bookmarkStart w:id="37" w:name="_Toc536012441"/>
       <w:r>
         <w:t>Univariate Time Series</w:t>
       </w:r>
-      <w:bookmarkEnd w:id="32"/>
+      <w:bookmarkEnd w:id="37"/>
     </w:p>
     <w:p>
       <w:pPr>
         <w:pStyle w:val="Heading3"/>
       </w:pPr>
-      <w:bookmarkStart w:id="33" w:name="_Toc532206809"/>
+      <w:bookmarkStart w:id="38" w:name="_Toc536012442"/>
       <w:r>
         <w:t>Multivariate Time Series</w:t>
       </w:r>
-      <w:bookmarkEnd w:id="33"/>
+      <w:bookmarkEnd w:id="38"/>
     </w:p>
     <w:p/>
     <w:p>
       <w:pPr>
         <w:pStyle w:val="Heading1"/>
       </w:pPr>
-      <w:bookmarkStart w:id="34" w:name="_Toc532206810"/>
+      <w:bookmarkStart w:id="39" w:name="_Toc536012443"/>
       <w:r>
         <w:t>6</w:t>
       </w:r>
@@ -4739,23 +5756,23 @@
       <w:r>
         <w:t>Evaluation</w:t>
       </w:r>
-      <w:bookmarkEnd w:id="34"/>
+      <w:bookmarkEnd w:id="39"/>
     </w:p>
     <w:p>
       <w:pPr>
         <w:pStyle w:val="Heading2"/>
       </w:pPr>
-      <w:bookmarkStart w:id="35" w:name="_Toc532206811"/>
+      <w:bookmarkStart w:id="40" w:name="_Toc536012444"/>
       <w:r>
         <w:t>Metrics</w:t>
       </w:r>
-      <w:bookmarkEnd w:id="35"/>
+      <w:bookmarkEnd w:id="40"/>
     </w:p>
     <w:p>
       <w:pPr>
         <w:pStyle w:val="Heading3"/>
       </w:pPr>
-      <w:bookmarkStart w:id="36" w:name="_Toc532206812"/>
+      <w:bookmarkStart w:id="41" w:name="_Toc536012445"/>
       <w:r>
         <w:t>APE</w:t>
       </w:r>
@@ -4768,13 +5785,13 @@
       <w:r>
         <w:t>)</w:t>
       </w:r>
-      <w:bookmarkEnd w:id="36"/>
+      <w:bookmarkEnd w:id="41"/>
     </w:p>
     <w:p>
       <w:pPr>
         <w:pStyle w:val="Heading3"/>
       </w:pPr>
-      <w:bookmarkStart w:id="37" w:name="_Toc532206813"/>
+      <w:bookmarkStart w:id="42" w:name="_Toc536012446"/>
       <w:r>
         <w:t>AAE</w:t>
       </w:r>
@@ -4787,13 +5804,13 @@
       <w:r>
         <w:t>)</w:t>
       </w:r>
-      <w:bookmarkEnd w:id="37"/>
+      <w:bookmarkEnd w:id="42"/>
     </w:p>
     <w:p>
       <w:pPr>
         <w:pStyle w:val="Heading3"/>
       </w:pPr>
-      <w:bookmarkStart w:id="38" w:name="_Toc532206814"/>
+      <w:bookmarkStart w:id="43" w:name="_Toc536012447"/>
       <w:r>
         <w:t>ARPE</w:t>
       </w:r>
@@ -4806,26 +5823,26 @@
       <w:r>
         <w:t>)</w:t>
       </w:r>
-      <w:bookmarkEnd w:id="38"/>
+      <w:bookmarkEnd w:id="43"/>
     </w:p>
     <w:p>
       <w:pPr>
         <w:pStyle w:val="Heading3"/>
       </w:pPr>
-      <w:bookmarkStart w:id="39" w:name="_Toc532206815"/>
+      <w:bookmarkStart w:id="44" w:name="_Toc536012448"/>
       <w:r>
         <w:t>RMSE</w:t>
       </w:r>
       <w:r>
         <w:t xml:space="preserve"> (root mean squared error)</w:t>
       </w:r>
-      <w:bookmarkEnd w:id="39"/>
+      <w:bookmarkEnd w:id="44"/>
     </w:p>
     <w:p>
       <w:pPr>
         <w:pStyle w:val="Heading3"/>
       </w:pPr>
-      <w:bookmarkStart w:id="40" w:name="_Toc532206816"/>
+      <w:bookmarkStart w:id="45" w:name="_Toc536012449"/>
       <w:r>
         <w:t>MCC (</w:t>
       </w:r>
@@ -4835,7 +5852,7 @@
       <w:r>
         <w:t>)</w:t>
       </w:r>
-      <w:bookmarkEnd w:id="40"/>
+      <w:bookmarkEnd w:id="45"/>
     </w:p>
     <w:p>
       <w:r>
@@ -4846,44 +5863,44 @@
       <w:pPr>
         <w:pStyle w:val="Heading2"/>
       </w:pPr>
-      <w:bookmarkStart w:id="41" w:name="_Toc532206817"/>
+      <w:bookmarkStart w:id="46" w:name="_Toc536012450"/>
       <w:r>
         <w:t xml:space="preserve">One step </w:t>
       </w:r>
       <w:r>
         <w:t>Forecasting</w:t>
       </w:r>
-      <w:bookmarkEnd w:id="41"/>
+      <w:bookmarkEnd w:id="46"/>
     </w:p>
     <w:p>
       <w:pPr>
         <w:pStyle w:val="Heading3"/>
       </w:pPr>
-      <w:bookmarkStart w:id="42" w:name="_Toc532206818"/>
+      <w:bookmarkStart w:id="47" w:name="_Toc536012451"/>
       <w:r>
         <w:t>Univariate Time Series</w:t>
       </w:r>
-      <w:bookmarkEnd w:id="42"/>
+      <w:bookmarkEnd w:id="47"/>
     </w:p>
     <w:p>
       <w:pPr>
         <w:pStyle w:val="Heading3"/>
       </w:pPr>
-      <w:bookmarkStart w:id="43" w:name="_Toc532206819"/>
+      <w:bookmarkStart w:id="48" w:name="_Toc536012452"/>
       <w:r>
         <w:t>Multivariate Time Series</w:t>
       </w:r>
-      <w:bookmarkEnd w:id="43"/>
+      <w:bookmarkEnd w:id="48"/>
     </w:p>
     <w:p>
       <w:pPr>
         <w:pStyle w:val="Heading2"/>
       </w:pPr>
-      <w:bookmarkStart w:id="44" w:name="_Toc532206820"/>
+      <w:bookmarkStart w:id="49" w:name="_Toc536012453"/>
       <w:r>
         <w:t>Multi-step result</w:t>
       </w:r>
-      <w:bookmarkEnd w:id="44"/>
+      <w:bookmarkEnd w:id="49"/>
     </w:p>
     <w:p>
       <w:pPr>
@@ -4895,7 +5912,7 @@
           <w:color w:val="1F3763" w:themeColor="accent1" w:themeShade="7F"/>
         </w:rPr>
       </w:pPr>
-      <w:bookmarkStart w:id="45" w:name="_Toc532206821"/>
+      <w:bookmarkStart w:id="50" w:name="_Toc536012454"/>
       <w:r>
         <w:rPr>
           <w:rStyle w:val="SubtleEmphasis"/>
@@ -4905,7 +5922,7 @@
         </w:rPr>
         <w:t>Univariate Time Series</w:t>
       </w:r>
-      <w:bookmarkEnd w:id="45"/>
+      <w:bookmarkEnd w:id="50"/>
     </w:p>
     <w:p>
       <w:pPr>
@@ -4917,7 +5934,7 @@
           <w:color w:val="1F3763" w:themeColor="accent1" w:themeShade="7F"/>
         </w:rPr>
       </w:pPr>
-      <w:bookmarkStart w:id="46" w:name="_Toc532206822"/>
+      <w:bookmarkStart w:id="51" w:name="_Toc536012455"/>
       <w:r>
         <w:rPr>
           <w:rStyle w:val="SubtleEmphasis"/>
@@ -4927,20 +5944,20 @@
         </w:rPr>
         <w:t>Multivariate Time Series</w:t>
       </w:r>
-      <w:bookmarkEnd w:id="46"/>
+      <w:bookmarkEnd w:id="51"/>
     </w:p>
     <w:p>
       <w:pPr>
         <w:pStyle w:val="Heading2"/>
       </w:pPr>
-      <w:bookmarkStart w:id="47" w:name="_Toc532206823"/>
+      <w:bookmarkStart w:id="52" w:name="_Toc536012456"/>
       <w:r>
         <w:t>Comparing b</w:t>
       </w:r>
       <w:r>
         <w:t>aseline result using various metric</w:t>
       </w:r>
-      <w:bookmarkEnd w:id="47"/>
+      <w:bookmarkEnd w:id="52"/>
     </w:p>
     <w:p>
       <w:pPr>
@@ -4990,7 +6007,7 @@
       <w:pPr>
         <w:pStyle w:val="Heading1"/>
       </w:pPr>
-      <w:bookmarkStart w:id="48" w:name="_Toc532206824"/>
+      <w:bookmarkStart w:id="53" w:name="_Toc536012457"/>
       <w:r>
         <w:t>7</w:t>
       </w:r>
@@ -5003,37 +6020,47 @@
       <w:r>
         <w:t xml:space="preserve"> and Future Work</w:t>
       </w:r>
-      <w:bookmarkEnd w:id="48"/>
+      <w:bookmarkEnd w:id="53"/>
     </w:p>
     <w:p>
       <w:pPr>
         <w:pStyle w:val="Heading2"/>
       </w:pPr>
-      <w:bookmarkStart w:id="49" w:name="_Toc532206825"/>
-      <w:r>
-        <w:t xml:space="preserve">Fundamental analysis </w:t>
-      </w:r>
-      <w:proofErr w:type="gramStart"/>
-      <w:r>
-        <w:t>taken into account</w:t>
-      </w:r>
-      <w:bookmarkEnd w:id="49"/>
-      <w:proofErr w:type="gramEnd"/>
+      <w:bookmarkStart w:id="54" w:name="_Toc536012458"/>
+      <w:r>
+        <w:t>Fundamental analysis</w:t>
+      </w:r>
+      <w:r>
+        <w:t xml:space="preserve"> and sentiment</w:t>
+      </w:r>
+      <w:r>
+        <w:t xml:space="preserve"> </w:t>
+      </w:r>
+      <w:r>
+        <w:t>considered</w:t>
+      </w:r>
+      <w:bookmarkEnd w:id="54"/>
+    </w:p>
+    <w:p>
+      <w:r>
+        <w:t xml:space="preserve">The limitation of a purely technical analysis-based stock price prediction tool is that it misses many important things, and will </w:t>
+      </w:r>
     </w:p>
     <w:p>
       <w:pPr>
         <w:pStyle w:val="Heading2"/>
       </w:pPr>
-      <w:bookmarkStart w:id="50" w:name="_Toc532206826"/>
-      <w:r>
+      <w:bookmarkStart w:id="55" w:name="_Toc536012459"/>
+      <w:r>
+        <w:lastRenderedPageBreak/>
         <w:t>Online self-learning model</w:t>
       </w:r>
-      <w:bookmarkEnd w:id="50"/>
+      <w:bookmarkEnd w:id="55"/>
     </w:p>
     <w:p/>
     <w:p/>
     <w:p>
-      <w:hyperlink r:id="rId10" w:history="1">
+      <w:hyperlink r:id="rId18" w:history="1">
         <w:r>
           <w:rPr>
             <w:rStyle w:val="Hyperlink"/>
@@ -5043,7 +6070,7 @@
       </w:hyperlink>
     </w:p>
     <w:p>
-      <w:hyperlink r:id="rId11" w:history="1">
+      <w:hyperlink r:id="rId19" w:history="1">
         <w:r>
           <w:rPr>
             <w:rStyle w:val="Hyperlink"/>
@@ -5058,15 +6085,17 @@
       <w:pPr>
         <w:pStyle w:val="Heading1"/>
       </w:pPr>
+      <w:bookmarkStart w:id="56" w:name="_Toc536012460"/>
       <w:r>
         <w:t>Attributions</w:t>
       </w:r>
+      <w:bookmarkEnd w:id="56"/>
     </w:p>
     <w:p>
       <w:r>
         <w:t xml:space="preserve">Holidays </w:t>
       </w:r>
-      <w:hyperlink r:id="rId12" w:history="1">
+      <w:hyperlink r:id="rId20" w:history="1">
         <w:r>
           <w:rPr>
             <w:rStyle w:val="Hyperlink"/>
@@ -5082,7 +6111,7 @@
       <w:r>
         <w:t xml:space="preserve">Adding business days: </w:t>
       </w:r>
-      <w:hyperlink r:id="rId13" w:history="1">
+      <w:hyperlink r:id="rId21" w:history="1">
         <w:r>
           <w:rPr>
             <w:rStyle w:val="Hyperlink"/>
@@ -5095,7 +6124,7 @@
       <w:r>
         <w:t xml:space="preserve">Alpha Vantage Wrapper: </w:t>
       </w:r>
-      <w:hyperlink r:id="rId14" w:history="1">
+      <w:hyperlink r:id="rId22" w:history="1">
         <w:r>
           <w:rPr>
             <w:rStyle w:val="Hyperlink"/>
@@ -5124,7 +6153,7 @@
         </w:rPr>
         <w:t xml:space="preserve">: </w:t>
       </w:r>
-      <w:hyperlink r:id="rId15" w:history="1">
+      <w:hyperlink r:id="rId23" w:history="1">
         <w:r>
           <w:rPr>
             <w:rStyle w:val="Hyperlink"/>
@@ -5144,7 +6173,7 @@
       <w:r>
         <w:t xml:space="preserve"> LSTM </w:t>
       </w:r>
-      <w:hyperlink r:id="rId16" w:history="1">
+      <w:hyperlink r:id="rId24" w:history="1">
         <w:r>
           <w:rPr>
             <w:rStyle w:val="Hyperlink"/>
@@ -5157,7 +6186,7 @@
       <w:r>
         <w:t xml:space="preserve">Multi-step forecasting LSTM: </w:t>
       </w:r>
-      <w:hyperlink r:id="rId17" w:history="1">
+      <w:hyperlink r:id="rId25" w:history="1">
         <w:r>
           <w:rPr>
             <w:rStyle w:val="Hyperlink"/>
@@ -5171,14 +6200,14 @@
       <w:pPr>
         <w:pStyle w:val="Heading1"/>
       </w:pPr>
-      <w:bookmarkStart w:id="51" w:name="_Toc532206827"/>
+      <w:bookmarkStart w:id="57" w:name="_Toc536012461"/>
       <w:r>
         <w:t>Tutorials</w:t>
       </w:r>
-      <w:bookmarkEnd w:id="51"/>
-    </w:p>
-    <w:p>
-      <w:hyperlink r:id="rId18" w:history="1">
+      <w:bookmarkEnd w:id="57"/>
+    </w:p>
+    <w:p>
+      <w:hyperlink r:id="rId26" w:history="1">
         <w:r>
           <w:rPr>
             <w:rStyle w:val="Hyperlink"/>
@@ -5189,7 +6218,7 @@
     </w:p>
     <w:p/>
     <w:p>
-      <w:hyperlink r:id="rId19" w:history="1">
+      <w:hyperlink r:id="rId27" w:history="1">
         <w:r>
           <w:rPr>
             <w:rStyle w:val="Hyperlink"/>
@@ -5325,6 +6354,119 @@
     </w:lvl>
   </w:abstractNum>
   <w:abstractNum w:abstractNumId="1" w15:restartNumberingAfterBreak="0">
+    <w:nsid w:val="092875C6"/>
+    <w:multiLevelType w:val="hybridMultilevel"/>
+    <w:tmpl w:val="D9C054B2"/>
+    <w:lvl w:ilvl="0" w:tplc="08090001">
+      <w:start w:val="1"/>
+      <w:numFmt w:val="bullet"/>
+      <w:lvlText w:val=""/>
+      <w:lvlJc w:val="left"/>
+      <w:pPr>
+        <w:ind w:left="768" w:hanging="360"/>
+      </w:pPr>
+      <w:rPr>
+        <w:rFonts w:ascii="Symbol" w:hAnsi="Symbol" w:hint="default"/>
+      </w:rPr>
+    </w:lvl>
+    <w:lvl w:ilvl="1" w:tplc="08090003">
+      <w:start w:val="1"/>
+      <w:numFmt w:val="bullet"/>
+      <w:lvlText w:val="o"/>
+      <w:lvlJc w:val="left"/>
+      <w:pPr>
+        <w:ind w:left="1488" w:hanging="360"/>
+      </w:pPr>
+      <w:rPr>
+        <w:rFonts w:ascii="Courier New" w:hAnsi="Courier New" w:cs="Courier New" w:hint="default"/>
+      </w:rPr>
+    </w:lvl>
+    <w:lvl w:ilvl="2" w:tplc="08090005" w:tentative="1">
+      <w:start w:val="1"/>
+      <w:numFmt w:val="bullet"/>
+      <w:lvlText w:val=""/>
+      <w:lvlJc w:val="left"/>
+      <w:pPr>
+        <w:ind w:left="2208" w:hanging="360"/>
+      </w:pPr>
+      <w:rPr>
+        <w:rFonts w:ascii="Wingdings" w:hAnsi="Wingdings" w:hint="default"/>
+      </w:rPr>
+    </w:lvl>
+    <w:lvl w:ilvl="3" w:tplc="08090001" w:tentative="1">
+      <w:start w:val="1"/>
+      <w:numFmt w:val="bullet"/>
+      <w:lvlText w:val=""/>
+      <w:lvlJc w:val="left"/>
+      <w:pPr>
+        <w:ind w:left="2928" w:hanging="360"/>
+      </w:pPr>
+      <w:rPr>
+        <w:rFonts w:ascii="Symbol" w:hAnsi="Symbol" w:hint="default"/>
+      </w:rPr>
+    </w:lvl>
+    <w:lvl w:ilvl="4" w:tplc="08090003" w:tentative="1">
+      <w:start w:val="1"/>
+      <w:numFmt w:val="bullet"/>
+      <w:lvlText w:val="o"/>
+      <w:lvlJc w:val="left"/>
+      <w:pPr>
+        <w:ind w:left="3648" w:hanging="360"/>
+      </w:pPr>
+      <w:rPr>
+        <w:rFonts w:ascii="Courier New" w:hAnsi="Courier New" w:cs="Courier New" w:hint="default"/>
+      </w:rPr>
+    </w:lvl>
+    <w:lvl w:ilvl="5" w:tplc="08090005" w:tentative="1">
+      <w:start w:val="1"/>
+      <w:numFmt w:val="bullet"/>
+      <w:lvlText w:val=""/>
+      <w:lvlJc w:val="left"/>
+      <w:pPr>
+        <w:ind w:left="4368" w:hanging="360"/>
+      </w:pPr>
+      <w:rPr>
+        <w:rFonts w:ascii="Wingdings" w:hAnsi="Wingdings" w:hint="default"/>
+      </w:rPr>
+    </w:lvl>
+    <w:lvl w:ilvl="6" w:tplc="08090001" w:tentative="1">
+      <w:start w:val="1"/>
+      <w:numFmt w:val="bullet"/>
+      <w:lvlText w:val=""/>
+      <w:lvlJc w:val="left"/>
+      <w:pPr>
+        <w:ind w:left="5088" w:hanging="360"/>
+      </w:pPr>
+      <w:rPr>
+        <w:rFonts w:ascii="Symbol" w:hAnsi="Symbol" w:hint="default"/>
+      </w:rPr>
+    </w:lvl>
+    <w:lvl w:ilvl="7" w:tplc="08090003" w:tentative="1">
+      <w:start w:val="1"/>
+      <w:numFmt w:val="bullet"/>
+      <w:lvlText w:val="o"/>
+      <w:lvlJc w:val="left"/>
+      <w:pPr>
+        <w:ind w:left="5808" w:hanging="360"/>
+      </w:pPr>
+      <w:rPr>
+        <w:rFonts w:ascii="Courier New" w:hAnsi="Courier New" w:cs="Courier New" w:hint="default"/>
+      </w:rPr>
+    </w:lvl>
+    <w:lvl w:ilvl="8" w:tplc="08090005" w:tentative="1">
+      <w:start w:val="1"/>
+      <w:numFmt w:val="bullet"/>
+      <w:lvlText w:val=""/>
+      <w:lvlJc w:val="left"/>
+      <w:pPr>
+        <w:ind w:left="6528" w:hanging="360"/>
+      </w:pPr>
+      <w:rPr>
+        <w:rFonts w:ascii="Wingdings" w:hAnsi="Wingdings" w:hint="default"/>
+      </w:rPr>
+    </w:lvl>
+  </w:abstractNum>
+  <w:abstractNum w:abstractNumId="2" w15:restartNumberingAfterBreak="0">
     <w:nsid w:val="0A760B7E"/>
     <w:multiLevelType w:val="hybridMultilevel"/>
     <w:tmpl w:val="4AEA6426"/>
@@ -5437,7 +6579,7 @@
       </w:rPr>
     </w:lvl>
   </w:abstractNum>
-  <w:abstractNum w:abstractNumId="2" w15:restartNumberingAfterBreak="0">
+  <w:abstractNum w:abstractNumId="3" w15:restartNumberingAfterBreak="0">
     <w:nsid w:val="12741233"/>
     <w:multiLevelType w:val="hybridMultilevel"/>
     <w:tmpl w:val="C0BC6432"/>
@@ -5550,7 +6692,7 @@
       </w:rPr>
     </w:lvl>
   </w:abstractNum>
-  <w:abstractNum w:abstractNumId="3" w15:restartNumberingAfterBreak="0">
+  <w:abstractNum w:abstractNumId="4" w15:restartNumberingAfterBreak="0">
     <w:nsid w:val="22B700A1"/>
     <w:multiLevelType w:val="hybridMultilevel"/>
     <w:tmpl w:val="93883DB8"/>
@@ -5663,7 +6805,7 @@
       </w:rPr>
     </w:lvl>
   </w:abstractNum>
-  <w:abstractNum w:abstractNumId="4" w15:restartNumberingAfterBreak="0">
+  <w:abstractNum w:abstractNumId="5" w15:restartNumberingAfterBreak="0">
     <w:nsid w:val="24DF3EC7"/>
     <w:multiLevelType w:val="hybridMultilevel"/>
     <w:tmpl w:val="326E0E3C"/>
@@ -5776,7 +6918,7 @@
       </w:rPr>
     </w:lvl>
   </w:abstractNum>
-  <w:abstractNum w:abstractNumId="5" w15:restartNumberingAfterBreak="0">
+  <w:abstractNum w:abstractNumId="6" w15:restartNumberingAfterBreak="0">
     <w:nsid w:val="297E7560"/>
     <w:multiLevelType w:val="hybridMultilevel"/>
     <w:tmpl w:val="83CCB4FC"/>
@@ -5889,7 +7031,7 @@
       </w:rPr>
     </w:lvl>
   </w:abstractNum>
-  <w:abstractNum w:abstractNumId="6" w15:restartNumberingAfterBreak="0">
+  <w:abstractNum w:abstractNumId="7" w15:restartNumberingAfterBreak="0">
     <w:nsid w:val="37ED34CC"/>
     <w:multiLevelType w:val="hybridMultilevel"/>
     <w:tmpl w:val="14E853F2"/>
@@ -6001,7 +7143,7 @@
       </w:rPr>
     </w:lvl>
   </w:abstractNum>
-  <w:abstractNum w:abstractNumId="7" w15:restartNumberingAfterBreak="0">
+  <w:abstractNum w:abstractNumId="8" w15:restartNumberingAfterBreak="0">
     <w:nsid w:val="3AC37E77"/>
     <w:multiLevelType w:val="multilevel"/>
     <w:tmpl w:val="C2F60E8E"/>
@@ -6114,7 +7256,120 @@
       </w:rPr>
     </w:lvl>
   </w:abstractNum>
-  <w:abstractNum w:abstractNumId="8" w15:restartNumberingAfterBreak="0">
+  <w:abstractNum w:abstractNumId="9" w15:restartNumberingAfterBreak="0">
+    <w:nsid w:val="51AD1B52"/>
+    <w:multiLevelType w:val="hybridMultilevel"/>
+    <w:tmpl w:val="BE484B48"/>
+    <w:lvl w:ilvl="0" w:tplc="08090001">
+      <w:start w:val="1"/>
+      <w:numFmt w:val="bullet"/>
+      <w:lvlText w:val=""/>
+      <w:lvlJc w:val="left"/>
+      <w:pPr>
+        <w:ind w:left="720" w:hanging="360"/>
+      </w:pPr>
+      <w:rPr>
+        <w:rFonts w:ascii="Symbol" w:hAnsi="Symbol" w:hint="default"/>
+      </w:rPr>
+    </w:lvl>
+    <w:lvl w:ilvl="1" w:tplc="08090003" w:tentative="1">
+      <w:start w:val="1"/>
+      <w:numFmt w:val="bullet"/>
+      <w:lvlText w:val="o"/>
+      <w:lvlJc w:val="left"/>
+      <w:pPr>
+        <w:ind w:left="1440" w:hanging="360"/>
+      </w:pPr>
+      <w:rPr>
+        <w:rFonts w:ascii="Courier New" w:hAnsi="Courier New" w:cs="Courier New" w:hint="default"/>
+      </w:rPr>
+    </w:lvl>
+    <w:lvl w:ilvl="2" w:tplc="08090005" w:tentative="1">
+      <w:start w:val="1"/>
+      <w:numFmt w:val="bullet"/>
+      <w:lvlText w:val=""/>
+      <w:lvlJc w:val="left"/>
+      <w:pPr>
+        <w:ind w:left="2160" w:hanging="360"/>
+      </w:pPr>
+      <w:rPr>
+        <w:rFonts w:ascii="Wingdings" w:hAnsi="Wingdings" w:hint="default"/>
+      </w:rPr>
+    </w:lvl>
+    <w:lvl w:ilvl="3" w:tplc="08090001" w:tentative="1">
+      <w:start w:val="1"/>
+      <w:numFmt w:val="bullet"/>
+      <w:lvlText w:val=""/>
+      <w:lvlJc w:val="left"/>
+      <w:pPr>
+        <w:ind w:left="2880" w:hanging="360"/>
+      </w:pPr>
+      <w:rPr>
+        <w:rFonts w:ascii="Symbol" w:hAnsi="Symbol" w:hint="default"/>
+      </w:rPr>
+    </w:lvl>
+    <w:lvl w:ilvl="4" w:tplc="08090003" w:tentative="1">
+      <w:start w:val="1"/>
+      <w:numFmt w:val="bullet"/>
+      <w:lvlText w:val="o"/>
+      <w:lvlJc w:val="left"/>
+      <w:pPr>
+        <w:ind w:left="3600" w:hanging="360"/>
+      </w:pPr>
+      <w:rPr>
+        <w:rFonts w:ascii="Courier New" w:hAnsi="Courier New" w:cs="Courier New" w:hint="default"/>
+      </w:rPr>
+    </w:lvl>
+    <w:lvl w:ilvl="5" w:tplc="08090005" w:tentative="1">
+      <w:start w:val="1"/>
+      <w:numFmt w:val="bullet"/>
+      <w:lvlText w:val=""/>
+      <w:lvlJc w:val="left"/>
+      <w:pPr>
+        <w:ind w:left="4320" w:hanging="360"/>
+      </w:pPr>
+      <w:rPr>
+        <w:rFonts w:ascii="Wingdings" w:hAnsi="Wingdings" w:hint="default"/>
+      </w:rPr>
+    </w:lvl>
+    <w:lvl w:ilvl="6" w:tplc="08090001" w:tentative="1">
+      <w:start w:val="1"/>
+      <w:numFmt w:val="bullet"/>
+      <w:lvlText w:val=""/>
+      <w:lvlJc w:val="left"/>
+      <w:pPr>
+        <w:ind w:left="5040" w:hanging="360"/>
+      </w:pPr>
+      <w:rPr>
+        <w:rFonts w:ascii="Symbol" w:hAnsi="Symbol" w:hint="default"/>
+      </w:rPr>
+    </w:lvl>
+    <w:lvl w:ilvl="7" w:tplc="08090003" w:tentative="1">
+      <w:start w:val="1"/>
+      <w:numFmt w:val="bullet"/>
+      <w:lvlText w:val="o"/>
+      <w:lvlJc w:val="left"/>
+      <w:pPr>
+        <w:ind w:left="5760" w:hanging="360"/>
+      </w:pPr>
+      <w:rPr>
+        <w:rFonts w:ascii="Courier New" w:hAnsi="Courier New" w:cs="Courier New" w:hint="default"/>
+      </w:rPr>
+    </w:lvl>
+    <w:lvl w:ilvl="8" w:tplc="08090005" w:tentative="1">
+      <w:start w:val="1"/>
+      <w:numFmt w:val="bullet"/>
+      <w:lvlText w:val=""/>
+      <w:lvlJc w:val="left"/>
+      <w:pPr>
+        <w:ind w:left="6480" w:hanging="360"/>
+      </w:pPr>
+      <w:rPr>
+        <w:rFonts w:ascii="Wingdings" w:hAnsi="Wingdings" w:hint="default"/>
+      </w:rPr>
+    </w:lvl>
+  </w:abstractNum>
+  <w:abstractNum w:abstractNumId="10" w15:restartNumberingAfterBreak="0">
     <w:nsid w:val="5BAC2540"/>
     <w:multiLevelType w:val="hybridMultilevel"/>
     <w:tmpl w:val="99AE5626"/>
@@ -6227,7 +7482,7 @@
       </w:rPr>
     </w:lvl>
   </w:abstractNum>
-  <w:abstractNum w:abstractNumId="9" w15:restartNumberingAfterBreak="0">
+  <w:abstractNum w:abstractNumId="11" w15:restartNumberingAfterBreak="0">
     <w:nsid w:val="5D320DDC"/>
     <w:multiLevelType w:val="hybridMultilevel"/>
     <w:tmpl w:val="E3A282FC"/>
@@ -6340,7 +7595,7 @@
       </w:rPr>
     </w:lvl>
   </w:abstractNum>
-  <w:abstractNum w:abstractNumId="10" w15:restartNumberingAfterBreak="0">
+  <w:abstractNum w:abstractNumId="12" w15:restartNumberingAfterBreak="0">
     <w:nsid w:val="678054F4"/>
     <w:multiLevelType w:val="multilevel"/>
     <w:tmpl w:val="BC407A98"/>
@@ -6453,7 +7708,7 @@
       </w:rPr>
     </w:lvl>
   </w:abstractNum>
-  <w:abstractNum w:abstractNumId="11" w15:restartNumberingAfterBreak="0">
+  <w:abstractNum w:abstractNumId="13" w15:restartNumberingAfterBreak="0">
     <w:nsid w:val="69541765"/>
     <w:multiLevelType w:val="hybridMultilevel"/>
     <w:tmpl w:val="54407E6A"/>
@@ -6566,7 +7821,7 @@
       </w:rPr>
     </w:lvl>
   </w:abstractNum>
-  <w:abstractNum w:abstractNumId="12" w15:restartNumberingAfterBreak="0">
+  <w:abstractNum w:abstractNumId="14" w15:restartNumberingAfterBreak="0">
     <w:nsid w:val="6FB3718D"/>
     <w:multiLevelType w:val="multilevel"/>
     <w:tmpl w:val="F7421FA0"/>
@@ -6679,7 +7934,7 @@
       </w:rPr>
     </w:lvl>
   </w:abstractNum>
-  <w:abstractNum w:abstractNumId="13" w15:restartNumberingAfterBreak="0">
+  <w:abstractNum w:abstractNumId="15" w15:restartNumberingAfterBreak="0">
     <w:nsid w:val="6FC77966"/>
     <w:multiLevelType w:val="hybridMultilevel"/>
     <w:tmpl w:val="45EE1072"/>
@@ -6792,7 +8047,7 @@
       </w:rPr>
     </w:lvl>
   </w:abstractNum>
-  <w:abstractNum w:abstractNumId="14" w15:restartNumberingAfterBreak="0">
+  <w:abstractNum w:abstractNumId="16" w15:restartNumberingAfterBreak="0">
     <w:nsid w:val="7C936E22"/>
     <w:multiLevelType w:val="hybridMultilevel"/>
     <w:tmpl w:val="DDEAD7B6"/>
@@ -6879,49 +8134,55 @@
     </w:lvl>
   </w:abstractNum>
   <w:num w:numId="1">
+    <w:abstractNumId w:val="12"/>
+  </w:num>
+  <w:num w:numId="2">
+    <w:abstractNumId w:val="8"/>
+  </w:num>
+  <w:num w:numId="3">
     <w:abstractNumId w:val="10"/>
   </w:num>
-  <w:num w:numId="2">
+  <w:num w:numId="4">
+    <w:abstractNumId w:val="14"/>
+  </w:num>
+  <w:num w:numId="5">
+    <w:abstractNumId w:val="16"/>
+  </w:num>
+  <w:num w:numId="6">
+    <w:abstractNumId w:val="4"/>
+  </w:num>
+  <w:num w:numId="7">
+    <w:abstractNumId w:val="13"/>
+  </w:num>
+  <w:num w:numId="8">
     <w:abstractNumId w:val="7"/>
   </w:num>
-  <w:num w:numId="3">
-    <w:abstractNumId w:val="8"/>
-  </w:num>
-  <w:num w:numId="4">
-    <w:abstractNumId w:val="12"/>
-  </w:num>
-  <w:num w:numId="5">
-    <w:abstractNumId w:val="14"/>
-  </w:num>
-  <w:num w:numId="6">
-    <w:abstractNumId w:val="3"/>
-  </w:num>
-  <w:num w:numId="7">
+  <w:num w:numId="9">
     <w:abstractNumId w:val="11"/>
   </w:num>
-  <w:num w:numId="8">
-    <w:abstractNumId w:val="6"/>
-  </w:num>
-  <w:num w:numId="9">
-    <w:abstractNumId w:val="9"/>
-  </w:num>
   <w:num w:numId="10">
-    <w:abstractNumId w:val="4"/>
+    <w:abstractNumId w:val="5"/>
   </w:num>
   <w:num w:numId="11">
     <w:abstractNumId w:val="0"/>
   </w:num>
   <w:num w:numId="12">
+    <w:abstractNumId w:val="2"/>
+  </w:num>
+  <w:num w:numId="13">
+    <w:abstractNumId w:val="3"/>
+  </w:num>
+  <w:num w:numId="14">
+    <w:abstractNumId w:val="6"/>
+  </w:num>
+  <w:num w:numId="15">
+    <w:abstractNumId w:val="15"/>
+  </w:num>
+  <w:num w:numId="16">
     <w:abstractNumId w:val="1"/>
   </w:num>
-  <w:num w:numId="13">
-    <w:abstractNumId w:val="2"/>
-  </w:num>
-  <w:num w:numId="14">
-    <w:abstractNumId w:val="5"/>
-  </w:num>
-  <w:num w:numId="15">
-    <w:abstractNumId w:val="13"/>
+  <w:num w:numId="17">
+    <w:abstractNumId w:val="9"/>
   </w:num>
 </w:numbering>
 </file>
@@ -7869,7 +9130,7 @@
 </file>
 
 <file path=customXml/itemProps1.xml><?xml version="1.0" encoding="utf-8"?>
-<ds:datastoreItem xmlns:ds="http://schemas.openxmlformats.org/officeDocument/2006/customXml" ds:itemID="{DC164FF7-2828-428B-A2B0-5A539A0610BE}">
+<ds:datastoreItem xmlns:ds="http://schemas.openxmlformats.org/officeDocument/2006/customXml" ds:itemID="{6DE07AF5-4E4F-4C94-9FA0-DA926A9C9939}">
   <ds:schemaRefs>
     <ds:schemaRef ds:uri="http://schemas.openxmlformats.org/officeDocument/2006/bibliography"/>
   </ds:schemaRefs>

</xml_diff>